<commit_message>
Upload daily RIVM data
Former-commit-id: 37fdc39c5f788c5be09c786a61c6932328ceb87e
</commit_message>
<xml_diff>
--- a/twitter_thread.docx
+++ b/twitter_thread.docx
@@ -46,265 +46,1504 @@
     </w:p>
     <w:p>
       <w:pPr>
-        <w:pStyle w:val="FirstParagraph"/>
-      </w:pPr>
-      <w:r>
-        <w:t xml:space="preserve">CBS heeft het aantal overlijdensgevallen bijgewerkt t/m week 25 van dit jaar. In dit draadje combineer ik de grafieken over sterfte per week (alleen totaal) met een uitgebreidere analyse van de oversterfte. Ik kijk ook naar Europa (data van EuroMOMO).</w:t>
-      </w:r>
-    </w:p>
-    <w:p>
-      <w:pPr>
-        <w:pStyle w:val="BodyText"/>
-      </w:pPr>
-      <w:r>
-        <w:t xml:space="preserve">De data komt hier vandaan:</w:t>
-      </w:r>
-      <w:r>
+        <w:pStyle w:val="SourceCode"/>
+      </w:pPr>
+      <w:r>
+        <w:rPr>
+          <w:rStyle w:val="VerbatimChar"/>
+        </w:rPr>
+        <w:t xml:space="preserve">## [1] "CBS heeft het aantal overlijdensgevallen bijgewerkt t/m week 25 van dit jaar. Deze week combineer ik de grafieken over sterfte per week (alleen totaal) met een uitgebreide ondersterfte vergelijking tussen 2018 en 2020. Ik kijk ook naar Europa en de VS: er is veel te bespreken!"</w:t>
+      </w:r>
+    </w:p>
+    <w:p>
+      <w:pPr>
+        <w:pStyle w:val="SourceCode"/>
+      </w:pPr>
+      <w:r>
+        <w:rPr>
+          <w:rStyle w:val="VerbatimChar"/>
+        </w:rPr>
+        <w:t xml:space="preserve">## [1] "De data komt hier vandaan: https://www.cbs.nl/nl-nl/cijfers/detail/70895ned. Ik gebruik de data van 2015-2019. Week 1, 52, en 53 zijn eruit gehaald omdat dit regelmatig halve weken zijn en dat creëert enigszins ruis. Data die ik gebruik voor de analyses vind je hier: https://surfdrive.surf.nl/files/index.php/s/QECTNiYZqdGyWL4"</w:t>
+      </w:r>
+    </w:p>
+    <w:p>
+      <w:pPr>
+        <w:pStyle w:val="SourceCode"/>
+      </w:pPr>
+      <w:r>
+        <w:rPr>
+          <w:rStyle w:val="VerbatimChar"/>
+        </w:rPr>
+        <w:t xml:space="preserve">## [1] "Ik publiceer de oversterfte analyses volgens drie methodes: een historisch gemiddelde (1), de oversterfte per leeftijdsgroep omdat je daarmee beter corrigeert voor vergrijzing (2) en methode CBS (3). Groeifactor model publiceer ik niet meer, uitleg hier: https://twitter.com/mzelst/status/1266333188386848768"</w:t>
+      </w:r>
+    </w:p>
+    <w:p>
+      <w:pPr>
+        <w:pStyle w:val="SourceCode"/>
+      </w:pPr>
+      <w:r>
+        <w:rPr>
+          <w:rStyle w:val="VerbatimChar"/>
+        </w:rPr>
+        <w:t xml:space="preserve">## [1] "Ik splits de analyses voor de weken waarin er oversterfte was (week 12 t/m 19) en de weken met ondersterfte (vanaf week 20). De grafiek hieronder loopt op de verticale as nu van 2000-5000, zodat je de verschillen tussen de weken beter kunt zien."</w:t>
+      </w:r>
+    </w:p>
+    <w:p>
+      <w:pPr>
+        <w:pStyle w:val="SourceCode"/>
+      </w:pPr>
+      <w:r>
+        <w:rPr>
+          <w:rStyle w:val="VerbatimChar"/>
+        </w:rPr>
+        <w:t xml:space="preserve">## [1] "Sterfte per week: De blauwe piek die je ziet is 2020. Gemiddeld aantal overledenen in week 25 (2015-2019) is 2666, 2020 = 2666. RIVM zegt nu 24 in week 25. Er is dus ondersterfte in week 25, zelfs met 24 officiële corona-overledenen (wat waarschijnlijk niet eens alles is)."</w:t>
+      </w:r>
+    </w:p>
+    <w:p>
+      <w:pPr>
+        <w:pStyle w:val="SourceCode"/>
+      </w:pPr>
+      <w:r>
+        <w:rPr>
+          <w:rStyle w:val="VerbatimChar"/>
+        </w:rPr>
+        <w:t xml:space="preserve">## [1] "Oversterfte NL: Voor week 12 t/m 19 voorspelden de verschillende methodes dit: (1) 9226, (2) 8179, en (3) 8608. Ik houd de oversterfte in de 'heftige' periode dus op 8179-9226."</w:t>
+      </w:r>
+    </w:p>
+    <w:p>
+      <w:pPr>
+        <w:pStyle w:val="SourceCode"/>
+      </w:pPr>
+      <w:r>
+        <w:rPr>
+          <w:rStyle w:val="VerbatimChar"/>
+        </w:rPr>
+        <w:t xml:space="preserve">## [1] "Op basis van methode (2) is in week 25 de ondersterfte -116. Ondersterfte vanaf week 20 t/m 25: (1) -101, (2) -825 en (3) -979. Ik houd de totale sterfte (week 12 t/m 25) op dit moment tussen de 7354-9125."</w:t>
+      </w:r>
+    </w:p>
+    <w:p>
+      <w:pPr>
+        <w:pStyle w:val="SourceCode"/>
+      </w:pPr>
+      <w:r>
+        <w:rPr>
+          <w:rStyle w:val="VerbatimChar"/>
+        </w:rPr>
+        <w:t xml:space="preserve">## [1] "In 2018 was er een zware griepepidemie waarna er ook een periode was van langdurige ondersterfte. Om die periode te vergelijken met de huidige weken, heb ik de ondersterfte in 2018 berekend op basis van 2013-2017 (uiteraard met correctie per leeftijdsgroep)."</w:t>
+      </w:r>
+    </w:p>
+    <w:p>
+      <w:pPr>
+        <w:pStyle w:val="SourceCode"/>
+      </w:pPr>
+      <w:r>
+        <w:rPr>
+          <w:rStyle w:val="VerbatimChar"/>
+        </w:rPr>
+        <w:t xml:space="preserve">## [1] "De ondersterfte begon in 2018 vanaf week 14 voor alle leeftijdsgroepen. De ondersterfte van week 14 t/m 25 was -1740 (flink hoger dan in 2020). Maar dat is uiteraard ondersterfte over meer weken, namelijk 11. Dus wat als we net als in 2020 de eerste 6 weken van 2018 pakken?"</w:t>
+      </w:r>
+    </w:p>
+    <w:p>
+      <w:pPr>
+        <w:pStyle w:val="SourceCode"/>
+      </w:pPr>
+      <w:r>
+        <w:rPr>
+          <w:rStyle w:val="VerbatimChar"/>
+        </w:rPr>
+        <w:t xml:space="preserve">## [1] "Als we het aantal weken ondersterfte gelijkzetten (zodat we de 'snelheid' waarmee oversterfte 'gecorrigeerd' wordt kunnen vergelijken), was de ondersterfte in 6 weken -1037. De ondersterfte in 2018 nam dus sneller toe dan nu, maar het verschil is klein (ook geen lockdown in 2018."</w:t>
+      </w:r>
+    </w:p>
+    <w:p>
+      <w:pPr>
+        <w:pStyle w:val="SourceCode"/>
+      </w:pPr>
+      <w:r>
+        <w:rPr>
+          <w:rStyle w:val="VerbatimChar"/>
+        </w:rPr>
+        <w:t xml:space="preserve">## [1] "Oversterfte Europa (analyses EuroMOMO): De totale sterfte in Europa blijft stabiel (geen duidelijke ondersterfte). Het enige land waar afgelopen week nog enige oversterfte was, u raadt het al, Zweden. Totale oversterfte week 12 t/m 25 = 166000."</w:t>
+      </w:r>
+    </w:p>
+    <w:p>
+      <w:pPr>
+        <w:pStyle w:val="SourceCode"/>
+      </w:pPr>
+      <w:r>
+        <w:rPr>
+          <w:rStyle w:val="VerbatimChar"/>
+        </w:rPr>
+        <w:t xml:space="preserve">## [1] "Er is een artikel verschenen over oversterfte in de VS (periode 1 maart - 25 april). De auteurs berekenen een oversterfte van 87000 (21% meer dan normaal), waarvan 65% aan covid-19 wordt toegeschreven. Artikel hier: https://jamanetwork.com/journals/jama/fullarticle/2768086 (via @Jopinie)"</w:t>
+      </w:r>
+    </w:p>
+    <w:p>
+      <w:pPr>
+        <w:pStyle w:val="SourceCode"/>
+      </w:pPr>
+      <w:r>
+        <w:rPr>
+          <w:rStyle w:val="VerbatimChar"/>
+        </w:rPr>
+        <w:t xml:space="preserve">## [1] "Conclusie na week 25: we zitten in een periode van ondersterfte (dat is normaal na een heftige epidemie, zoals ik deze week cijfermatig laat zien). In de VS woedt het coronavirus nog stevig waardoor we op een bepaald moment de verschillende ondersterfte trends kunnen vergelijken."</w:t>
+      </w:r>
+    </w:p>
+    <w:p>
+      <w:pPr>
+        <w:pStyle w:val="SourceCode"/>
+      </w:pPr>
+      <w:r>
+        <w:rPr>
+          <w:rStyle w:val="VerbatimChar"/>
+        </w:rPr>
+        <w:t xml:space="preserve">## [1] "Eindnoot 1: dit draadje is een mix van eigen analyses en inspiratie vanuit dit mooie overzicht van The Economist: https://www.economist.com/graphic-detail/2020/04/16/tracking-covid-19-excess-deaths-across-countries The Economist en het FT publiceren hun data open source voor geinteresseerden: https://github.com/Financial-Times/coronavirus-excess-mortality-data"</w:t>
+      </w:r>
+    </w:p>
+    <w:p>
+      <w:pPr>
+        <w:pStyle w:val="SourceCode"/>
+      </w:pPr>
+      <w:r>
+        <w:rPr>
+          <w:rStyle w:val="VerbatimChar"/>
+        </w:rPr>
+        <w:t xml:space="preserve">## [1] "Eindnoot 2: Voor de geinteresseerden, de R code die ik hiervoor gebruik is hier te vinden: https://github.com/mzelst/covid-19. Het draadje wordt nu ook gepost vanuit R. Ik publiceer hier ook dagelijkse updates en zet deze data ook online."</w:t>
+      </w:r>
+    </w:p>
+    <w:p>
+      <w:pPr>
+        <w:pStyle w:val="SourceCode"/>
+      </w:pPr>
+      <w:r>
+        <w:rPr>
+          <w:rStyle w:val="VerbatimChar"/>
+        </w:rPr>
+        <w:t xml:space="preserve">## [1] "Eindnoot 3: Ik dank @statistiekcbs voor het publiceren van een R package, waardoor dit compleet geautomatiseerd kan :) Ik dank het @RIVM niet vanwege het continu aanpassen van de methoden van rapporteren: dit kost elke keer weer kostbare tijd."</w:t>
+      </w:r>
+    </w:p>
+    <w:p>
+      <w:pPr>
+        <w:pStyle w:val="SourceCode"/>
+      </w:pPr>
+      <w:r>
+        <w:rPr>
+          <w:rStyle w:val="NormalTok"/>
+        </w:rPr>
+        <w:t xml:space="preserve">token &lt;-</w:t>
+      </w:r>
+      <w:r>
+        <w:rPr>
+          <w:rStyle w:val="StringTok"/>
+        </w:rPr>
         <w:t xml:space="preserve"> </w:t>
       </w:r>
-      <w:hyperlink r:id="rId20">
-        <w:r>
-          <w:rPr>
-            <w:rStyle w:val="Hyperlink"/>
-          </w:rPr>
-          <w:t xml:space="preserve">https://www.cbs.nl/nl-nl/cijfers/detail/70895ned</w:t>
-        </w:r>
-      </w:hyperlink>
-      <w:r>
-        <w:t xml:space="preserve">. Ik gebruik de data van 2015-2019. Week 1, 52, en 53 zijn eruit gehaald omdat dit regelmatig halve weken zijn en dat creëert enigszins ruis. Data die ik gebruik voor de analyses vind je hier:</w:t>
-      </w:r>
-      <w:r>
+      <w:r>
+        <w:rPr>
+          <w:rStyle w:val="KeywordTok"/>
+        </w:rPr>
+        <w:t xml:space="preserve">create_token</w:t>
+      </w:r>
+      <w:r>
+        <w:rPr>
+          <w:rStyle w:val="NormalTok"/>
+        </w:rPr>
+        <w:t xml:space="preserve">(</w:t>
+      </w:r>
+      <w:r>
+        <w:rPr>
+          <w:rStyle w:val="DataTypeTok"/>
+        </w:rPr>
+        <w:t xml:space="preserve">app=</w:t>
+      </w:r>
+      <w:r>
+        <w:rPr>
+          <w:rStyle w:val="StringTok"/>
+        </w:rPr>
+        <w:t xml:space="preserve">"R Analyses mzelst"</w:t>
+      </w:r>
+      <w:r>
+        <w:rPr>
+          <w:rStyle w:val="NormalTok"/>
+        </w:rPr>
+        <w:t xml:space="preserve">,</w:t>
+      </w:r>
+      <w:r>
+        <w:br/>
+      </w:r>
+      <w:r>
+        <w:rPr>
+          <w:rStyle w:val="NormalTok"/>
+        </w:rPr>
+        <w:t xml:space="preserve">  </w:t>
+      </w:r>
+      <w:r>
+        <w:rPr>
+          <w:rStyle w:val="DataTypeTok"/>
+        </w:rPr>
+        <w:t xml:space="preserve">consumer_key =</w:t>
+      </w:r>
+      <w:r>
+        <w:rPr>
+          <w:rStyle w:val="NormalTok"/>
+        </w:rPr>
         <w:t xml:space="preserve"> </w:t>
       </w:r>
-      <w:hyperlink r:id="rId21">
-        <w:r>
-          <w:rPr>
-            <w:rStyle w:val="Hyperlink"/>
-          </w:rPr>
-          <w:t xml:space="preserve">https://surfdrive.surf.nl/files/index.php/s/QECTNiYZqdGyWL4</w:t>
-        </w:r>
-      </w:hyperlink>
-    </w:p>
-    <w:p>
-      <w:pPr>
-        <w:pStyle w:val="BodyText"/>
-      </w:pPr>
-      <w:r>
-        <w:t xml:space="preserve">Ik publiceer de oversterfte analyses volgens drie methodes: een historisch gemiddelde (1), de oversterfte per leeftijdsgroep omdat je daarmee beter corrigeert voor vergrijzing (2) en methode CBS (3). Groeifactor model publiceer ik niet meer, uitleg hier:</w:t>
-      </w:r>
-      <w:r>
+      <w:r>
+        <w:rPr>
+          <w:rStyle w:val="StringTok"/>
+        </w:rPr>
+        <w:t xml:space="preserve">"hUCvJzGQ2SNnPBGH7Bvhk4pfo"</w:t>
+      </w:r>
+      <w:r>
+        <w:rPr>
+          <w:rStyle w:val="NormalTok"/>
+        </w:rPr>
+        <w:t xml:space="preserve">,</w:t>
+      </w:r>
+      <w:r>
+        <w:br/>
+      </w:r>
+      <w:r>
+        <w:rPr>
+          <w:rStyle w:val="NormalTok"/>
+        </w:rPr>
+        <w:t xml:space="preserve">                    </w:t>
+      </w:r>
+      <w:r>
+        <w:rPr>
+          <w:rStyle w:val="DataTypeTok"/>
+        </w:rPr>
+        <w:t xml:space="preserve">access_token =</w:t>
+      </w:r>
+      <w:r>
+        <w:rPr>
+          <w:rStyle w:val="NormalTok"/>
+        </w:rPr>
         <w:t xml:space="preserve"> </w:t>
       </w:r>
-      <w:hyperlink r:id="rId22">
-        <w:r>
-          <w:rPr>
-            <w:rStyle w:val="Hyperlink"/>
-          </w:rPr>
-          <w:t xml:space="preserve">https://twitter.com/mzelst/status/1266333188386848768</w:t>
-        </w:r>
-      </w:hyperlink>
-    </w:p>
-    <w:p>
-      <w:pPr>
-        <w:pStyle w:val="BodyText"/>
-      </w:pPr>
-      <w:r>
-        <w:t xml:space="preserve">Deze week splits ik de analyses voor de weken waarin er oversterfte was (week 12 t/m 19) en de weken met ondersterfte (vanaf week 20). Hierdoor kunnen we over tijd zien of we weer</w:t>
-      </w:r>
-      <w:r>
+      <w:r>
+        <w:rPr>
+          <w:rStyle w:val="StringTok"/>
+        </w:rPr>
+        <w:t xml:space="preserve">"98975049-Ca4nhbZYJwMhk2xcgolrgkCouMSMW0xVNMkadfSl5"</w:t>
+      </w:r>
+      <w:r>
+        <w:rPr>
+          <w:rStyle w:val="NormalTok"/>
+        </w:rPr>
+        <w:t xml:space="preserve">,</w:t>
+      </w:r>
+      <w:r>
+        <w:br/>
+      </w:r>
+      <w:r>
+        <w:rPr>
+          <w:rStyle w:val="NormalTok"/>
+        </w:rPr>
+        <w:t xml:space="preserve">                    </w:t>
+      </w:r>
+      <w:r>
+        <w:rPr>
+          <w:rStyle w:val="DataTypeTok"/>
+        </w:rPr>
+        <w:t xml:space="preserve">consumer_secret =</w:t>
+      </w:r>
+      <w:r>
+        <w:rPr>
+          <w:rStyle w:val="NormalTok"/>
+        </w:rPr>
         <w:t xml:space="preserve"> </w:t>
       </w:r>
       <w:r>
-        <w:t xml:space="preserve">‘</w:t>
-      </w:r>
-      <w:r>
-        <w:t xml:space="preserve">terugzakken</w:t>
-      </w:r>
-      <w:r>
-        <w:t xml:space="preserve">’</w:t>
-      </w:r>
-      <w:r>
+        <w:rPr>
+          <w:rStyle w:val="StringTok"/>
+        </w:rPr>
+        <w:t xml:space="preserve">"k27ig8n9FkXOF8VoEPvQp2Dfn6NqsRpqqOLGVssPQvgV3PVkKv"</w:t>
+      </w:r>
+      <w:r>
+        <w:rPr>
+          <w:rStyle w:val="NormalTok"/>
+        </w:rPr>
+        <w:t xml:space="preserve">,</w:t>
+      </w:r>
+      <w:r>
+        <w:br/>
+      </w:r>
+      <w:r>
+        <w:rPr>
+          <w:rStyle w:val="NormalTok"/>
+        </w:rPr>
+        <w:t xml:space="preserve">                    </w:t>
+      </w:r>
+      <w:r>
+        <w:rPr>
+          <w:rStyle w:val="DataTypeTok"/>
+        </w:rPr>
+        <w:t xml:space="preserve">access_secret =</w:t>
+      </w:r>
+      <w:r>
+        <w:rPr>
+          <w:rStyle w:val="NormalTok"/>
+        </w:rPr>
         <w:t xml:space="preserve"> </w:t>
       </w:r>
       <w:r>
-        <w:t xml:space="preserve">naar een gemiddelde sterfte.</w:t>
-      </w:r>
-    </w:p>
-    <w:p>
-      <w:pPr>
-        <w:pStyle w:val="BodyText"/>
-      </w:pPr>
-      <w:r>
-        <w:t xml:space="preserve">Sterfte per week: De blauwe piek die je ziet is 2020. Gemiddeld aantal overledenen in week 25 (2015-2019) is 2666, 2020 = 0. RIVM zegt nu 24 in week 25. Er is dus ondersterfte in week 25, zelfs met 24 officiële corona-overledenen (wat waarschijnlijk niet eens alles is).</w:t>
-      </w:r>
-    </w:p>
-    <w:p>
-      <w:pPr>
-        <w:pStyle w:val="BodyText"/>
-      </w:pPr>
-      <w:r>
-        <w:t xml:space="preserve">Oversterfte NL: Voor week 12 t/m 19 voorspelden de verschillende methodes dit: (1) 9223, (2) 8176, en (3) 8606. Ik houd de oversterfte in de</w:t>
-      </w:r>
-      <w:r>
+        <w:rPr>
+          <w:rStyle w:val="StringTok"/>
+        </w:rPr>
+        <w:t xml:space="preserve">"N6AmuLflv9EuZtJHSt4xDVQFPNl8UbJ7j3QIUdpwk6T3Z"</w:t>
+      </w:r>
+      <w:r>
+        <w:rPr>
+          <w:rStyle w:val="NormalTok"/>
+        </w:rPr>
+        <w:t xml:space="preserve">)</w:t>
+      </w:r>
+      <w:r>
+        <w:br/>
+      </w:r>
+      <w:r>
+        <w:br/>
+      </w:r>
+      <w:r>
+        <w:rPr>
+          <w:rStyle w:val="KeywordTok"/>
+        </w:rPr>
+        <w:t xml:space="preserve">post_tweet</w:t>
+      </w:r>
+      <w:r>
+        <w:rPr>
+          <w:rStyle w:val="NormalTok"/>
+        </w:rPr>
+        <w:t xml:space="preserve">(</w:t>
+      </w:r>
+      <w:r>
+        <w:rPr>
+          <w:rStyle w:val="DataTypeTok"/>
+        </w:rPr>
+        <w:t xml:space="preserve">status=</w:t>
+      </w:r>
+      <w:r>
+        <w:rPr>
+          <w:rStyle w:val="NormalTok"/>
+        </w:rPr>
+        <w:t xml:space="preserve">tweet1)</w:t>
+      </w:r>
+    </w:p>
+    <w:p>
+      <w:pPr>
+        <w:pStyle w:val="SourceCode"/>
+      </w:pPr>
+      <w:r>
+        <w:rPr>
+          <w:rStyle w:val="VerbatimChar"/>
+        </w:rPr>
+        <w:t xml:space="preserve">## your tweet has been posted!</w:t>
+      </w:r>
+    </w:p>
+    <w:p>
+      <w:pPr>
+        <w:pStyle w:val="SourceCode"/>
+      </w:pPr>
+      <w:r>
+        <w:rPr>
+          <w:rStyle w:val="CommentTok"/>
+        </w:rPr>
+        <w:t xml:space="preserve">## lookup status_id</w:t>
+      </w:r>
+      <w:r>
+        <w:br/>
+      </w:r>
+      <w:r>
+        <w:rPr>
+          <w:rStyle w:val="NormalTok"/>
+        </w:rPr>
+        <w:t xml:space="preserve">my_timeline &lt;-</w:t>
+      </w:r>
+      <w:r>
+        <w:rPr>
+          <w:rStyle w:val="StringTok"/>
+        </w:rPr>
         <w:t xml:space="preserve"> </w:t>
       </w:r>
       <w:r>
-        <w:t xml:space="preserve">‘</w:t>
-      </w:r>
-      <w:r>
-        <w:t xml:space="preserve">heftige</w:t>
-      </w:r>
-      <w:r>
-        <w:t xml:space="preserve">’</w:t>
-      </w:r>
-      <w:r>
+        <w:rPr>
+          <w:rStyle w:val="KeywordTok"/>
+        </w:rPr>
+        <w:t xml:space="preserve">get_timeline</w:t>
+      </w:r>
+      <w:r>
+        <w:rPr>
+          <w:rStyle w:val="NormalTok"/>
+        </w:rPr>
+        <w:t xml:space="preserve">(rtweet</w:t>
+      </w:r>
+      <w:r>
+        <w:rPr>
+          <w:rStyle w:val="OperatorTok"/>
+        </w:rPr>
+        <w:t xml:space="preserve">:::</w:t>
+      </w:r>
+      <w:r>
+        <w:rPr>
+          <w:rStyle w:val="KeywordTok"/>
+        </w:rPr>
+        <w:t xml:space="preserve">home_user</w:t>
+      </w:r>
+      <w:r>
+        <w:rPr>
+          <w:rStyle w:val="NormalTok"/>
+        </w:rPr>
+        <w:t xml:space="preserve">())</w:t>
+      </w:r>
+      <w:r>
+        <w:br/>
+      </w:r>
+      <w:r>
+        <w:rPr>
+          <w:rStyle w:val="CommentTok"/>
+        </w:rPr>
+        <w:t xml:space="preserve">## ID for reply</w:t>
+      </w:r>
+      <w:r>
+        <w:br/>
+      </w:r>
+      <w:r>
+        <w:rPr>
+          <w:rStyle w:val="NormalTok"/>
+        </w:rPr>
+        <w:t xml:space="preserve">reply_id &lt;-</w:t>
+      </w:r>
+      <w:r>
+        <w:rPr>
+          <w:rStyle w:val="StringTok"/>
+        </w:rPr>
         <w:t xml:space="preserve"> </w:t>
       </w:r>
       <w:r>
-        <w:t xml:space="preserve">periode dus op 8176-9223.</w:t>
-      </w:r>
-    </w:p>
-    <w:p>
-      <w:pPr>
-        <w:pStyle w:val="BodyText"/>
-      </w:pPr>
-      <w:r>
-        <w:t xml:space="preserve">Op basis van methode (2) is in week 25 de ondersterfte -2782. Ondersterfte vanaf week 20 t/m 25: (1) -2787, (2) -3511, en (3) NA. Ik houd de totale sterfte (week 12 t/m 25) op dit moment tussen de 4665-6436.</w:t>
-      </w:r>
-    </w:p>
-    <w:p>
-      <w:pPr>
-        <w:pStyle w:val="BodyText"/>
-      </w:pPr>
-      <w:r>
-        <w:t xml:space="preserve">De methodes op basis van historische gemiddeldes (methode 1 en 2) zijn dus op basis van de periode 2015-2019. Daar kun je over discussieren en</w:t>
-      </w:r>
-      <w:r>
+        <w:rPr>
+          <w:rStyle w:val="NormalTok"/>
+        </w:rPr>
+        <w:t xml:space="preserve">my_timeline</w:t>
+      </w:r>
+      <w:r>
+        <w:rPr>
+          <w:rStyle w:val="OperatorTok"/>
+        </w:rPr>
+        <w:t xml:space="preserve">$</w:t>
+      </w:r>
+      <w:r>
+        <w:rPr>
+          <w:rStyle w:val="NormalTok"/>
+        </w:rPr>
+        <w:t xml:space="preserve">status_id[</w:t>
+      </w:r>
+      <w:r>
+        <w:rPr>
+          <w:rStyle w:val="DecValTok"/>
+        </w:rPr>
+        <w:t xml:space="preserve">1</w:t>
+      </w:r>
+      <w:r>
+        <w:rPr>
+          <w:rStyle w:val="NormalTok"/>
+        </w:rPr>
+        <w:t xml:space="preserve">]</w:t>
+      </w:r>
+      <w:r>
+        <w:br/>
+      </w:r>
+      <w:r>
+        <w:rPr>
+          <w:rStyle w:val="CommentTok"/>
+        </w:rPr>
+        <w:t xml:space="preserve">## post reply</w:t>
+      </w:r>
+      <w:r>
+        <w:br/>
+      </w:r>
+      <w:r>
+        <w:rPr>
+          <w:rStyle w:val="KeywordTok"/>
+        </w:rPr>
+        <w:t xml:space="preserve">post_tweet</w:t>
+      </w:r>
+      <w:r>
+        <w:rPr>
+          <w:rStyle w:val="NormalTok"/>
+        </w:rPr>
+        <w:t xml:space="preserve">(tweet2,</w:t>
+      </w:r>
+      <w:r>
+        <w:rPr>
+          <w:rStyle w:val="DataTypeTok"/>
+        </w:rPr>
+        <w:t xml:space="preserve">in_reply_to_status_id =</w:t>
+      </w:r>
+      <w:r>
+        <w:rPr>
+          <w:rStyle w:val="NormalTok"/>
+        </w:rPr>
+        <w:t xml:space="preserve"> reply_id)</w:t>
+      </w:r>
+    </w:p>
+    <w:p>
+      <w:pPr>
+        <w:pStyle w:val="SourceCode"/>
+      </w:pPr>
+      <w:r>
+        <w:rPr>
+          <w:rStyle w:val="VerbatimChar"/>
+        </w:rPr>
+        <w:t xml:space="preserve">## your tweet has been posted!</w:t>
+      </w:r>
+    </w:p>
+    <w:p>
+      <w:pPr>
+        <w:pStyle w:val="SourceCode"/>
+      </w:pPr>
+      <w:r>
+        <w:rPr>
+          <w:rStyle w:val="CommentTok"/>
+        </w:rPr>
+        <w:t xml:space="preserve">## lookup status_id</w:t>
+      </w:r>
+      <w:r>
+        <w:br/>
+      </w:r>
+      <w:r>
+        <w:rPr>
+          <w:rStyle w:val="NormalTok"/>
+        </w:rPr>
+        <w:t xml:space="preserve">my_timeline &lt;-</w:t>
+      </w:r>
+      <w:r>
+        <w:rPr>
+          <w:rStyle w:val="StringTok"/>
+        </w:rPr>
         <w:t xml:space="preserve"> </w:t>
       </w:r>
       <w:r>
-        <w:t xml:space="preserve">@De_Bezige_Bij</w:t>
-      </w:r>
-      <w:r>
+        <w:rPr>
+          <w:rStyle w:val="KeywordTok"/>
+        </w:rPr>
+        <w:t xml:space="preserve">get_timeline</w:t>
+      </w:r>
+      <w:r>
+        <w:rPr>
+          <w:rStyle w:val="NormalTok"/>
+        </w:rPr>
+        <w:t xml:space="preserve">(rtweet</w:t>
+      </w:r>
+      <w:r>
+        <w:rPr>
+          <w:rStyle w:val="OperatorTok"/>
+        </w:rPr>
+        <w:t xml:space="preserve">:::</w:t>
+      </w:r>
+      <w:r>
+        <w:rPr>
+          <w:rStyle w:val="KeywordTok"/>
+        </w:rPr>
+        <w:t xml:space="preserve">home_user</w:t>
+      </w:r>
+      <w:r>
+        <w:rPr>
+          <w:rStyle w:val="NormalTok"/>
+        </w:rPr>
+        <w:t xml:space="preserve">())</w:t>
+      </w:r>
+      <w:r>
+        <w:br/>
+      </w:r>
+      <w:r>
+        <w:rPr>
+          <w:rStyle w:val="CommentTok"/>
+        </w:rPr>
+        <w:t xml:space="preserve">## ID for reply</w:t>
+      </w:r>
+      <w:r>
+        <w:br/>
+      </w:r>
+      <w:r>
+        <w:rPr>
+          <w:rStyle w:val="NormalTok"/>
+        </w:rPr>
+        <w:t xml:space="preserve">reply_id &lt;-</w:t>
+      </w:r>
+      <w:r>
+        <w:rPr>
+          <w:rStyle w:val="StringTok"/>
+        </w:rPr>
         <w:t xml:space="preserve"> </w:t>
       </w:r>
       <w:r>
-        <w:t xml:space="preserve">doet dat hier mooi:</w:t>
-      </w:r>
-      <w:r>
+        <w:rPr>
+          <w:rStyle w:val="NormalTok"/>
+        </w:rPr>
+        <w:t xml:space="preserve">my_timeline</w:t>
+      </w:r>
+      <w:r>
+        <w:rPr>
+          <w:rStyle w:val="OperatorTok"/>
+        </w:rPr>
+        <w:t xml:space="preserve">$</w:t>
+      </w:r>
+      <w:r>
+        <w:rPr>
+          <w:rStyle w:val="NormalTok"/>
+        </w:rPr>
+        <w:t xml:space="preserve">status_id[</w:t>
+      </w:r>
+      <w:r>
+        <w:rPr>
+          <w:rStyle w:val="DecValTok"/>
+        </w:rPr>
+        <w:t xml:space="preserve">1</w:t>
+      </w:r>
+      <w:r>
+        <w:rPr>
+          <w:rStyle w:val="NormalTok"/>
+        </w:rPr>
+        <w:t xml:space="preserve">]</w:t>
+      </w:r>
+      <w:r>
+        <w:br/>
+      </w:r>
+      <w:r>
+        <w:rPr>
+          <w:rStyle w:val="CommentTok"/>
+        </w:rPr>
+        <w:t xml:space="preserve">## post reply</w:t>
+      </w:r>
+      <w:r>
+        <w:br/>
+      </w:r>
+      <w:r>
+        <w:rPr>
+          <w:rStyle w:val="KeywordTok"/>
+        </w:rPr>
+        <w:t xml:space="preserve">post_tweet</w:t>
+      </w:r>
+      <w:r>
+        <w:rPr>
+          <w:rStyle w:val="NormalTok"/>
+        </w:rPr>
+        <w:t xml:space="preserve">(tweet3,</w:t>
+      </w:r>
+      <w:r>
+        <w:rPr>
+          <w:rStyle w:val="DataTypeTok"/>
+        </w:rPr>
+        <w:t xml:space="preserve">in_reply_to_status_id =</w:t>
+      </w:r>
+      <w:r>
+        <w:rPr>
+          <w:rStyle w:val="NormalTok"/>
+        </w:rPr>
+        <w:t xml:space="preserve"> reply_id)</w:t>
+      </w:r>
+    </w:p>
+    <w:p>
+      <w:pPr>
+        <w:pStyle w:val="SourceCode"/>
+      </w:pPr>
+      <w:r>
+        <w:rPr>
+          <w:rStyle w:val="VerbatimChar"/>
+        </w:rPr>
+        <w:t xml:space="preserve">## your tweet has been posted!</w:t>
+      </w:r>
+    </w:p>
+    <w:p>
+      <w:pPr>
+        <w:pStyle w:val="SourceCode"/>
+      </w:pPr>
+      <w:r>
+        <w:rPr>
+          <w:rStyle w:val="CommentTok"/>
+        </w:rPr>
+        <w:t xml:space="preserve">## lookup status_id</w:t>
+      </w:r>
+      <w:r>
+        <w:br/>
+      </w:r>
+      <w:r>
+        <w:rPr>
+          <w:rStyle w:val="NormalTok"/>
+        </w:rPr>
+        <w:t xml:space="preserve">my_timeline &lt;-</w:t>
+      </w:r>
+      <w:r>
+        <w:rPr>
+          <w:rStyle w:val="StringTok"/>
+        </w:rPr>
         <w:t xml:space="preserve"> </w:t>
       </w:r>
-      <w:hyperlink r:id="rId23">
-        <w:r>
-          <w:rPr>
-            <w:rStyle w:val="Hyperlink"/>
-          </w:rPr>
-          <w:t xml:space="preserve">https://twitter.com/De_Bezige_Bij/status/1269358758989357056</w:t>
-        </w:r>
-      </w:hyperlink>
-      <w:r>
+      <w:r>
+        <w:rPr>
+          <w:rStyle w:val="KeywordTok"/>
+        </w:rPr>
+        <w:t xml:space="preserve">get_timeline</w:t>
+      </w:r>
+      <w:r>
+        <w:rPr>
+          <w:rStyle w:val="NormalTok"/>
+        </w:rPr>
+        <w:t xml:space="preserve">(rtweet</w:t>
+      </w:r>
+      <w:r>
+        <w:rPr>
+          <w:rStyle w:val="OperatorTok"/>
+        </w:rPr>
+        <w:t xml:space="preserve">:::</w:t>
+      </w:r>
+      <w:r>
+        <w:rPr>
+          <w:rStyle w:val="KeywordTok"/>
+        </w:rPr>
+        <w:t xml:space="preserve">home_user</w:t>
+      </w:r>
+      <w:r>
+        <w:rPr>
+          <w:rStyle w:val="NormalTok"/>
+        </w:rPr>
+        <w:t xml:space="preserve">())</w:t>
+      </w:r>
+      <w:r>
+        <w:br/>
+      </w:r>
+      <w:r>
+        <w:rPr>
+          <w:rStyle w:val="CommentTok"/>
+        </w:rPr>
+        <w:t xml:space="preserve">## ID for reply</w:t>
+      </w:r>
+      <w:r>
+        <w:br/>
+      </w:r>
+      <w:r>
+        <w:rPr>
+          <w:rStyle w:val="NormalTok"/>
+        </w:rPr>
+        <w:t xml:space="preserve">reply_id &lt;-</w:t>
+      </w:r>
+      <w:r>
+        <w:rPr>
+          <w:rStyle w:val="StringTok"/>
+        </w:rPr>
         <w:t xml:space="preserve"> </w:t>
       </w:r>
       <w:r>
-        <w:t xml:space="preserve">Oversterfte Europa (analyses EuroMOMO): oversterfte in Europa is ook voorbij, aangezien er deze week ondersterfte was. De enige landen waar afgelopen week nog enige oversterfte was zijn Zweden + België. Totale oversterfte week 12 t/m 25 = 166000.</w:t>
-      </w:r>
-    </w:p>
-    <w:p>
-      <w:pPr>
-        <w:pStyle w:val="BodyText"/>
-      </w:pPr>
-      <w:r>
-        <w:t xml:space="preserve">Conclusie na week 25: we zitten nu in een periode van ondersterfte (dat is normaal na een heftige epidemie). Een kanttekening: zonder maatregelen was dit waarschijnlijk veel hoger geweest. RIVM becijferde voorkomen IC-opnames op 37000-43000 t/m 20 mei.</w:t>
-      </w:r>
-    </w:p>
-    <w:p>
-      <w:pPr>
-        <w:pStyle w:val="BodyText"/>
-      </w:pPr>
-      <w:r>
-        <w:t xml:space="preserve">Eindnoot 1: dit draadje is een mix van eigen analyses en inspiratie vanuit dit mooie overzicht van The Economist:</w:t>
-      </w:r>
-      <w:r>
+        <w:rPr>
+          <w:rStyle w:val="NormalTok"/>
+        </w:rPr>
+        <w:t xml:space="preserve">my_timeline</w:t>
+      </w:r>
+      <w:r>
+        <w:rPr>
+          <w:rStyle w:val="OperatorTok"/>
+        </w:rPr>
+        <w:t xml:space="preserve">$</w:t>
+      </w:r>
+      <w:r>
+        <w:rPr>
+          <w:rStyle w:val="NormalTok"/>
+        </w:rPr>
+        <w:t xml:space="preserve">status_id[</w:t>
+      </w:r>
+      <w:r>
+        <w:rPr>
+          <w:rStyle w:val="DecValTok"/>
+        </w:rPr>
+        <w:t xml:space="preserve">1</w:t>
+      </w:r>
+      <w:r>
+        <w:rPr>
+          <w:rStyle w:val="NormalTok"/>
+        </w:rPr>
+        <w:t xml:space="preserve">]</w:t>
+      </w:r>
+      <w:r>
+        <w:br/>
+      </w:r>
+      <w:r>
+        <w:rPr>
+          <w:rStyle w:val="CommentTok"/>
+        </w:rPr>
+        <w:t xml:space="preserve">## post reply</w:t>
+      </w:r>
+      <w:r>
+        <w:br/>
+      </w:r>
+      <w:r>
+        <w:rPr>
+          <w:rStyle w:val="KeywordTok"/>
+        </w:rPr>
+        <w:t xml:space="preserve">post_tweet</w:t>
+      </w:r>
+      <w:r>
+        <w:rPr>
+          <w:rStyle w:val="NormalTok"/>
+        </w:rPr>
+        <w:t xml:space="preserve">(tweet4,</w:t>
+      </w:r>
+      <w:r>
+        <w:rPr>
+          <w:rStyle w:val="DataTypeTok"/>
+        </w:rPr>
+        <w:t xml:space="preserve">in_reply_to_status_id =</w:t>
+      </w:r>
+      <w:r>
+        <w:rPr>
+          <w:rStyle w:val="NormalTok"/>
+        </w:rPr>
+        <w:t xml:space="preserve"> reply_id)</w:t>
+      </w:r>
+    </w:p>
+    <w:p>
+      <w:pPr>
+        <w:pStyle w:val="SourceCode"/>
+      </w:pPr>
+      <w:r>
+        <w:rPr>
+          <w:rStyle w:val="VerbatimChar"/>
+        </w:rPr>
+        <w:t xml:space="preserve">## your tweet has been posted!</w:t>
+      </w:r>
+    </w:p>
+    <w:p>
+      <w:pPr>
+        <w:pStyle w:val="SourceCode"/>
+      </w:pPr>
+      <w:r>
+        <w:rPr>
+          <w:rStyle w:val="CommentTok"/>
+        </w:rPr>
+        <w:t xml:space="preserve">## lookup status_id</w:t>
+      </w:r>
+      <w:r>
+        <w:br/>
+      </w:r>
+      <w:r>
+        <w:rPr>
+          <w:rStyle w:val="NormalTok"/>
+        </w:rPr>
+        <w:t xml:space="preserve">my_timeline &lt;-</w:t>
+      </w:r>
+      <w:r>
+        <w:rPr>
+          <w:rStyle w:val="StringTok"/>
+        </w:rPr>
         <w:t xml:space="preserve"> </w:t>
       </w:r>
-      <w:hyperlink r:id="rId24">
-        <w:r>
-          <w:rPr>
-            <w:rStyle w:val="Hyperlink"/>
-          </w:rPr>
-          <w:t xml:space="preserve">https://www.economist.com/graphic-detail/2020/04/16/tracking-covid-19-excess-deaths-across-countries</w:t>
-        </w:r>
-      </w:hyperlink>
-      <w:r>
+      <w:r>
+        <w:rPr>
+          <w:rStyle w:val="KeywordTok"/>
+        </w:rPr>
+        <w:t xml:space="preserve">get_timeline</w:t>
+      </w:r>
+      <w:r>
+        <w:rPr>
+          <w:rStyle w:val="NormalTok"/>
+        </w:rPr>
+        <w:t xml:space="preserve">(rtweet</w:t>
+      </w:r>
+      <w:r>
+        <w:rPr>
+          <w:rStyle w:val="OperatorTok"/>
+        </w:rPr>
+        <w:t xml:space="preserve">:::</w:t>
+      </w:r>
+      <w:r>
+        <w:rPr>
+          <w:rStyle w:val="KeywordTok"/>
+        </w:rPr>
+        <w:t xml:space="preserve">home_user</w:t>
+      </w:r>
+      <w:r>
+        <w:rPr>
+          <w:rStyle w:val="NormalTok"/>
+        </w:rPr>
+        <w:t xml:space="preserve">())</w:t>
+      </w:r>
+      <w:r>
+        <w:br/>
+      </w:r>
+      <w:r>
+        <w:rPr>
+          <w:rStyle w:val="CommentTok"/>
+        </w:rPr>
+        <w:t xml:space="preserve">## ID for reply</w:t>
+      </w:r>
+      <w:r>
+        <w:br/>
+      </w:r>
+      <w:r>
+        <w:rPr>
+          <w:rStyle w:val="NormalTok"/>
+        </w:rPr>
+        <w:t xml:space="preserve">reply_id &lt;-</w:t>
+      </w:r>
+      <w:r>
+        <w:rPr>
+          <w:rStyle w:val="StringTok"/>
+        </w:rPr>
         <w:t xml:space="preserve"> </w:t>
       </w:r>
       <w:r>
-        <w:t xml:space="preserve">The Economist en het FT publiceren hun data open source voor geinteresseerden:</w:t>
-      </w:r>
-      <w:r>
+        <w:rPr>
+          <w:rStyle w:val="NormalTok"/>
+        </w:rPr>
+        <w:t xml:space="preserve">my_timeline</w:t>
+      </w:r>
+      <w:r>
+        <w:rPr>
+          <w:rStyle w:val="OperatorTok"/>
+        </w:rPr>
+        <w:t xml:space="preserve">$</w:t>
+      </w:r>
+      <w:r>
+        <w:rPr>
+          <w:rStyle w:val="NormalTok"/>
+        </w:rPr>
+        <w:t xml:space="preserve">status_id[</w:t>
+      </w:r>
+      <w:r>
+        <w:rPr>
+          <w:rStyle w:val="DecValTok"/>
+        </w:rPr>
+        <w:t xml:space="preserve">1</w:t>
+      </w:r>
+      <w:r>
+        <w:rPr>
+          <w:rStyle w:val="NormalTok"/>
+        </w:rPr>
+        <w:t xml:space="preserve">]</w:t>
+      </w:r>
+      <w:r>
+        <w:br/>
+      </w:r>
+      <w:r>
+        <w:rPr>
+          <w:rStyle w:val="CommentTok"/>
+        </w:rPr>
+        <w:t xml:space="preserve">## post reply</w:t>
+      </w:r>
+      <w:r>
+        <w:br/>
+      </w:r>
+      <w:r>
+        <w:rPr>
+          <w:rStyle w:val="KeywordTok"/>
+        </w:rPr>
+        <w:t xml:space="preserve">post_tweet</w:t>
+      </w:r>
+      <w:r>
+        <w:rPr>
+          <w:rStyle w:val="NormalTok"/>
+        </w:rPr>
+        <w:t xml:space="preserve">(tweet5,</w:t>
+      </w:r>
+      <w:r>
+        <w:rPr>
+          <w:rStyle w:val="DataTypeTok"/>
+        </w:rPr>
+        <w:t xml:space="preserve">media=</w:t>
+      </w:r>
+      <w:r>
+        <w:rPr>
+          <w:rStyle w:val="StringTok"/>
+        </w:rPr>
+        <w:t xml:space="preserve">"C:/Users/s379011/surfdrive/projects/2020covid-19/Week25/overledenen_week25.png"</w:t>
+      </w:r>
+      <w:r>
+        <w:rPr>
+          <w:rStyle w:val="NormalTok"/>
+        </w:rPr>
+        <w:t xml:space="preserve">,</w:t>
+      </w:r>
+      <w:r>
+        <w:rPr>
+          <w:rStyle w:val="DataTypeTok"/>
+        </w:rPr>
+        <w:t xml:space="preserve">in_reply_to_status_id =</w:t>
+      </w:r>
+      <w:r>
+        <w:rPr>
+          <w:rStyle w:val="NormalTok"/>
+        </w:rPr>
+        <w:t xml:space="preserve"> reply_id)</w:t>
+      </w:r>
+    </w:p>
+    <w:p>
+      <w:pPr>
+        <w:pStyle w:val="SourceCode"/>
+      </w:pPr>
+      <w:r>
+        <w:rPr>
+          <w:rStyle w:val="VerbatimChar"/>
+        </w:rPr>
+        <w:t xml:space="preserve">## your tweet has been posted!</w:t>
+      </w:r>
+    </w:p>
+    <w:p>
+      <w:pPr>
+        <w:pStyle w:val="SourceCode"/>
+      </w:pPr>
+      <w:r>
+        <w:rPr>
+          <w:rStyle w:val="CommentTok"/>
+        </w:rPr>
+        <w:t xml:space="preserve">## lookup status_id</w:t>
+      </w:r>
+      <w:r>
+        <w:br/>
+      </w:r>
+      <w:r>
+        <w:rPr>
+          <w:rStyle w:val="NormalTok"/>
+        </w:rPr>
+        <w:t xml:space="preserve">my_timeline &lt;-</w:t>
+      </w:r>
+      <w:r>
+        <w:rPr>
+          <w:rStyle w:val="StringTok"/>
+        </w:rPr>
         <w:t xml:space="preserve"> </w:t>
       </w:r>
-      <w:hyperlink r:id="rId25">
-        <w:r>
-          <w:rPr>
-            <w:rStyle w:val="Hyperlink"/>
-          </w:rPr>
-          <w:t xml:space="preserve">https://github.com/Financial-Times/coronavirus-excess-mortality-data</w:t>
-        </w:r>
-      </w:hyperlink>
-    </w:p>
-    <w:p>
-      <w:pPr>
-        <w:pStyle w:val="BodyText"/>
-      </w:pPr>
-      <w:r>
-        <w:t xml:space="preserve">Eindnoot 2: Ik heb wat tijd gehad om de code voor deze analyses uit te schrijven zodat ik mijn draadjes hierover elke week automatisch kan draaien. Voor de geinteresseerden, de R code is hier te vinden:</w:t>
-      </w:r>
-      <w:r>
+      <w:r>
+        <w:rPr>
+          <w:rStyle w:val="KeywordTok"/>
+        </w:rPr>
+        <w:t xml:space="preserve">get_timeline</w:t>
+      </w:r>
+      <w:r>
+        <w:rPr>
+          <w:rStyle w:val="NormalTok"/>
+        </w:rPr>
+        <w:t xml:space="preserve">(rtweet</w:t>
+      </w:r>
+      <w:r>
+        <w:rPr>
+          <w:rStyle w:val="OperatorTok"/>
+        </w:rPr>
+        <w:t xml:space="preserve">:::</w:t>
+      </w:r>
+      <w:r>
+        <w:rPr>
+          <w:rStyle w:val="KeywordTok"/>
+        </w:rPr>
+        <w:t xml:space="preserve">home_user</w:t>
+      </w:r>
+      <w:r>
+        <w:rPr>
+          <w:rStyle w:val="NormalTok"/>
+        </w:rPr>
+        <w:t xml:space="preserve">())</w:t>
+      </w:r>
+      <w:r>
+        <w:br/>
+      </w:r>
+      <w:r>
+        <w:rPr>
+          <w:rStyle w:val="CommentTok"/>
+        </w:rPr>
+        <w:t xml:space="preserve">## ID for reply</w:t>
+      </w:r>
+      <w:r>
+        <w:br/>
+      </w:r>
+      <w:r>
+        <w:rPr>
+          <w:rStyle w:val="NormalTok"/>
+        </w:rPr>
+        <w:t xml:space="preserve">reply_id &lt;-</w:t>
+      </w:r>
+      <w:r>
+        <w:rPr>
+          <w:rStyle w:val="StringTok"/>
+        </w:rPr>
         <w:t xml:space="preserve"> </w:t>
       </w:r>
-      <w:hyperlink r:id="rId26">
-        <w:r>
-          <w:rPr>
-            <w:rStyle w:val="Hyperlink"/>
-          </w:rPr>
-          <w:t xml:space="preserve">https://github.com/mzelst/covid-19</w:t>
-        </w:r>
-      </w:hyperlink>
-      <w:r>
-        <w:t xml:space="preserve">. Ik maak de code een andere keer iets eleganter :)</w:t>
-      </w:r>
-    </w:p>
-    <w:p>
-      <w:pPr>
-        <w:pStyle w:val="BodyText"/>
-      </w:pPr>
-      <w:r>
-        <w:t xml:space="preserve">Eindnoot 3: Ik dank</w:t>
-      </w:r>
-      <w:r>
+      <w:r>
+        <w:rPr>
+          <w:rStyle w:val="NormalTok"/>
+        </w:rPr>
+        <w:t xml:space="preserve">my_timeline</w:t>
+      </w:r>
+      <w:r>
+        <w:rPr>
+          <w:rStyle w:val="OperatorTok"/>
+        </w:rPr>
+        <w:t xml:space="preserve">$</w:t>
+      </w:r>
+      <w:r>
+        <w:rPr>
+          <w:rStyle w:val="NormalTok"/>
+        </w:rPr>
+        <w:t xml:space="preserve">status_id[</w:t>
+      </w:r>
+      <w:r>
+        <w:rPr>
+          <w:rStyle w:val="DecValTok"/>
+        </w:rPr>
+        <w:t xml:space="preserve">1</w:t>
+      </w:r>
+      <w:r>
+        <w:rPr>
+          <w:rStyle w:val="NormalTok"/>
+        </w:rPr>
+        <w:t xml:space="preserve">]</w:t>
+      </w:r>
+      <w:r>
+        <w:br/>
+      </w:r>
+      <w:r>
+        <w:rPr>
+          <w:rStyle w:val="CommentTok"/>
+        </w:rPr>
+        <w:t xml:space="preserve">## post reply</w:t>
+      </w:r>
+      <w:r>
+        <w:br/>
+      </w:r>
+      <w:r>
+        <w:rPr>
+          <w:rStyle w:val="KeywordTok"/>
+        </w:rPr>
+        <w:t xml:space="preserve">post_tweet</w:t>
+      </w:r>
+      <w:r>
+        <w:rPr>
+          <w:rStyle w:val="NormalTok"/>
+        </w:rPr>
+        <w:t xml:space="preserve">(tweet6,</w:t>
+      </w:r>
+      <w:r>
+        <w:rPr>
+          <w:rStyle w:val="DataTypeTok"/>
+        </w:rPr>
+        <w:t xml:space="preserve">in_reply_to_status_id =</w:t>
+      </w:r>
+      <w:r>
+        <w:rPr>
+          <w:rStyle w:val="NormalTok"/>
+        </w:rPr>
+        <w:t xml:space="preserve"> reply_id)</w:t>
+      </w:r>
+    </w:p>
+    <w:p>
+      <w:pPr>
+        <w:pStyle w:val="SourceCode"/>
+      </w:pPr>
+      <w:r>
+        <w:rPr>
+          <w:rStyle w:val="VerbatimChar"/>
+        </w:rPr>
+        <w:t xml:space="preserve">## your tweet has been posted!</w:t>
+      </w:r>
+    </w:p>
+    <w:p>
+      <w:pPr>
+        <w:pStyle w:val="SourceCode"/>
+      </w:pPr>
+      <w:r>
+        <w:rPr>
+          <w:rStyle w:val="CommentTok"/>
+        </w:rPr>
+        <w:t xml:space="preserve">## lookup status_id</w:t>
+      </w:r>
+      <w:r>
+        <w:br/>
+      </w:r>
+      <w:r>
+        <w:rPr>
+          <w:rStyle w:val="NormalTok"/>
+        </w:rPr>
+        <w:t xml:space="preserve">my_timeline &lt;-</w:t>
+      </w:r>
+      <w:r>
+        <w:rPr>
+          <w:rStyle w:val="StringTok"/>
+        </w:rPr>
         <w:t xml:space="preserve"> </w:t>
       </w:r>
       <w:r>
-        <w:t xml:space="preserve">@statistiekcbs</w:t>
-      </w:r>
-      <w:r>
+        <w:rPr>
+          <w:rStyle w:val="KeywordTok"/>
+        </w:rPr>
+        <w:t xml:space="preserve">get_timeline</w:t>
+      </w:r>
+      <w:r>
+        <w:rPr>
+          <w:rStyle w:val="NormalTok"/>
+        </w:rPr>
+        <w:t xml:space="preserve">(rtweet</w:t>
+      </w:r>
+      <w:r>
+        <w:rPr>
+          <w:rStyle w:val="OperatorTok"/>
+        </w:rPr>
+        <w:t xml:space="preserve">:::</w:t>
+      </w:r>
+      <w:r>
+        <w:rPr>
+          <w:rStyle w:val="KeywordTok"/>
+        </w:rPr>
+        <w:t xml:space="preserve">home_user</w:t>
+      </w:r>
+      <w:r>
+        <w:rPr>
+          <w:rStyle w:val="NormalTok"/>
+        </w:rPr>
+        <w:t xml:space="preserve">())</w:t>
+      </w:r>
+      <w:r>
+        <w:br/>
+      </w:r>
+      <w:r>
+        <w:rPr>
+          <w:rStyle w:val="CommentTok"/>
+        </w:rPr>
+        <w:t xml:space="preserve">## ID for reply</w:t>
+      </w:r>
+      <w:r>
+        <w:br/>
+      </w:r>
+      <w:r>
+        <w:rPr>
+          <w:rStyle w:val="NormalTok"/>
+        </w:rPr>
+        <w:t xml:space="preserve">reply_id &lt;-</w:t>
+      </w:r>
+      <w:r>
+        <w:rPr>
+          <w:rStyle w:val="StringTok"/>
+        </w:rPr>
         <w:t xml:space="preserve"> </w:t>
       </w:r>
       <w:r>
-        <w:t xml:space="preserve">voor het publiceren van een R package, waardoor dit compleet geautomatiseerd kan :) Ik dank het</w:t>
-      </w:r>
-      <w:r>
+        <w:rPr>
+          <w:rStyle w:val="NormalTok"/>
+        </w:rPr>
+        <w:t xml:space="preserve">my_timeline</w:t>
+      </w:r>
+      <w:r>
+        <w:rPr>
+          <w:rStyle w:val="OperatorTok"/>
+        </w:rPr>
+        <w:t xml:space="preserve">$</w:t>
+      </w:r>
+      <w:r>
+        <w:rPr>
+          <w:rStyle w:val="NormalTok"/>
+        </w:rPr>
+        <w:t xml:space="preserve">status_id[</w:t>
+      </w:r>
+      <w:r>
+        <w:rPr>
+          <w:rStyle w:val="DecValTok"/>
+        </w:rPr>
+        <w:t xml:space="preserve">1</w:t>
+      </w:r>
+      <w:r>
+        <w:rPr>
+          <w:rStyle w:val="NormalTok"/>
+        </w:rPr>
+        <w:t xml:space="preserve">]</w:t>
+      </w:r>
+      <w:r>
+        <w:br/>
+      </w:r>
+      <w:r>
+        <w:rPr>
+          <w:rStyle w:val="CommentTok"/>
+        </w:rPr>
+        <w:t xml:space="preserve">## post reply</w:t>
+      </w:r>
+      <w:r>
+        <w:br/>
+      </w:r>
+      <w:r>
+        <w:rPr>
+          <w:rStyle w:val="KeywordTok"/>
+        </w:rPr>
+        <w:t xml:space="preserve">post_tweet</w:t>
+      </w:r>
+      <w:r>
+        <w:rPr>
+          <w:rStyle w:val="NormalTok"/>
+        </w:rPr>
+        <w:t xml:space="preserve">(tweet7,</w:t>
+      </w:r>
+      <w:r>
+        <w:rPr>
+          <w:rStyle w:val="DataTypeTok"/>
+        </w:rPr>
+        <w:t xml:space="preserve">in_reply_to_status_id =</w:t>
+      </w:r>
+      <w:r>
+        <w:rPr>
+          <w:rStyle w:val="NormalTok"/>
+        </w:rPr>
+        <w:t xml:space="preserve"> reply_id)</w:t>
+      </w:r>
+    </w:p>
+    <w:p>
+      <w:pPr>
+        <w:pStyle w:val="SourceCode"/>
+      </w:pPr>
+      <w:r>
+        <w:rPr>
+          <w:rStyle w:val="VerbatimChar"/>
+        </w:rPr>
+        <w:t xml:space="preserve">## your tweet has been posted!</w:t>
+      </w:r>
+    </w:p>
+    <w:p>
+      <w:pPr>
+        <w:pStyle w:val="SourceCode"/>
+      </w:pPr>
+      <w:r>
+        <w:rPr>
+          <w:rStyle w:val="CommentTok"/>
+        </w:rPr>
+        <w:t xml:space="preserve">## lookup status_id</w:t>
+      </w:r>
+      <w:r>
+        <w:br/>
+      </w:r>
+      <w:r>
+        <w:rPr>
+          <w:rStyle w:val="NormalTok"/>
+        </w:rPr>
+        <w:t xml:space="preserve">my_timeline &lt;-</w:t>
+      </w:r>
+      <w:r>
+        <w:rPr>
+          <w:rStyle w:val="StringTok"/>
+        </w:rPr>
         <w:t xml:space="preserve"> </w:t>
       </w:r>
       <w:r>
-        <w:t xml:space="preserve">@RIVM</w:t>
-      </w:r>
-      <w:r>
+        <w:rPr>
+          <w:rStyle w:val="KeywordTok"/>
+        </w:rPr>
+        <w:t xml:space="preserve">get_timeline</w:t>
+      </w:r>
+      <w:r>
+        <w:rPr>
+          <w:rStyle w:val="NormalTok"/>
+        </w:rPr>
+        <w:t xml:space="preserve">(rtweet</w:t>
+      </w:r>
+      <w:r>
+        <w:rPr>
+          <w:rStyle w:val="OperatorTok"/>
+        </w:rPr>
+        <w:t xml:space="preserve">:::</w:t>
+      </w:r>
+      <w:r>
+        <w:rPr>
+          <w:rStyle w:val="KeywordTok"/>
+        </w:rPr>
+        <w:t xml:space="preserve">home_user</w:t>
+      </w:r>
+      <w:r>
+        <w:rPr>
+          <w:rStyle w:val="NormalTok"/>
+        </w:rPr>
+        <w:t xml:space="preserve">())</w:t>
+      </w:r>
+      <w:r>
+        <w:br/>
+      </w:r>
+      <w:r>
+        <w:rPr>
+          <w:rStyle w:val="CommentTok"/>
+        </w:rPr>
+        <w:t xml:space="preserve">## ID for reply</w:t>
+      </w:r>
+      <w:r>
+        <w:br/>
+      </w:r>
+      <w:r>
+        <w:rPr>
+          <w:rStyle w:val="NormalTok"/>
+        </w:rPr>
+        <w:t xml:space="preserve">reply_id &lt;-</w:t>
+      </w:r>
+      <w:r>
+        <w:rPr>
+          <w:rStyle w:val="StringTok"/>
+        </w:rPr>
         <w:t xml:space="preserve"> </w:t>
       </w:r>
       <w:r>
-        <w:t xml:space="preserve">niet vanwege het continu aanpassen van de methoden van rapporteren: dit kost elke keer weer kostbare tijd.</w:t>
+        <w:rPr>
+          <w:rStyle w:val="NormalTok"/>
+        </w:rPr>
+        <w:t xml:space="preserve">my_timeline</w:t>
+      </w:r>
+      <w:r>
+        <w:rPr>
+          <w:rStyle w:val="OperatorTok"/>
+        </w:rPr>
+        <w:t xml:space="preserve">$</w:t>
+      </w:r>
+      <w:r>
+        <w:rPr>
+          <w:rStyle w:val="NormalTok"/>
+        </w:rPr>
+        <w:t xml:space="preserve">status_id[</w:t>
+      </w:r>
+      <w:r>
+        <w:rPr>
+          <w:rStyle w:val="DecValTok"/>
+        </w:rPr>
+        <w:t xml:space="preserve">1</w:t>
+      </w:r>
+      <w:r>
+        <w:rPr>
+          <w:rStyle w:val="NormalTok"/>
+        </w:rPr>
+        <w:t xml:space="preserve">]</w:t>
+      </w:r>
+      <w:r>
+        <w:br/>
+      </w:r>
+      <w:r>
+        <w:rPr>
+          <w:rStyle w:val="CommentTok"/>
+        </w:rPr>
+        <w:t xml:space="preserve">## post reply</w:t>
+      </w:r>
+      <w:r>
+        <w:br/>
+      </w:r>
+      <w:r>
+        <w:rPr>
+          <w:rStyle w:val="KeywordTok"/>
+        </w:rPr>
+        <w:t xml:space="preserve">post_tweet</w:t>
+      </w:r>
+      <w:r>
+        <w:rPr>
+          <w:rStyle w:val="NormalTok"/>
+        </w:rPr>
+        <w:t xml:space="preserve">(tweet8,</w:t>
+      </w:r>
+      <w:r>
+        <w:rPr>
+          <w:rStyle w:val="DataTypeTok"/>
+        </w:rPr>
+        <w:t xml:space="preserve">in_reply_to_status_id =</w:t>
+      </w:r>
+      <w:r>
+        <w:rPr>
+          <w:rStyle w:val="NormalTok"/>
+        </w:rPr>
+        <w:t xml:space="preserve"> reply_id)</w:t>
       </w:r>
     </w:p>
     <w:p>
@@ -315,7 +1554,153 @@
         <w:rPr>
           <w:rStyle w:val="VerbatimChar"/>
         </w:rPr>
-        <w:t xml:space="preserve">## [1] "CBS heeft het aantal overlijdensgevallen bijgewerkt t/m week 25 van dit jaar. In dit draadje combineer ik de grafieken over sterfte per week (alleen totaal) met een uitgebreidere analyse van de oversterfte. Ik kijk ook naar Europa (data van EuroMOMO)."</w:t>
+        <w:t xml:space="preserve">## your tweet has been posted!</w:t>
+      </w:r>
+    </w:p>
+    <w:p>
+      <w:pPr>
+        <w:pStyle w:val="SourceCode"/>
+      </w:pPr>
+      <w:r>
+        <w:rPr>
+          <w:rStyle w:val="CommentTok"/>
+        </w:rPr>
+        <w:t xml:space="preserve">## lookup status_id</w:t>
+      </w:r>
+      <w:r>
+        <w:br/>
+      </w:r>
+      <w:r>
+        <w:rPr>
+          <w:rStyle w:val="NormalTok"/>
+        </w:rPr>
+        <w:t xml:space="preserve">my_timeline &lt;-</w:t>
+      </w:r>
+      <w:r>
+        <w:rPr>
+          <w:rStyle w:val="StringTok"/>
+        </w:rPr>
+        <w:t xml:space="preserve"> </w:t>
+      </w:r>
+      <w:r>
+        <w:rPr>
+          <w:rStyle w:val="KeywordTok"/>
+        </w:rPr>
+        <w:t xml:space="preserve">get_timeline</w:t>
+      </w:r>
+      <w:r>
+        <w:rPr>
+          <w:rStyle w:val="NormalTok"/>
+        </w:rPr>
+        <w:t xml:space="preserve">(rtweet</w:t>
+      </w:r>
+      <w:r>
+        <w:rPr>
+          <w:rStyle w:val="OperatorTok"/>
+        </w:rPr>
+        <w:t xml:space="preserve">:::</w:t>
+      </w:r>
+      <w:r>
+        <w:rPr>
+          <w:rStyle w:val="KeywordTok"/>
+        </w:rPr>
+        <w:t xml:space="preserve">home_user</w:t>
+      </w:r>
+      <w:r>
+        <w:rPr>
+          <w:rStyle w:val="NormalTok"/>
+        </w:rPr>
+        <w:t xml:space="preserve">())</w:t>
+      </w:r>
+      <w:r>
+        <w:br/>
+      </w:r>
+      <w:r>
+        <w:rPr>
+          <w:rStyle w:val="CommentTok"/>
+        </w:rPr>
+        <w:t xml:space="preserve">## ID for reply</w:t>
+      </w:r>
+      <w:r>
+        <w:br/>
+      </w:r>
+      <w:r>
+        <w:rPr>
+          <w:rStyle w:val="NormalTok"/>
+        </w:rPr>
+        <w:t xml:space="preserve">reply_id &lt;-</w:t>
+      </w:r>
+      <w:r>
+        <w:rPr>
+          <w:rStyle w:val="StringTok"/>
+        </w:rPr>
+        <w:t xml:space="preserve"> </w:t>
+      </w:r>
+      <w:r>
+        <w:rPr>
+          <w:rStyle w:val="NormalTok"/>
+        </w:rPr>
+        <w:t xml:space="preserve">my_timeline</w:t>
+      </w:r>
+      <w:r>
+        <w:rPr>
+          <w:rStyle w:val="OperatorTok"/>
+        </w:rPr>
+        <w:t xml:space="preserve">$</w:t>
+      </w:r>
+      <w:r>
+        <w:rPr>
+          <w:rStyle w:val="NormalTok"/>
+        </w:rPr>
+        <w:t xml:space="preserve">status_id[</w:t>
+      </w:r>
+      <w:r>
+        <w:rPr>
+          <w:rStyle w:val="DecValTok"/>
+        </w:rPr>
+        <w:t xml:space="preserve">1</w:t>
+      </w:r>
+      <w:r>
+        <w:rPr>
+          <w:rStyle w:val="NormalTok"/>
+        </w:rPr>
+        <w:t xml:space="preserve">]</w:t>
+      </w:r>
+      <w:r>
+        <w:br/>
+      </w:r>
+      <w:r>
+        <w:rPr>
+          <w:rStyle w:val="CommentTok"/>
+        </w:rPr>
+        <w:t xml:space="preserve">## post reply</w:t>
+      </w:r>
+      <w:r>
+        <w:br/>
+      </w:r>
+      <w:r>
+        <w:rPr>
+          <w:rStyle w:val="KeywordTok"/>
+        </w:rPr>
+        <w:t xml:space="preserve">post_tweet</w:t>
+      </w:r>
+      <w:r>
+        <w:rPr>
+          <w:rStyle w:val="NormalTok"/>
+        </w:rPr>
+        <w:t xml:space="preserve">(tweet9,</w:t>
+      </w:r>
+      <w:r>
+        <w:rPr>
+          <w:rStyle w:val="DataTypeTok"/>
+        </w:rPr>
+        <w:t xml:space="preserve">in_reply_to_status_id =</w:t>
+      </w:r>
+      <w:r>
+        <w:rPr>
+          <w:rStyle w:val="NormalTok"/>
+        </w:rPr>
+        <w:t xml:space="preserve"> reply_id)</w:t>
       </w:r>
     </w:p>
     <w:p>
@@ -326,7 +1711,153 @@
         <w:rPr>
           <w:rStyle w:val="VerbatimChar"/>
         </w:rPr>
-        <w:t xml:space="preserve">## [1] "De data komt hier vandaan: https://www.cbs.nl/nl-nl/cijfers/detail/70895ned. Ik gebruik de data van 2015-2019. Week 1, 52, en 53 zijn eruit gehaald omdat dit regelmatig halve weken zijn en dat creëert enigszins ruis. Data die ik gebruik voor de analyses vind je hier: https://surfdrive.surf.nl/files/index.php/s/QECTNiYZqdGyWL4"</w:t>
+        <w:t xml:space="preserve">## your tweet has been posted!</w:t>
+      </w:r>
+    </w:p>
+    <w:p>
+      <w:pPr>
+        <w:pStyle w:val="SourceCode"/>
+      </w:pPr>
+      <w:r>
+        <w:rPr>
+          <w:rStyle w:val="CommentTok"/>
+        </w:rPr>
+        <w:t xml:space="preserve">## lookup status_id</w:t>
+      </w:r>
+      <w:r>
+        <w:br/>
+      </w:r>
+      <w:r>
+        <w:rPr>
+          <w:rStyle w:val="NormalTok"/>
+        </w:rPr>
+        <w:t xml:space="preserve">my_timeline &lt;-</w:t>
+      </w:r>
+      <w:r>
+        <w:rPr>
+          <w:rStyle w:val="StringTok"/>
+        </w:rPr>
+        <w:t xml:space="preserve"> </w:t>
+      </w:r>
+      <w:r>
+        <w:rPr>
+          <w:rStyle w:val="KeywordTok"/>
+        </w:rPr>
+        <w:t xml:space="preserve">get_timeline</w:t>
+      </w:r>
+      <w:r>
+        <w:rPr>
+          <w:rStyle w:val="NormalTok"/>
+        </w:rPr>
+        <w:t xml:space="preserve">(rtweet</w:t>
+      </w:r>
+      <w:r>
+        <w:rPr>
+          <w:rStyle w:val="OperatorTok"/>
+        </w:rPr>
+        <w:t xml:space="preserve">:::</w:t>
+      </w:r>
+      <w:r>
+        <w:rPr>
+          <w:rStyle w:val="KeywordTok"/>
+        </w:rPr>
+        <w:t xml:space="preserve">home_user</w:t>
+      </w:r>
+      <w:r>
+        <w:rPr>
+          <w:rStyle w:val="NormalTok"/>
+        </w:rPr>
+        <w:t xml:space="preserve">())</w:t>
+      </w:r>
+      <w:r>
+        <w:br/>
+      </w:r>
+      <w:r>
+        <w:rPr>
+          <w:rStyle w:val="CommentTok"/>
+        </w:rPr>
+        <w:t xml:space="preserve">## ID for reply</w:t>
+      </w:r>
+      <w:r>
+        <w:br/>
+      </w:r>
+      <w:r>
+        <w:rPr>
+          <w:rStyle w:val="NormalTok"/>
+        </w:rPr>
+        <w:t xml:space="preserve">reply_id &lt;-</w:t>
+      </w:r>
+      <w:r>
+        <w:rPr>
+          <w:rStyle w:val="StringTok"/>
+        </w:rPr>
+        <w:t xml:space="preserve"> </w:t>
+      </w:r>
+      <w:r>
+        <w:rPr>
+          <w:rStyle w:val="NormalTok"/>
+        </w:rPr>
+        <w:t xml:space="preserve">my_timeline</w:t>
+      </w:r>
+      <w:r>
+        <w:rPr>
+          <w:rStyle w:val="OperatorTok"/>
+        </w:rPr>
+        <w:t xml:space="preserve">$</w:t>
+      </w:r>
+      <w:r>
+        <w:rPr>
+          <w:rStyle w:val="NormalTok"/>
+        </w:rPr>
+        <w:t xml:space="preserve">status_id[</w:t>
+      </w:r>
+      <w:r>
+        <w:rPr>
+          <w:rStyle w:val="DecValTok"/>
+        </w:rPr>
+        <w:t xml:space="preserve">1</w:t>
+      </w:r>
+      <w:r>
+        <w:rPr>
+          <w:rStyle w:val="NormalTok"/>
+        </w:rPr>
+        <w:t xml:space="preserve">]</w:t>
+      </w:r>
+      <w:r>
+        <w:br/>
+      </w:r>
+      <w:r>
+        <w:rPr>
+          <w:rStyle w:val="CommentTok"/>
+        </w:rPr>
+        <w:t xml:space="preserve">## post reply</w:t>
+      </w:r>
+      <w:r>
+        <w:br/>
+      </w:r>
+      <w:r>
+        <w:rPr>
+          <w:rStyle w:val="KeywordTok"/>
+        </w:rPr>
+        <w:t xml:space="preserve">post_tweet</w:t>
+      </w:r>
+      <w:r>
+        <w:rPr>
+          <w:rStyle w:val="NormalTok"/>
+        </w:rPr>
+        <w:t xml:space="preserve">(tweet10,</w:t>
+      </w:r>
+      <w:r>
+        <w:rPr>
+          <w:rStyle w:val="DataTypeTok"/>
+        </w:rPr>
+        <w:t xml:space="preserve">in_reply_to_status_id =</w:t>
+      </w:r>
+      <w:r>
+        <w:rPr>
+          <w:rStyle w:val="NormalTok"/>
+        </w:rPr>
+        <w:t xml:space="preserve"> reply_id)</w:t>
       </w:r>
     </w:p>
     <w:p>
@@ -337,7 +1868,171 @@
         <w:rPr>
           <w:rStyle w:val="VerbatimChar"/>
         </w:rPr>
-        <w:t xml:space="preserve">## [1] "Ik publiceer de oversterfte analyses volgens drie methodes: een historisch gemiddelde (1), de oversterfte per leeftijdsgroep omdat je daarmee beter corrigeert voor vergrijzing (2) en methode CBS (3). Groeifactor model publiceer ik niet meer, uitleg hier: https://twitter.com/mzelst/status/1266333188386848768"</w:t>
+        <w:t xml:space="preserve">## your tweet has been posted!</w:t>
+      </w:r>
+    </w:p>
+    <w:p>
+      <w:pPr>
+        <w:pStyle w:val="SourceCode"/>
+      </w:pPr>
+      <w:r>
+        <w:rPr>
+          <w:rStyle w:val="CommentTok"/>
+        </w:rPr>
+        <w:t xml:space="preserve">## lookup status_id</w:t>
+      </w:r>
+      <w:r>
+        <w:br/>
+      </w:r>
+      <w:r>
+        <w:rPr>
+          <w:rStyle w:val="NormalTok"/>
+        </w:rPr>
+        <w:t xml:space="preserve">my_timeline &lt;-</w:t>
+      </w:r>
+      <w:r>
+        <w:rPr>
+          <w:rStyle w:val="StringTok"/>
+        </w:rPr>
+        <w:t xml:space="preserve"> </w:t>
+      </w:r>
+      <w:r>
+        <w:rPr>
+          <w:rStyle w:val="KeywordTok"/>
+        </w:rPr>
+        <w:t xml:space="preserve">get_timeline</w:t>
+      </w:r>
+      <w:r>
+        <w:rPr>
+          <w:rStyle w:val="NormalTok"/>
+        </w:rPr>
+        <w:t xml:space="preserve">(rtweet</w:t>
+      </w:r>
+      <w:r>
+        <w:rPr>
+          <w:rStyle w:val="OperatorTok"/>
+        </w:rPr>
+        <w:t xml:space="preserve">:::</w:t>
+      </w:r>
+      <w:r>
+        <w:rPr>
+          <w:rStyle w:val="KeywordTok"/>
+        </w:rPr>
+        <w:t xml:space="preserve">home_user</w:t>
+      </w:r>
+      <w:r>
+        <w:rPr>
+          <w:rStyle w:val="NormalTok"/>
+        </w:rPr>
+        <w:t xml:space="preserve">())</w:t>
+      </w:r>
+      <w:r>
+        <w:br/>
+      </w:r>
+      <w:r>
+        <w:rPr>
+          <w:rStyle w:val="CommentTok"/>
+        </w:rPr>
+        <w:t xml:space="preserve">## ID for reply</w:t>
+      </w:r>
+      <w:r>
+        <w:br/>
+      </w:r>
+      <w:r>
+        <w:rPr>
+          <w:rStyle w:val="NormalTok"/>
+        </w:rPr>
+        <w:t xml:space="preserve">reply_id &lt;-</w:t>
+      </w:r>
+      <w:r>
+        <w:rPr>
+          <w:rStyle w:val="StringTok"/>
+        </w:rPr>
+        <w:t xml:space="preserve"> </w:t>
+      </w:r>
+      <w:r>
+        <w:rPr>
+          <w:rStyle w:val="NormalTok"/>
+        </w:rPr>
+        <w:t xml:space="preserve">my_timeline</w:t>
+      </w:r>
+      <w:r>
+        <w:rPr>
+          <w:rStyle w:val="OperatorTok"/>
+        </w:rPr>
+        <w:t xml:space="preserve">$</w:t>
+      </w:r>
+      <w:r>
+        <w:rPr>
+          <w:rStyle w:val="NormalTok"/>
+        </w:rPr>
+        <w:t xml:space="preserve">status_id[</w:t>
+      </w:r>
+      <w:r>
+        <w:rPr>
+          <w:rStyle w:val="DecValTok"/>
+        </w:rPr>
+        <w:t xml:space="preserve">1</w:t>
+      </w:r>
+      <w:r>
+        <w:rPr>
+          <w:rStyle w:val="NormalTok"/>
+        </w:rPr>
+        <w:t xml:space="preserve">]</w:t>
+      </w:r>
+      <w:r>
+        <w:br/>
+      </w:r>
+      <w:r>
+        <w:rPr>
+          <w:rStyle w:val="CommentTok"/>
+        </w:rPr>
+        <w:t xml:space="preserve">## post reply</w:t>
+      </w:r>
+      <w:r>
+        <w:br/>
+      </w:r>
+      <w:r>
+        <w:rPr>
+          <w:rStyle w:val="KeywordTok"/>
+        </w:rPr>
+        <w:t xml:space="preserve">post_tweet</w:t>
+      </w:r>
+      <w:r>
+        <w:rPr>
+          <w:rStyle w:val="NormalTok"/>
+        </w:rPr>
+        <w:t xml:space="preserve">(tweet11,</w:t>
+      </w:r>
+      <w:r>
+        <w:rPr>
+          <w:rStyle w:val="DataTypeTok"/>
+        </w:rPr>
+        <w:t xml:space="preserve">media=</w:t>
+      </w:r>
+      <w:r>
+        <w:rPr>
+          <w:rStyle w:val="StringTok"/>
+        </w:rPr>
+        <w:t xml:space="preserve">"C:/Users/s379011/surfdrive/projects/2020covid-19/Week25/EuroMOMO.png"</w:t>
+      </w:r>
+      <w:r>
+        <w:rPr>
+          <w:rStyle w:val="NormalTok"/>
+        </w:rPr>
+        <w:t xml:space="preserve">,</w:t>
+      </w:r>
+      <w:r>
+        <w:rPr>
+          <w:rStyle w:val="DataTypeTok"/>
+        </w:rPr>
+        <w:t xml:space="preserve">in_reply_to_status_id =</w:t>
+      </w:r>
+      <w:r>
+        <w:rPr>
+          <w:rStyle w:val="NormalTok"/>
+        </w:rPr>
+        <w:t xml:space="preserve"> reply_id)</w:t>
       </w:r>
     </w:p>
     <w:p>
@@ -348,7 +2043,153 @@
         <w:rPr>
           <w:rStyle w:val="VerbatimChar"/>
         </w:rPr>
-        <w:t xml:space="preserve">## [1] "Deze week splits ik de analyses voor de weken waarin er oversterfte was (week 12 t/m 19) en de weken met ondersterfte (vanaf week 20). Hierdoor kunnen we over tijd zien of we weer 'terugzakken' naar een gemiddelde sterfte."</w:t>
+        <w:t xml:space="preserve">## your tweet has been posted!</w:t>
+      </w:r>
+    </w:p>
+    <w:p>
+      <w:pPr>
+        <w:pStyle w:val="SourceCode"/>
+      </w:pPr>
+      <w:r>
+        <w:rPr>
+          <w:rStyle w:val="CommentTok"/>
+        </w:rPr>
+        <w:t xml:space="preserve">## lookup status_id</w:t>
+      </w:r>
+      <w:r>
+        <w:br/>
+      </w:r>
+      <w:r>
+        <w:rPr>
+          <w:rStyle w:val="NormalTok"/>
+        </w:rPr>
+        <w:t xml:space="preserve">my_timeline &lt;-</w:t>
+      </w:r>
+      <w:r>
+        <w:rPr>
+          <w:rStyle w:val="StringTok"/>
+        </w:rPr>
+        <w:t xml:space="preserve"> </w:t>
+      </w:r>
+      <w:r>
+        <w:rPr>
+          <w:rStyle w:val="KeywordTok"/>
+        </w:rPr>
+        <w:t xml:space="preserve">get_timeline</w:t>
+      </w:r>
+      <w:r>
+        <w:rPr>
+          <w:rStyle w:val="NormalTok"/>
+        </w:rPr>
+        <w:t xml:space="preserve">(rtweet</w:t>
+      </w:r>
+      <w:r>
+        <w:rPr>
+          <w:rStyle w:val="OperatorTok"/>
+        </w:rPr>
+        <w:t xml:space="preserve">:::</w:t>
+      </w:r>
+      <w:r>
+        <w:rPr>
+          <w:rStyle w:val="KeywordTok"/>
+        </w:rPr>
+        <w:t xml:space="preserve">home_user</w:t>
+      </w:r>
+      <w:r>
+        <w:rPr>
+          <w:rStyle w:val="NormalTok"/>
+        </w:rPr>
+        <w:t xml:space="preserve">())</w:t>
+      </w:r>
+      <w:r>
+        <w:br/>
+      </w:r>
+      <w:r>
+        <w:rPr>
+          <w:rStyle w:val="CommentTok"/>
+        </w:rPr>
+        <w:t xml:space="preserve">## ID for reply</w:t>
+      </w:r>
+      <w:r>
+        <w:br/>
+      </w:r>
+      <w:r>
+        <w:rPr>
+          <w:rStyle w:val="NormalTok"/>
+        </w:rPr>
+        <w:t xml:space="preserve">reply_id &lt;-</w:t>
+      </w:r>
+      <w:r>
+        <w:rPr>
+          <w:rStyle w:val="StringTok"/>
+        </w:rPr>
+        <w:t xml:space="preserve"> </w:t>
+      </w:r>
+      <w:r>
+        <w:rPr>
+          <w:rStyle w:val="NormalTok"/>
+        </w:rPr>
+        <w:t xml:space="preserve">my_timeline</w:t>
+      </w:r>
+      <w:r>
+        <w:rPr>
+          <w:rStyle w:val="OperatorTok"/>
+        </w:rPr>
+        <w:t xml:space="preserve">$</w:t>
+      </w:r>
+      <w:r>
+        <w:rPr>
+          <w:rStyle w:val="NormalTok"/>
+        </w:rPr>
+        <w:t xml:space="preserve">status_id[</w:t>
+      </w:r>
+      <w:r>
+        <w:rPr>
+          <w:rStyle w:val="DecValTok"/>
+        </w:rPr>
+        <w:t xml:space="preserve">1</w:t>
+      </w:r>
+      <w:r>
+        <w:rPr>
+          <w:rStyle w:val="NormalTok"/>
+        </w:rPr>
+        <w:t xml:space="preserve">]</w:t>
+      </w:r>
+      <w:r>
+        <w:br/>
+      </w:r>
+      <w:r>
+        <w:rPr>
+          <w:rStyle w:val="CommentTok"/>
+        </w:rPr>
+        <w:t xml:space="preserve">## post reply</w:t>
+      </w:r>
+      <w:r>
+        <w:br/>
+      </w:r>
+      <w:r>
+        <w:rPr>
+          <w:rStyle w:val="KeywordTok"/>
+        </w:rPr>
+        <w:t xml:space="preserve">post_tweet</w:t>
+      </w:r>
+      <w:r>
+        <w:rPr>
+          <w:rStyle w:val="NormalTok"/>
+        </w:rPr>
+        <w:t xml:space="preserve">(tweet12,</w:t>
+      </w:r>
+      <w:r>
+        <w:rPr>
+          <w:rStyle w:val="DataTypeTok"/>
+        </w:rPr>
+        <w:t xml:space="preserve">in_reply_to_status_id =</w:t>
+      </w:r>
+      <w:r>
+        <w:rPr>
+          <w:rStyle w:val="NormalTok"/>
+        </w:rPr>
+        <w:t xml:space="preserve"> reply_id)</w:t>
       </w:r>
     </w:p>
     <w:p>
@@ -359,7 +2200,153 @@
         <w:rPr>
           <w:rStyle w:val="VerbatimChar"/>
         </w:rPr>
-        <w:t xml:space="preserve">## [1] "Sterfte per week: De blauwe piek die je ziet is 2020. Gemiddeld aantal overledenen in week 25 (2015-2019) is 2666, 2020 = 0. RIVM zegt nu 24 in week 25. Er is dus ondersterfte in week 25, zelfs met 24 officiële corona-overledenen (wat waarschijnlijk niet eens alles is)."</w:t>
+        <w:t xml:space="preserve">## your tweet has been posted!</w:t>
+      </w:r>
+    </w:p>
+    <w:p>
+      <w:pPr>
+        <w:pStyle w:val="SourceCode"/>
+      </w:pPr>
+      <w:r>
+        <w:rPr>
+          <w:rStyle w:val="CommentTok"/>
+        </w:rPr>
+        <w:t xml:space="preserve">## lookup status_id</w:t>
+      </w:r>
+      <w:r>
+        <w:br/>
+      </w:r>
+      <w:r>
+        <w:rPr>
+          <w:rStyle w:val="NormalTok"/>
+        </w:rPr>
+        <w:t xml:space="preserve">my_timeline &lt;-</w:t>
+      </w:r>
+      <w:r>
+        <w:rPr>
+          <w:rStyle w:val="StringTok"/>
+        </w:rPr>
+        <w:t xml:space="preserve"> </w:t>
+      </w:r>
+      <w:r>
+        <w:rPr>
+          <w:rStyle w:val="KeywordTok"/>
+        </w:rPr>
+        <w:t xml:space="preserve">get_timeline</w:t>
+      </w:r>
+      <w:r>
+        <w:rPr>
+          <w:rStyle w:val="NormalTok"/>
+        </w:rPr>
+        <w:t xml:space="preserve">(rtweet</w:t>
+      </w:r>
+      <w:r>
+        <w:rPr>
+          <w:rStyle w:val="OperatorTok"/>
+        </w:rPr>
+        <w:t xml:space="preserve">:::</w:t>
+      </w:r>
+      <w:r>
+        <w:rPr>
+          <w:rStyle w:val="KeywordTok"/>
+        </w:rPr>
+        <w:t xml:space="preserve">home_user</w:t>
+      </w:r>
+      <w:r>
+        <w:rPr>
+          <w:rStyle w:val="NormalTok"/>
+        </w:rPr>
+        <w:t xml:space="preserve">())</w:t>
+      </w:r>
+      <w:r>
+        <w:br/>
+      </w:r>
+      <w:r>
+        <w:rPr>
+          <w:rStyle w:val="CommentTok"/>
+        </w:rPr>
+        <w:t xml:space="preserve">## ID for reply</w:t>
+      </w:r>
+      <w:r>
+        <w:br/>
+      </w:r>
+      <w:r>
+        <w:rPr>
+          <w:rStyle w:val="NormalTok"/>
+        </w:rPr>
+        <w:t xml:space="preserve">reply_id &lt;-</w:t>
+      </w:r>
+      <w:r>
+        <w:rPr>
+          <w:rStyle w:val="StringTok"/>
+        </w:rPr>
+        <w:t xml:space="preserve"> </w:t>
+      </w:r>
+      <w:r>
+        <w:rPr>
+          <w:rStyle w:val="NormalTok"/>
+        </w:rPr>
+        <w:t xml:space="preserve">my_timeline</w:t>
+      </w:r>
+      <w:r>
+        <w:rPr>
+          <w:rStyle w:val="OperatorTok"/>
+        </w:rPr>
+        <w:t xml:space="preserve">$</w:t>
+      </w:r>
+      <w:r>
+        <w:rPr>
+          <w:rStyle w:val="NormalTok"/>
+        </w:rPr>
+        <w:t xml:space="preserve">status_id[</w:t>
+      </w:r>
+      <w:r>
+        <w:rPr>
+          <w:rStyle w:val="DecValTok"/>
+        </w:rPr>
+        <w:t xml:space="preserve">1</w:t>
+      </w:r>
+      <w:r>
+        <w:rPr>
+          <w:rStyle w:val="NormalTok"/>
+        </w:rPr>
+        <w:t xml:space="preserve">]</w:t>
+      </w:r>
+      <w:r>
+        <w:br/>
+      </w:r>
+      <w:r>
+        <w:rPr>
+          <w:rStyle w:val="CommentTok"/>
+        </w:rPr>
+        <w:t xml:space="preserve">## post reply</w:t>
+      </w:r>
+      <w:r>
+        <w:br/>
+      </w:r>
+      <w:r>
+        <w:rPr>
+          <w:rStyle w:val="KeywordTok"/>
+        </w:rPr>
+        <w:t xml:space="preserve">post_tweet</w:t>
+      </w:r>
+      <w:r>
+        <w:rPr>
+          <w:rStyle w:val="NormalTok"/>
+        </w:rPr>
+        <w:t xml:space="preserve">(tweet13,</w:t>
+      </w:r>
+      <w:r>
+        <w:rPr>
+          <w:rStyle w:val="DataTypeTok"/>
+        </w:rPr>
+        <w:t xml:space="preserve">in_reply_to_status_id =</w:t>
+      </w:r>
+      <w:r>
+        <w:rPr>
+          <w:rStyle w:val="NormalTok"/>
+        </w:rPr>
+        <w:t xml:space="preserve"> reply_id)</w:t>
       </w:r>
     </w:p>
     <w:p>
@@ -370,7 +2357,153 @@
         <w:rPr>
           <w:rStyle w:val="VerbatimChar"/>
         </w:rPr>
-        <w:t xml:space="preserve">## [1] "Oversterfte NL: Voor week 12 t/m 19 voorspelden de verschillende methodes dit: (1) 9223, (2) 8176, en (3) 8606. Ik houd de oversterfte in de 'heftige' periode dus op 8176-9223."</w:t>
+        <w:t xml:space="preserve">## your tweet has been posted!</w:t>
+      </w:r>
+    </w:p>
+    <w:p>
+      <w:pPr>
+        <w:pStyle w:val="SourceCode"/>
+      </w:pPr>
+      <w:r>
+        <w:rPr>
+          <w:rStyle w:val="CommentTok"/>
+        </w:rPr>
+        <w:t xml:space="preserve">## lookup status_id</w:t>
+      </w:r>
+      <w:r>
+        <w:br/>
+      </w:r>
+      <w:r>
+        <w:rPr>
+          <w:rStyle w:val="NormalTok"/>
+        </w:rPr>
+        <w:t xml:space="preserve">my_timeline &lt;-</w:t>
+      </w:r>
+      <w:r>
+        <w:rPr>
+          <w:rStyle w:val="StringTok"/>
+        </w:rPr>
+        <w:t xml:space="preserve"> </w:t>
+      </w:r>
+      <w:r>
+        <w:rPr>
+          <w:rStyle w:val="KeywordTok"/>
+        </w:rPr>
+        <w:t xml:space="preserve">get_timeline</w:t>
+      </w:r>
+      <w:r>
+        <w:rPr>
+          <w:rStyle w:val="NormalTok"/>
+        </w:rPr>
+        <w:t xml:space="preserve">(rtweet</w:t>
+      </w:r>
+      <w:r>
+        <w:rPr>
+          <w:rStyle w:val="OperatorTok"/>
+        </w:rPr>
+        <w:t xml:space="preserve">:::</w:t>
+      </w:r>
+      <w:r>
+        <w:rPr>
+          <w:rStyle w:val="KeywordTok"/>
+        </w:rPr>
+        <w:t xml:space="preserve">home_user</w:t>
+      </w:r>
+      <w:r>
+        <w:rPr>
+          <w:rStyle w:val="NormalTok"/>
+        </w:rPr>
+        <w:t xml:space="preserve">())</w:t>
+      </w:r>
+      <w:r>
+        <w:br/>
+      </w:r>
+      <w:r>
+        <w:rPr>
+          <w:rStyle w:val="CommentTok"/>
+        </w:rPr>
+        <w:t xml:space="preserve">## ID for reply</w:t>
+      </w:r>
+      <w:r>
+        <w:br/>
+      </w:r>
+      <w:r>
+        <w:rPr>
+          <w:rStyle w:val="NormalTok"/>
+        </w:rPr>
+        <w:t xml:space="preserve">reply_id &lt;-</w:t>
+      </w:r>
+      <w:r>
+        <w:rPr>
+          <w:rStyle w:val="StringTok"/>
+        </w:rPr>
+        <w:t xml:space="preserve"> </w:t>
+      </w:r>
+      <w:r>
+        <w:rPr>
+          <w:rStyle w:val="NormalTok"/>
+        </w:rPr>
+        <w:t xml:space="preserve">my_timeline</w:t>
+      </w:r>
+      <w:r>
+        <w:rPr>
+          <w:rStyle w:val="OperatorTok"/>
+        </w:rPr>
+        <w:t xml:space="preserve">$</w:t>
+      </w:r>
+      <w:r>
+        <w:rPr>
+          <w:rStyle w:val="NormalTok"/>
+        </w:rPr>
+        <w:t xml:space="preserve">status_id[</w:t>
+      </w:r>
+      <w:r>
+        <w:rPr>
+          <w:rStyle w:val="DecValTok"/>
+        </w:rPr>
+        <w:t xml:space="preserve">1</w:t>
+      </w:r>
+      <w:r>
+        <w:rPr>
+          <w:rStyle w:val="NormalTok"/>
+        </w:rPr>
+        <w:t xml:space="preserve">]</w:t>
+      </w:r>
+      <w:r>
+        <w:br/>
+      </w:r>
+      <w:r>
+        <w:rPr>
+          <w:rStyle w:val="CommentTok"/>
+        </w:rPr>
+        <w:t xml:space="preserve">## post reply</w:t>
+      </w:r>
+      <w:r>
+        <w:br/>
+      </w:r>
+      <w:r>
+        <w:rPr>
+          <w:rStyle w:val="KeywordTok"/>
+        </w:rPr>
+        <w:t xml:space="preserve">post_tweet</w:t>
+      </w:r>
+      <w:r>
+        <w:rPr>
+          <w:rStyle w:val="NormalTok"/>
+        </w:rPr>
+        <w:t xml:space="preserve">(tweet14,</w:t>
+      </w:r>
+      <w:r>
+        <w:rPr>
+          <w:rStyle w:val="DataTypeTok"/>
+        </w:rPr>
+        <w:t xml:space="preserve">in_reply_to_status_id =</w:t>
+      </w:r>
+      <w:r>
+        <w:rPr>
+          <w:rStyle w:val="NormalTok"/>
+        </w:rPr>
+        <w:t xml:space="preserve"> reply_id)</w:t>
       </w:r>
     </w:p>
     <w:p>
@@ -381,7 +2514,153 @@
         <w:rPr>
           <w:rStyle w:val="VerbatimChar"/>
         </w:rPr>
-        <w:t xml:space="preserve">## [1] "Op basis van methode (2) is in week 25 de ondersterfte -2782. Ondersterfte vanaf week 20 t/m 25: (1) -2787, (2) -3511 en (3) NA. Ik houd de totale sterfte (week 12 t/m 25) op dit moment tussen de 4665-6436."</w:t>
+        <w:t xml:space="preserve">## your tweet has been posted!</w:t>
+      </w:r>
+    </w:p>
+    <w:p>
+      <w:pPr>
+        <w:pStyle w:val="SourceCode"/>
+      </w:pPr>
+      <w:r>
+        <w:rPr>
+          <w:rStyle w:val="CommentTok"/>
+        </w:rPr>
+        <w:t xml:space="preserve">## lookup status_id</w:t>
+      </w:r>
+      <w:r>
+        <w:br/>
+      </w:r>
+      <w:r>
+        <w:rPr>
+          <w:rStyle w:val="NormalTok"/>
+        </w:rPr>
+        <w:t xml:space="preserve">my_timeline &lt;-</w:t>
+      </w:r>
+      <w:r>
+        <w:rPr>
+          <w:rStyle w:val="StringTok"/>
+        </w:rPr>
+        <w:t xml:space="preserve"> </w:t>
+      </w:r>
+      <w:r>
+        <w:rPr>
+          <w:rStyle w:val="KeywordTok"/>
+        </w:rPr>
+        <w:t xml:space="preserve">get_timeline</w:t>
+      </w:r>
+      <w:r>
+        <w:rPr>
+          <w:rStyle w:val="NormalTok"/>
+        </w:rPr>
+        <w:t xml:space="preserve">(rtweet</w:t>
+      </w:r>
+      <w:r>
+        <w:rPr>
+          <w:rStyle w:val="OperatorTok"/>
+        </w:rPr>
+        <w:t xml:space="preserve">:::</w:t>
+      </w:r>
+      <w:r>
+        <w:rPr>
+          <w:rStyle w:val="KeywordTok"/>
+        </w:rPr>
+        <w:t xml:space="preserve">home_user</w:t>
+      </w:r>
+      <w:r>
+        <w:rPr>
+          <w:rStyle w:val="NormalTok"/>
+        </w:rPr>
+        <w:t xml:space="preserve">())</w:t>
+      </w:r>
+      <w:r>
+        <w:br/>
+      </w:r>
+      <w:r>
+        <w:rPr>
+          <w:rStyle w:val="CommentTok"/>
+        </w:rPr>
+        <w:t xml:space="preserve">## ID for reply</w:t>
+      </w:r>
+      <w:r>
+        <w:br/>
+      </w:r>
+      <w:r>
+        <w:rPr>
+          <w:rStyle w:val="NormalTok"/>
+        </w:rPr>
+        <w:t xml:space="preserve">reply_id &lt;-</w:t>
+      </w:r>
+      <w:r>
+        <w:rPr>
+          <w:rStyle w:val="StringTok"/>
+        </w:rPr>
+        <w:t xml:space="preserve"> </w:t>
+      </w:r>
+      <w:r>
+        <w:rPr>
+          <w:rStyle w:val="NormalTok"/>
+        </w:rPr>
+        <w:t xml:space="preserve">my_timeline</w:t>
+      </w:r>
+      <w:r>
+        <w:rPr>
+          <w:rStyle w:val="OperatorTok"/>
+        </w:rPr>
+        <w:t xml:space="preserve">$</w:t>
+      </w:r>
+      <w:r>
+        <w:rPr>
+          <w:rStyle w:val="NormalTok"/>
+        </w:rPr>
+        <w:t xml:space="preserve">status_id[</w:t>
+      </w:r>
+      <w:r>
+        <w:rPr>
+          <w:rStyle w:val="DecValTok"/>
+        </w:rPr>
+        <w:t xml:space="preserve">1</w:t>
+      </w:r>
+      <w:r>
+        <w:rPr>
+          <w:rStyle w:val="NormalTok"/>
+        </w:rPr>
+        <w:t xml:space="preserve">]</w:t>
+      </w:r>
+      <w:r>
+        <w:br/>
+      </w:r>
+      <w:r>
+        <w:rPr>
+          <w:rStyle w:val="CommentTok"/>
+        </w:rPr>
+        <w:t xml:space="preserve">## post reply</w:t>
+      </w:r>
+      <w:r>
+        <w:br/>
+      </w:r>
+      <w:r>
+        <w:rPr>
+          <w:rStyle w:val="KeywordTok"/>
+        </w:rPr>
+        <w:t xml:space="preserve">post_tweet</w:t>
+      </w:r>
+      <w:r>
+        <w:rPr>
+          <w:rStyle w:val="NormalTok"/>
+        </w:rPr>
+        <w:t xml:space="preserve">(tweet15,</w:t>
+      </w:r>
+      <w:r>
+        <w:rPr>
+          <w:rStyle w:val="DataTypeTok"/>
+        </w:rPr>
+        <w:t xml:space="preserve">in_reply_to_status_id =</w:t>
+      </w:r>
+      <w:r>
+        <w:rPr>
+          <w:rStyle w:val="NormalTok"/>
+        </w:rPr>
+        <w:t xml:space="preserve"> reply_id)</w:t>
       </w:r>
     </w:p>
     <w:p>
@@ -392,7 +2671,153 @@
         <w:rPr>
           <w:rStyle w:val="VerbatimChar"/>
         </w:rPr>
-        <w:t xml:space="preserve">## [1] "De methodes op basis van historische gemiddeldes (methode 1 en 2) zijn dus op basis van de periode 2015-2019. Daar kun je over discussieren en @De_Bezige_Bij doet dat hier mooi: https://twitter.com/De_Bezige_Bij/status/1269358758989357056"</w:t>
+        <w:t xml:space="preserve">## your tweet has been posted!</w:t>
+      </w:r>
+    </w:p>
+    <w:p>
+      <w:pPr>
+        <w:pStyle w:val="SourceCode"/>
+      </w:pPr>
+      <w:r>
+        <w:rPr>
+          <w:rStyle w:val="CommentTok"/>
+        </w:rPr>
+        <w:t xml:space="preserve">## lookup status_id</w:t>
+      </w:r>
+      <w:r>
+        <w:br/>
+      </w:r>
+      <w:r>
+        <w:rPr>
+          <w:rStyle w:val="NormalTok"/>
+        </w:rPr>
+        <w:t xml:space="preserve">my_timeline &lt;-</w:t>
+      </w:r>
+      <w:r>
+        <w:rPr>
+          <w:rStyle w:val="StringTok"/>
+        </w:rPr>
+        <w:t xml:space="preserve"> </w:t>
+      </w:r>
+      <w:r>
+        <w:rPr>
+          <w:rStyle w:val="KeywordTok"/>
+        </w:rPr>
+        <w:t xml:space="preserve">get_timeline</w:t>
+      </w:r>
+      <w:r>
+        <w:rPr>
+          <w:rStyle w:val="NormalTok"/>
+        </w:rPr>
+        <w:t xml:space="preserve">(rtweet</w:t>
+      </w:r>
+      <w:r>
+        <w:rPr>
+          <w:rStyle w:val="OperatorTok"/>
+        </w:rPr>
+        <w:t xml:space="preserve">:::</w:t>
+      </w:r>
+      <w:r>
+        <w:rPr>
+          <w:rStyle w:val="KeywordTok"/>
+        </w:rPr>
+        <w:t xml:space="preserve">home_user</w:t>
+      </w:r>
+      <w:r>
+        <w:rPr>
+          <w:rStyle w:val="NormalTok"/>
+        </w:rPr>
+        <w:t xml:space="preserve">())</w:t>
+      </w:r>
+      <w:r>
+        <w:br/>
+      </w:r>
+      <w:r>
+        <w:rPr>
+          <w:rStyle w:val="CommentTok"/>
+        </w:rPr>
+        <w:t xml:space="preserve">## ID for reply</w:t>
+      </w:r>
+      <w:r>
+        <w:br/>
+      </w:r>
+      <w:r>
+        <w:rPr>
+          <w:rStyle w:val="NormalTok"/>
+        </w:rPr>
+        <w:t xml:space="preserve">reply_id &lt;-</w:t>
+      </w:r>
+      <w:r>
+        <w:rPr>
+          <w:rStyle w:val="StringTok"/>
+        </w:rPr>
+        <w:t xml:space="preserve"> </w:t>
+      </w:r>
+      <w:r>
+        <w:rPr>
+          <w:rStyle w:val="NormalTok"/>
+        </w:rPr>
+        <w:t xml:space="preserve">my_timeline</w:t>
+      </w:r>
+      <w:r>
+        <w:rPr>
+          <w:rStyle w:val="OperatorTok"/>
+        </w:rPr>
+        <w:t xml:space="preserve">$</w:t>
+      </w:r>
+      <w:r>
+        <w:rPr>
+          <w:rStyle w:val="NormalTok"/>
+        </w:rPr>
+        <w:t xml:space="preserve">status_id[</w:t>
+      </w:r>
+      <w:r>
+        <w:rPr>
+          <w:rStyle w:val="DecValTok"/>
+        </w:rPr>
+        <w:t xml:space="preserve">1</w:t>
+      </w:r>
+      <w:r>
+        <w:rPr>
+          <w:rStyle w:val="NormalTok"/>
+        </w:rPr>
+        <w:t xml:space="preserve">]</w:t>
+      </w:r>
+      <w:r>
+        <w:br/>
+      </w:r>
+      <w:r>
+        <w:rPr>
+          <w:rStyle w:val="CommentTok"/>
+        </w:rPr>
+        <w:t xml:space="preserve">## post reply</w:t>
+      </w:r>
+      <w:r>
+        <w:br/>
+      </w:r>
+      <w:r>
+        <w:rPr>
+          <w:rStyle w:val="KeywordTok"/>
+        </w:rPr>
+        <w:t xml:space="preserve">post_tweet</w:t>
+      </w:r>
+      <w:r>
+        <w:rPr>
+          <w:rStyle w:val="NormalTok"/>
+        </w:rPr>
+        <w:t xml:space="preserve">(tweet16,</w:t>
+      </w:r>
+      <w:r>
+        <w:rPr>
+          <w:rStyle w:val="DataTypeTok"/>
+        </w:rPr>
+        <w:t xml:space="preserve">in_reply_to_status_id =</w:t>
+      </w:r>
+      <w:r>
+        <w:rPr>
+          <w:rStyle w:val="NormalTok"/>
+        </w:rPr>
+        <w:t xml:space="preserve"> reply_id)</w:t>
       </w:r>
     </w:p>
     <w:p>
@@ -403,51 +2828,7 @@
         <w:rPr>
           <w:rStyle w:val="VerbatimChar"/>
         </w:rPr>
-        <w:t xml:space="preserve">## [1] "Oversterfte Europa (analyses EuroMOMO): oversterfte in Europa is ook voorbij, aangezien er deze week ondersterfte was. De enige landen waar afgelopen week nog enige oversterfte was zijn Zweden + België. Totale oversterfte week 12 t/m 25 = 166000."</w:t>
-      </w:r>
-    </w:p>
-    <w:p>
-      <w:pPr>
-        <w:pStyle w:val="SourceCode"/>
-      </w:pPr>
-      <w:r>
-        <w:rPr>
-          <w:rStyle w:val="VerbatimChar"/>
-        </w:rPr>
-        <w:t xml:space="preserve">## [1] "Conclusie na week 25: we zitten nu in een periode van ondersterfte (dat is normaal na een heftige epidemie). Een kanttekening: zonder maatregelen was dit waarschijnlijk veel hoger geweest. RIVM becijferde voorkomen IC-opnames op 37000-43000 t/m 20 mei."</w:t>
-      </w:r>
-    </w:p>
-    <w:p>
-      <w:pPr>
-        <w:pStyle w:val="SourceCode"/>
-      </w:pPr>
-      <w:r>
-        <w:rPr>
-          <w:rStyle w:val="VerbatimChar"/>
-        </w:rPr>
-        <w:t xml:space="preserve">## [1] "Eindnoot 1: dit draadje is een mix van eigen analyses en inspiratie vanuit dit mooie overzicht van The Economist: https://www.economist.com/graphic-detail/2020/04/16/tracking-covid-19-excess-deaths-across-countries The Economist en het FT publiceren hun data open source voor geinteresseerden: https://github.com/Financial-Times/coronavirus-excess-mortality-data"</w:t>
-      </w:r>
-    </w:p>
-    <w:p>
-      <w:pPr>
-        <w:pStyle w:val="SourceCode"/>
-      </w:pPr>
-      <w:r>
-        <w:rPr>
-          <w:rStyle w:val="VerbatimChar"/>
-        </w:rPr>
-        <w:t xml:space="preserve">## [1] "Eindnoot 2: Ik heb wat tijd gehad om de code voor deze analyses uit te schrijven zodat ik mijn draadjes hierover elke week automatisch kan draaien. Voor de geinteresseerden, de R code is hier te vinden: https://github.com/mzelst/covid-19. Het draadje wordt nu ook gepost vanuit R."</w:t>
-      </w:r>
-    </w:p>
-    <w:p>
-      <w:pPr>
-        <w:pStyle w:val="SourceCode"/>
-      </w:pPr>
-      <w:r>
-        <w:rPr>
-          <w:rStyle w:val="VerbatimChar"/>
-        </w:rPr>
-        <w:t xml:space="preserve">## [1] "Eindnoot 3: Ik dank @statistiekcbs voor het publiceren van een R package, waardoor dit compleet geautomatiseerd kan :) Ik dank het @RIVM niet vanwege het continu aanpassen van de methoden van rapporteren: dit kost elke keer weer kostbare tijd."</w:t>
+        <w:t xml:space="preserve">## your tweet has been posted!</w:t>
       </w:r>
     </w:p>
     <w:sectPr/>

</xml_diff>

<commit_message>
Daily upload RIVM and NICE data 16-07
</commit_message>
<xml_diff>
--- a/twitter_thread.docx
+++ b/twitter_thread.docx
@@ -52,7 +52,7 @@
         <w:rPr>
           <w:rStyle w:val="VerbatimChar"/>
         </w:rPr>
-        <w:t xml:space="preserve">## [1] "CBS heeft het aantal overlijdensgevallen bijgewerkt t/m week 26 van dit jaar. Deze week combineer ik de grafieken over sterfte per week (alleen totaal) met een uitgebreide ondersterfte vergelijking tussen 2018 en 2020. Ik kijk ook naar Europa en de VS: er is veel te bespreken!"</w:t>
+        <w:t xml:space="preserve">## [1] "CBS heeft het aantal overlijdensgevallen bijgewerkt t/m week 27 van dit jaar. Deze week combineer ik de grafieken over sterfte per week (alleen totaal) met een uitgebreide ondersterfte vergelijking tussen 2018 en 2020. Ik kijk ook naar de oversterfte in Europa."</w:t>
       </w:r>
     </w:p>
     <w:p>
@@ -85,7 +85,7 @@
         <w:rPr>
           <w:rStyle w:val="VerbatimChar"/>
         </w:rPr>
-        <w:t xml:space="preserve">## [1] "Ik splits de analyses voor de weken waarin er oversterfte was (week 12 t/m 19) en de weken met ondersterfte (vanaf week 20). De grafiek hieronder loopt op de verticale as nu van 2000-5000, zodat je de verschillen tussen de weken beter kunt zien."</w:t>
+        <w:t xml:space="preserve">## [1] "Ik splits de analyses voor de weken waarin er oversterfte was (week 12 t/m 19) en de weken met ondersterfte (vanaf week 20). De grafiek hieronder loopt op de verticale as van 2000-5000, zodat je de verschillen tussen de weken beter kunt zien."</w:t>
       </w:r>
     </w:p>
     <w:p>
@@ -96,7 +96,7 @@
         <w:rPr>
           <w:rStyle w:val="VerbatimChar"/>
         </w:rPr>
-        <w:t xml:space="preserve">## [1] "Sterfte per week: De blauwe piek die je ziet is 2020. Gemiddeld aantal overledenen in week 26 (2015-2019) is 2711, 2020 = 2642. RIVM zegt nu 11 in week 26. Er is dus ondersterfte in week 26, zelfs met 11 officiële corona-overledenen (wat waarschijnlijk niet eens alles is)."</w:t>
+        <w:t xml:space="preserve">## [1] "Sterfte per week: De blauwe piek die je ziet is 2020. Gemiddeld aantal overledenen in week 27 (2015-2019) is 2791, 2020 = 2607. RIVM zegt nu 12 in week 27. Er is dus ondersterfte in week 27, zelfs met 12 officiële corona-overledenen (wat waarschijnlijk niet eens alles is)."</w:t>
       </w:r>
     </w:p>
     <w:p>
@@ -107,7 +107,7 @@
         <w:rPr>
           <w:rStyle w:val="VerbatimChar"/>
         </w:rPr>
-        <w:t xml:space="preserve">## [1] "Oversterfte NL: Voor week 12 t/m 19 voorspelden de verschillende methodes dit: (1) 9230, (2) 8183, en (3) 8611. Ik houd de oversterfte in de 'heftige' periode dus op 8183-9230."</w:t>
+        <w:t xml:space="preserve">## [1] "Oversterfte NL: Voor week 12 t/m 19 voorspelden de verschillende methodes dit: (1) 9236, (2) 8189, en (3) 8617. Ik houd de oversterfte in de 'heftige' periode dus op 8189-9236."</w:t>
       </w:r>
     </w:p>
     <w:p>
@@ -118,7 +118,7 @@
         <w:rPr>
           <w:rStyle w:val="VerbatimChar"/>
         </w:rPr>
-        <w:t xml:space="preserve">## [1] "Op basis van methode (2) is in week 26 de ondersterfte -187. Ondersterfte vanaf week 20 t/m 26: (1) -139, (2) -981 en (3) -1368. Ik houd de totale sterfte (week 12 t/m 26) op dit moment tussen de 7202-9091."</w:t>
+        <w:t xml:space="preserve">## [1] "Op basis van methode (2) is in week 27 de ondersterfte -308. Ondersterfte vanaf week 20 t/m 27: (1) -305, (2) -1271 en (3) -1577. Ik houd de totale sterfte (week 12 t/m 27) op dit moment tussen de 6918-8931."</w:t>
       </w:r>
     </w:p>
     <w:p>
@@ -140,7 +140,7 @@
         <w:rPr>
           <w:rStyle w:val="VerbatimChar"/>
         </w:rPr>
-        <w:t xml:space="preserve">## [1] "De ondersterfte begon in 2018 vanaf week 14 voor alle leeftijdsgroepen. De ondersterfte van week 14 t/m 26 was -1843 (flink hoger dan in 2020). Maar dat is uiteraard ondersterfte over meer weken, namelijk 12. Dus wat als we net als in 2020 de eerste 7 weken van 2018 pakken?"</w:t>
+        <w:t xml:space="preserve">## [1] "De ondersterfte begon in 2018 vanaf week 14 voor alle leeftijdsgroepen. De ondersterfte van week 14 t/m 27 was -1966 (flink hoger dan in 2020). Maar dat is uiteraard ondersterfte over meer weken, namelijk 13. Dus wat als we net als in 2020 de eerste 8 weken van 2018 pakken?"</w:t>
       </w:r>
     </w:p>
     <w:p>
@@ -151,7 +151,7 @@
         <w:rPr>
           <w:rStyle w:val="VerbatimChar"/>
         </w:rPr>
-        <w:t xml:space="preserve">## [1] "Als we het aantal weken ondersterfte gelijkzetten (zodat we de 'snelheid' waarmee oversterfte 'gecorrigeerd' wordt kunnen vergelijken), was de ondersterfte in 7 weken -1037. De ondersterfte in 2018 nam dus sneller toe dan nu, maar het verschil is klein (ook geen lockdown toen)."</w:t>
+        <w:t xml:space="preserve">## [1] "Als we het aantal weken ondersterfte gelijkzetten (zodat we de 'snelheid' waarmee oversterfte 'gecorrigeerd' wordt kunnen vergelijken), gebruiken we nu 8 weken. De ondersterfte in 2020 gaat nu dus sneller dan in 2018 (-1271 vs. -1037). Het is afwachten of deze trend doorzet."</w:t>
       </w:r>
     </w:p>
     <w:p>
@@ -162,7 +162,7 @@
         <w:rPr>
           <w:rStyle w:val="VerbatimChar"/>
         </w:rPr>
-        <w:t xml:space="preserve">## [1] "Oversterfte Europa week 27: De oversterfte zakt met 6000. Echter, Belgie en Spanje hebben ineens weer serieuze oversterfte. Totale oversterfte week 12 t/m 27 = 160000"</w:t>
+        <w:t xml:space="preserve">## [1] "Europa week 28: EuroMOMO lijkt wat correcties doorgevoerd te hebben en heeft de oversterfte afgelopen week onderschat. De dalende trend was dus iets te voorbarig, het blijft vrij stabiel. Totale oversterfte week 12 t/m 28 = 169000"</w:t>
       </w:r>
     </w:p>
     <w:p>
@@ -173,7 +173,7 @@
         <w:rPr>
           <w:rStyle w:val="VerbatimChar"/>
         </w:rPr>
-        <w:t xml:space="preserve">## [1] "Er is een artikel verschenen over oversterfte in de VS (periode 1 maart - 25 april). De auteurs berekenen een oversterfte van 87000 (21% meer dan normaal), waarvan 65% aan covid-19 wordt toegeschreven. Artikel hier: https://jamanetwork.com/journals/jama/fullarticle/2768086 (via @Jopinie)"</w:t>
+        <w:t xml:space="preserve">## [1] "Conclusie na week 27: we zitten in een periode van ondersterfte (dat is normaal na een heftige epidemie, zoals ik deze week cijfermatig laat zien), waarbij de ondersterfte snel toeneemt. Afhankelijk van het type zomer kan dit ook wel flink doorzetten, maar dat is afwachten."</w:t>
       </w:r>
     </w:p>
     <w:p>
@@ -184,7 +184,7 @@
         <w:rPr>
           <w:rStyle w:val="VerbatimChar"/>
         </w:rPr>
-        <w:t xml:space="preserve">## [1] "Conclusie na week 26: we zitten in een periode van ondersterfte (dat is normaal na een heftige epidemie, zoals ik deze week cijfermatig laat zien). De snelheid van de ondersterfte is nu bijna gelijk aan 2018, dus het is afwachten of dit doorzet."</w:t>
+        <w:t xml:space="preserve">## [1] "Eindnoot 1: dit draadje is een mix van eigen analyses en inspiratie vanuit dit mooie overzicht van The Economist: https://www.economist.com/graphic-detail/2020/04/16/tracking-covid-19-excess-deaths-across-countries The Economist en het FT publiceren hun data open source voor geinteresseerden: https://github.com/Financial-Times/coronavirus-excess-mortality-data"</w:t>
       </w:r>
     </w:p>
     <w:p>
@@ -195,7 +195,7 @@
         <w:rPr>
           <w:rStyle w:val="VerbatimChar"/>
         </w:rPr>
-        <w:t xml:space="preserve">## [1] "Eindnoot 1: dit draadje is een mix van eigen analyses en inspiratie vanuit dit mooie overzicht van The Economist: https://www.economist.com/graphic-detail/2020/04/16/tracking-covid-19-excess-deaths-across-countries The Economist en het FT publiceren hun data open source voor geinteresseerden: https://github.com/Financial-Times/coronavirus-excess-mortality-data"</w:t>
+        <w:t xml:space="preserve">## [1] "Eindnoot 2: Voor de geinteresseerden, de R code die ik hiervoor gebruik is hier te vinden: https://github.com/mzelst/covid-19. Het draadje wordt nu ook gepost vanuit R. Ik publiceer hier ook dagelijkse updates met @edwinveldhuizen en zet deze data ook online."</w:t>
       </w:r>
     </w:p>
     <w:p>
@@ -206,7 +206,36 @@
         <w:rPr>
           <w:rStyle w:val="VerbatimChar"/>
         </w:rPr>
-        <w:t xml:space="preserve">## [1] "Eindnoot 2: Voor de geinteresseerden, de R code die ik hiervoor gebruik is hier te vinden: https://github.com/mzelst/covid-19. Het draadje wordt nu ook gepost vanuit R. Ik publiceer hier ook dagelijkse updates en zet deze data ook online."</w:t>
+        <w:t xml:space="preserve">## [1] "Eindnoot 3: Ik dank @statistiekcbs voor het publiceren van een R package, waardoor dit compleet geautomatiseerd kan :) En dank aan alle andere corona-dataverwerkers! Rutte geparafraseerd: 'Alleen samen krijgen we corona-data onder controle.'"</w:t>
+      </w:r>
+    </w:p>
+    <w:p>
+      <w:pPr>
+        <w:pStyle w:val="SourceCode"/>
+      </w:pPr>
+      <w:r>
+        <w:rPr>
+          <w:rStyle w:val="KeywordTok"/>
+        </w:rPr>
+        <w:t xml:space="preserve">post_tweet</w:t>
+      </w:r>
+      <w:r>
+        <w:rPr>
+          <w:rStyle w:val="NormalTok"/>
+        </w:rPr>
+        <w:t xml:space="preserve">(</w:t>
+      </w:r>
+      <w:r>
+        <w:rPr>
+          <w:rStyle w:val="DataTypeTok"/>
+        </w:rPr>
+        <w:t xml:space="preserve">status=</w:t>
+      </w:r>
+      <w:r>
+        <w:rPr>
+          <w:rStyle w:val="NormalTok"/>
+        </w:rPr>
+        <w:t xml:space="preserve">tweet1)</w:t>
       </w:r>
     </w:p>
     <w:p>
@@ -217,13 +246,130 @@
         <w:rPr>
           <w:rStyle w:val="VerbatimChar"/>
         </w:rPr>
-        <w:t xml:space="preserve">## [1] "Eindnoot 3: Ik dank @statistiekcbs voor het publiceren van een R package, waardoor dit compleet geautomatiseerd kan :) Ik dank het @RIVM niet vanwege het continu aanpassen van de methoden van rapporteren: dit kost elke keer weer kostbare tijd."</w:t>
-      </w:r>
-    </w:p>
-    <w:p>
-      <w:pPr>
-        <w:pStyle w:val="SourceCode"/>
-      </w:pPr>
+        <w:t xml:space="preserve">## your tweet has been posted!</w:t>
+      </w:r>
+    </w:p>
+    <w:p>
+      <w:pPr>
+        <w:pStyle w:val="SourceCode"/>
+      </w:pPr>
+      <w:r>
+        <w:rPr>
+          <w:rStyle w:val="CommentTok"/>
+        </w:rPr>
+        <w:t xml:space="preserve">## lookup status_id</w:t>
+      </w:r>
+      <w:r>
+        <w:br/>
+      </w:r>
+      <w:r>
+        <w:rPr>
+          <w:rStyle w:val="NormalTok"/>
+        </w:rPr>
+        <w:t xml:space="preserve">my_timeline &lt;-</w:t>
+      </w:r>
+      <w:r>
+        <w:rPr>
+          <w:rStyle w:val="StringTok"/>
+        </w:rPr>
+        <w:t xml:space="preserve"> </w:t>
+      </w:r>
+      <w:r>
+        <w:rPr>
+          <w:rStyle w:val="KeywordTok"/>
+        </w:rPr>
+        <w:t xml:space="preserve">get_timeline</w:t>
+      </w:r>
+      <w:r>
+        <w:rPr>
+          <w:rStyle w:val="NormalTok"/>
+        </w:rPr>
+        <w:t xml:space="preserve">(rtweet</w:t>
+      </w:r>
+      <w:r>
+        <w:rPr>
+          <w:rStyle w:val="OperatorTok"/>
+        </w:rPr>
+        <w:t xml:space="preserve">:::</w:t>
+      </w:r>
+      <w:r>
+        <w:rPr>
+          <w:rStyle w:val="KeywordTok"/>
+        </w:rPr>
+        <w:t xml:space="preserve">home_user</w:t>
+      </w:r>
+      <w:r>
+        <w:rPr>
+          <w:rStyle w:val="NormalTok"/>
+        </w:rPr>
+        <w:t xml:space="preserve">())</w:t>
+      </w:r>
+      <w:r>
+        <w:br/>
+      </w:r>
+      <w:r>
+        <w:rPr>
+          <w:rStyle w:val="CommentTok"/>
+        </w:rPr>
+        <w:t xml:space="preserve">## ID for reply</w:t>
+      </w:r>
+      <w:r>
+        <w:br/>
+      </w:r>
+      <w:r>
+        <w:rPr>
+          <w:rStyle w:val="NormalTok"/>
+        </w:rPr>
+        <w:t xml:space="preserve">reply_id &lt;-</w:t>
+      </w:r>
+      <w:r>
+        <w:rPr>
+          <w:rStyle w:val="StringTok"/>
+        </w:rPr>
+        <w:t xml:space="preserve"> </w:t>
+      </w:r>
+      <w:r>
+        <w:rPr>
+          <w:rStyle w:val="NormalTok"/>
+        </w:rPr>
+        <w:t xml:space="preserve">my_timeline</w:t>
+      </w:r>
+      <w:r>
+        <w:rPr>
+          <w:rStyle w:val="OperatorTok"/>
+        </w:rPr>
+        <w:t xml:space="preserve">$</w:t>
+      </w:r>
+      <w:r>
+        <w:rPr>
+          <w:rStyle w:val="NormalTok"/>
+        </w:rPr>
+        <w:t xml:space="preserve">status_id[</w:t>
+      </w:r>
+      <w:r>
+        <w:rPr>
+          <w:rStyle w:val="DecValTok"/>
+        </w:rPr>
+        <w:t xml:space="preserve">1</w:t>
+      </w:r>
+      <w:r>
+        <w:rPr>
+          <w:rStyle w:val="NormalTok"/>
+        </w:rPr>
+        <w:t xml:space="preserve">]</w:t>
+      </w:r>
+      <w:r>
+        <w:br/>
+      </w:r>
+      <w:r>
+        <w:rPr>
+          <w:rStyle w:val="CommentTok"/>
+        </w:rPr>
+        <w:t xml:space="preserve">## post reply</w:t>
+      </w:r>
+      <w:r>
+        <w:br/>
+      </w:r>
       <w:r>
         <w:rPr>
           <w:rStyle w:val="KeywordTok"/>
@@ -234,26 +380,36 @@
         <w:rPr>
           <w:rStyle w:val="NormalTok"/>
         </w:rPr>
-        <w:t xml:space="preserve">(</w:t>
+        <w:t xml:space="preserve">(tweet2,</w:t>
       </w:r>
       <w:r>
         <w:rPr>
           <w:rStyle w:val="DataTypeTok"/>
         </w:rPr>
-        <w:t xml:space="preserve">status=</w:t>
-      </w:r>
-      <w:r>
-        <w:rPr>
-          <w:rStyle w:val="NormalTok"/>
-        </w:rPr>
-        <w:t xml:space="preserve">tweet1)</w:t>
-      </w:r>
-      <w:r>
-        <w:br/>
-      </w:r>
-      <w:r>
-        <w:br/>
-      </w:r>
+        <w:t xml:space="preserve">in_reply_to_status_id =</w:t>
+      </w:r>
+      <w:r>
+        <w:rPr>
+          <w:rStyle w:val="NormalTok"/>
+        </w:rPr>
+        <w:t xml:space="preserve"> reply_id)</w:t>
+      </w:r>
+    </w:p>
+    <w:p>
+      <w:pPr>
+        <w:pStyle w:val="SourceCode"/>
+      </w:pPr>
+      <w:r>
+        <w:rPr>
+          <w:rStyle w:val="VerbatimChar"/>
+        </w:rPr>
+        <w:t xml:space="preserve">## your tweet has been posted!</w:t>
+      </w:r>
+    </w:p>
+    <w:p>
+      <w:pPr>
+        <w:pStyle w:val="SourceCode"/>
+      </w:pPr>
       <w:r>
         <w:rPr>
           <w:rStyle w:val="CommentTok"/>
@@ -381,7 +537,7 @@
         <w:rPr>
           <w:rStyle w:val="NormalTok"/>
         </w:rPr>
-        <w:t xml:space="preserve">(tweet2,</w:t>
+        <w:t xml:space="preserve">(tweet3,</w:t>
       </w:r>
       <w:r>
         <w:rPr>
@@ -395,12 +551,22 @@
         </w:rPr>
         <w:t xml:space="preserve"> reply_id)</w:t>
       </w:r>
-      <w:r>
-        <w:br/>
-      </w:r>
-      <w:r>
-        <w:br/>
-      </w:r>
+    </w:p>
+    <w:p>
+      <w:pPr>
+        <w:pStyle w:val="SourceCode"/>
+      </w:pPr>
+      <w:r>
+        <w:rPr>
+          <w:rStyle w:val="VerbatimChar"/>
+        </w:rPr>
+        <w:t xml:space="preserve">## your tweet has been posted!</w:t>
+      </w:r>
+    </w:p>
+    <w:p>
+      <w:pPr>
+        <w:pStyle w:val="SourceCode"/>
+      </w:pPr>
       <w:r>
         <w:rPr>
           <w:rStyle w:val="CommentTok"/>
@@ -528,7 +694,7 @@
         <w:rPr>
           <w:rStyle w:val="NormalTok"/>
         </w:rPr>
-        <w:t xml:space="preserve">(tweet3,</w:t>
+        <w:t xml:space="preserve">(tweet4,</w:t>
       </w:r>
       <w:r>
         <w:rPr>
@@ -542,12 +708,22 @@
         </w:rPr>
         <w:t xml:space="preserve"> reply_id)</w:t>
       </w:r>
-      <w:r>
-        <w:br/>
-      </w:r>
-      <w:r>
-        <w:br/>
-      </w:r>
+    </w:p>
+    <w:p>
+      <w:pPr>
+        <w:pStyle w:val="SourceCode"/>
+      </w:pPr>
+      <w:r>
+        <w:rPr>
+          <w:rStyle w:val="VerbatimChar"/>
+        </w:rPr>
+        <w:t xml:space="preserve">## your tweet has been posted!</w:t>
+      </w:r>
+    </w:p>
+    <w:p>
+      <w:pPr>
+        <w:pStyle w:val="SourceCode"/>
+      </w:pPr>
       <w:r>
         <w:rPr>
           <w:rStyle w:val="CommentTok"/>
@@ -675,12 +851,30 @@
         <w:rPr>
           <w:rStyle w:val="NormalTok"/>
         </w:rPr>
-        <w:t xml:space="preserve">(tweet4,</w:t>
+        <w:t xml:space="preserve">(tweet5,</w:t>
       </w:r>
       <w:r>
         <w:rPr>
           <w:rStyle w:val="DataTypeTok"/>
         </w:rPr>
+        <w:t xml:space="preserve">media=</w:t>
+      </w:r>
+      <w:r>
+        <w:rPr>
+          <w:rStyle w:val="StringTok"/>
+        </w:rPr>
+        <w:t xml:space="preserve">"C:/Users/s379011/surfdrive/projects/2020covid-19/graphs_excess_mortality/overledenen_thisweek.png"</w:t>
+      </w:r>
+      <w:r>
+        <w:rPr>
+          <w:rStyle w:val="NormalTok"/>
+        </w:rPr>
+        <w:t xml:space="preserve">,</w:t>
+      </w:r>
+      <w:r>
+        <w:rPr>
+          <w:rStyle w:val="DataTypeTok"/>
+        </w:rPr>
         <w:t xml:space="preserve">in_reply_to_status_id =</w:t>
       </w:r>
       <w:r>
@@ -689,12 +883,22 @@
         </w:rPr>
         <w:t xml:space="preserve"> reply_id)</w:t>
       </w:r>
-      <w:r>
-        <w:br/>
-      </w:r>
-      <w:r>
-        <w:br/>
-      </w:r>
+    </w:p>
+    <w:p>
+      <w:pPr>
+        <w:pStyle w:val="SourceCode"/>
+      </w:pPr>
+      <w:r>
+        <w:rPr>
+          <w:rStyle w:val="VerbatimChar"/>
+        </w:rPr>
+        <w:t xml:space="preserve">## your tweet has been posted!</w:t>
+      </w:r>
+    </w:p>
+    <w:p>
+      <w:pPr>
+        <w:pStyle w:val="SourceCode"/>
+      </w:pPr>
       <w:r>
         <w:rPr>
           <w:rStyle w:val="CommentTok"/>
@@ -822,19 +1026,804 @@
         <w:rPr>
           <w:rStyle w:val="NormalTok"/>
         </w:rPr>
-        <w:t xml:space="preserve">(tweet5,</w:t>
+        <w:t xml:space="preserve">(tweet6,</w:t>
       </w:r>
       <w:r>
         <w:rPr>
           <w:rStyle w:val="DataTypeTok"/>
         </w:rPr>
+        <w:t xml:space="preserve">in_reply_to_status_id =</w:t>
+      </w:r>
+      <w:r>
+        <w:rPr>
+          <w:rStyle w:val="NormalTok"/>
+        </w:rPr>
+        <w:t xml:space="preserve"> reply_id)</w:t>
+      </w:r>
+    </w:p>
+    <w:p>
+      <w:pPr>
+        <w:pStyle w:val="SourceCode"/>
+      </w:pPr>
+      <w:r>
+        <w:rPr>
+          <w:rStyle w:val="VerbatimChar"/>
+        </w:rPr>
+        <w:t xml:space="preserve">## your tweet has been posted!</w:t>
+      </w:r>
+    </w:p>
+    <w:p>
+      <w:pPr>
+        <w:pStyle w:val="SourceCode"/>
+      </w:pPr>
+      <w:r>
+        <w:rPr>
+          <w:rStyle w:val="CommentTok"/>
+        </w:rPr>
+        <w:t xml:space="preserve">## lookup status_id</w:t>
+      </w:r>
+      <w:r>
+        <w:br/>
+      </w:r>
+      <w:r>
+        <w:rPr>
+          <w:rStyle w:val="NormalTok"/>
+        </w:rPr>
+        <w:t xml:space="preserve">my_timeline &lt;-</w:t>
+      </w:r>
+      <w:r>
+        <w:rPr>
+          <w:rStyle w:val="StringTok"/>
+        </w:rPr>
+        <w:t xml:space="preserve"> </w:t>
+      </w:r>
+      <w:r>
+        <w:rPr>
+          <w:rStyle w:val="KeywordTok"/>
+        </w:rPr>
+        <w:t xml:space="preserve">get_timeline</w:t>
+      </w:r>
+      <w:r>
+        <w:rPr>
+          <w:rStyle w:val="NormalTok"/>
+        </w:rPr>
+        <w:t xml:space="preserve">(rtweet</w:t>
+      </w:r>
+      <w:r>
+        <w:rPr>
+          <w:rStyle w:val="OperatorTok"/>
+        </w:rPr>
+        <w:t xml:space="preserve">:::</w:t>
+      </w:r>
+      <w:r>
+        <w:rPr>
+          <w:rStyle w:val="KeywordTok"/>
+        </w:rPr>
+        <w:t xml:space="preserve">home_user</w:t>
+      </w:r>
+      <w:r>
+        <w:rPr>
+          <w:rStyle w:val="NormalTok"/>
+        </w:rPr>
+        <w:t xml:space="preserve">())</w:t>
+      </w:r>
+      <w:r>
+        <w:br/>
+      </w:r>
+      <w:r>
+        <w:rPr>
+          <w:rStyle w:val="CommentTok"/>
+        </w:rPr>
+        <w:t xml:space="preserve">## ID for reply</w:t>
+      </w:r>
+      <w:r>
+        <w:br/>
+      </w:r>
+      <w:r>
+        <w:rPr>
+          <w:rStyle w:val="NormalTok"/>
+        </w:rPr>
+        <w:t xml:space="preserve">reply_id &lt;-</w:t>
+      </w:r>
+      <w:r>
+        <w:rPr>
+          <w:rStyle w:val="StringTok"/>
+        </w:rPr>
+        <w:t xml:space="preserve"> </w:t>
+      </w:r>
+      <w:r>
+        <w:rPr>
+          <w:rStyle w:val="NormalTok"/>
+        </w:rPr>
+        <w:t xml:space="preserve">my_timeline</w:t>
+      </w:r>
+      <w:r>
+        <w:rPr>
+          <w:rStyle w:val="OperatorTok"/>
+        </w:rPr>
+        <w:t xml:space="preserve">$</w:t>
+      </w:r>
+      <w:r>
+        <w:rPr>
+          <w:rStyle w:val="NormalTok"/>
+        </w:rPr>
+        <w:t xml:space="preserve">status_id[</w:t>
+      </w:r>
+      <w:r>
+        <w:rPr>
+          <w:rStyle w:val="DecValTok"/>
+        </w:rPr>
+        <w:t xml:space="preserve">1</w:t>
+      </w:r>
+      <w:r>
+        <w:rPr>
+          <w:rStyle w:val="NormalTok"/>
+        </w:rPr>
+        <w:t xml:space="preserve">]</w:t>
+      </w:r>
+      <w:r>
+        <w:br/>
+      </w:r>
+      <w:r>
+        <w:rPr>
+          <w:rStyle w:val="CommentTok"/>
+        </w:rPr>
+        <w:t xml:space="preserve">## post reply</w:t>
+      </w:r>
+      <w:r>
+        <w:br/>
+      </w:r>
+      <w:r>
+        <w:rPr>
+          <w:rStyle w:val="KeywordTok"/>
+        </w:rPr>
+        <w:t xml:space="preserve">post_tweet</w:t>
+      </w:r>
+      <w:r>
+        <w:rPr>
+          <w:rStyle w:val="NormalTok"/>
+        </w:rPr>
+        <w:t xml:space="preserve">(tweet7,</w:t>
+      </w:r>
+      <w:r>
+        <w:rPr>
+          <w:rStyle w:val="DataTypeTok"/>
+        </w:rPr>
+        <w:t xml:space="preserve">in_reply_to_status_id =</w:t>
+      </w:r>
+      <w:r>
+        <w:rPr>
+          <w:rStyle w:val="NormalTok"/>
+        </w:rPr>
+        <w:t xml:space="preserve"> reply_id)</w:t>
+      </w:r>
+    </w:p>
+    <w:p>
+      <w:pPr>
+        <w:pStyle w:val="SourceCode"/>
+      </w:pPr>
+      <w:r>
+        <w:rPr>
+          <w:rStyle w:val="VerbatimChar"/>
+        </w:rPr>
+        <w:t xml:space="preserve">## your tweet has been posted!</w:t>
+      </w:r>
+    </w:p>
+    <w:p>
+      <w:pPr>
+        <w:pStyle w:val="SourceCode"/>
+      </w:pPr>
+      <w:r>
+        <w:rPr>
+          <w:rStyle w:val="CommentTok"/>
+        </w:rPr>
+        <w:t xml:space="preserve">## lookup status_id</w:t>
+      </w:r>
+      <w:r>
+        <w:br/>
+      </w:r>
+      <w:r>
+        <w:rPr>
+          <w:rStyle w:val="NormalTok"/>
+        </w:rPr>
+        <w:t xml:space="preserve">my_timeline &lt;-</w:t>
+      </w:r>
+      <w:r>
+        <w:rPr>
+          <w:rStyle w:val="StringTok"/>
+        </w:rPr>
+        <w:t xml:space="preserve"> </w:t>
+      </w:r>
+      <w:r>
+        <w:rPr>
+          <w:rStyle w:val="KeywordTok"/>
+        </w:rPr>
+        <w:t xml:space="preserve">get_timeline</w:t>
+      </w:r>
+      <w:r>
+        <w:rPr>
+          <w:rStyle w:val="NormalTok"/>
+        </w:rPr>
+        <w:t xml:space="preserve">(rtweet</w:t>
+      </w:r>
+      <w:r>
+        <w:rPr>
+          <w:rStyle w:val="OperatorTok"/>
+        </w:rPr>
+        <w:t xml:space="preserve">:::</w:t>
+      </w:r>
+      <w:r>
+        <w:rPr>
+          <w:rStyle w:val="KeywordTok"/>
+        </w:rPr>
+        <w:t xml:space="preserve">home_user</w:t>
+      </w:r>
+      <w:r>
+        <w:rPr>
+          <w:rStyle w:val="NormalTok"/>
+        </w:rPr>
+        <w:t xml:space="preserve">())</w:t>
+      </w:r>
+      <w:r>
+        <w:br/>
+      </w:r>
+      <w:r>
+        <w:rPr>
+          <w:rStyle w:val="CommentTok"/>
+        </w:rPr>
+        <w:t xml:space="preserve">## ID for reply</w:t>
+      </w:r>
+      <w:r>
+        <w:br/>
+      </w:r>
+      <w:r>
+        <w:rPr>
+          <w:rStyle w:val="NormalTok"/>
+        </w:rPr>
+        <w:t xml:space="preserve">reply_id &lt;-</w:t>
+      </w:r>
+      <w:r>
+        <w:rPr>
+          <w:rStyle w:val="StringTok"/>
+        </w:rPr>
+        <w:t xml:space="preserve"> </w:t>
+      </w:r>
+      <w:r>
+        <w:rPr>
+          <w:rStyle w:val="NormalTok"/>
+        </w:rPr>
+        <w:t xml:space="preserve">my_timeline</w:t>
+      </w:r>
+      <w:r>
+        <w:rPr>
+          <w:rStyle w:val="OperatorTok"/>
+        </w:rPr>
+        <w:t xml:space="preserve">$</w:t>
+      </w:r>
+      <w:r>
+        <w:rPr>
+          <w:rStyle w:val="NormalTok"/>
+        </w:rPr>
+        <w:t xml:space="preserve">status_id[</w:t>
+      </w:r>
+      <w:r>
+        <w:rPr>
+          <w:rStyle w:val="DecValTok"/>
+        </w:rPr>
+        <w:t xml:space="preserve">1</w:t>
+      </w:r>
+      <w:r>
+        <w:rPr>
+          <w:rStyle w:val="NormalTok"/>
+        </w:rPr>
+        <w:t xml:space="preserve">]</w:t>
+      </w:r>
+      <w:r>
+        <w:br/>
+      </w:r>
+      <w:r>
+        <w:rPr>
+          <w:rStyle w:val="CommentTok"/>
+        </w:rPr>
+        <w:t xml:space="preserve">## post reply</w:t>
+      </w:r>
+      <w:r>
+        <w:br/>
+      </w:r>
+      <w:r>
+        <w:rPr>
+          <w:rStyle w:val="KeywordTok"/>
+        </w:rPr>
+        <w:t xml:space="preserve">post_tweet</w:t>
+      </w:r>
+      <w:r>
+        <w:rPr>
+          <w:rStyle w:val="NormalTok"/>
+        </w:rPr>
+        <w:t xml:space="preserve">(tweet8,</w:t>
+      </w:r>
+      <w:r>
+        <w:rPr>
+          <w:rStyle w:val="DataTypeTok"/>
+        </w:rPr>
+        <w:t xml:space="preserve">in_reply_to_status_id =</w:t>
+      </w:r>
+      <w:r>
+        <w:rPr>
+          <w:rStyle w:val="NormalTok"/>
+        </w:rPr>
+        <w:t xml:space="preserve"> reply_id)</w:t>
+      </w:r>
+    </w:p>
+    <w:p>
+      <w:pPr>
+        <w:pStyle w:val="SourceCode"/>
+      </w:pPr>
+      <w:r>
+        <w:rPr>
+          <w:rStyle w:val="VerbatimChar"/>
+        </w:rPr>
+        <w:t xml:space="preserve">## your tweet has been posted!</w:t>
+      </w:r>
+    </w:p>
+    <w:p>
+      <w:pPr>
+        <w:pStyle w:val="SourceCode"/>
+      </w:pPr>
+      <w:r>
+        <w:rPr>
+          <w:rStyle w:val="CommentTok"/>
+        </w:rPr>
+        <w:t xml:space="preserve">## lookup status_id</w:t>
+      </w:r>
+      <w:r>
+        <w:br/>
+      </w:r>
+      <w:r>
+        <w:rPr>
+          <w:rStyle w:val="NormalTok"/>
+        </w:rPr>
+        <w:t xml:space="preserve">my_timeline &lt;-</w:t>
+      </w:r>
+      <w:r>
+        <w:rPr>
+          <w:rStyle w:val="StringTok"/>
+        </w:rPr>
+        <w:t xml:space="preserve"> </w:t>
+      </w:r>
+      <w:r>
+        <w:rPr>
+          <w:rStyle w:val="KeywordTok"/>
+        </w:rPr>
+        <w:t xml:space="preserve">get_timeline</w:t>
+      </w:r>
+      <w:r>
+        <w:rPr>
+          <w:rStyle w:val="NormalTok"/>
+        </w:rPr>
+        <w:t xml:space="preserve">(rtweet</w:t>
+      </w:r>
+      <w:r>
+        <w:rPr>
+          <w:rStyle w:val="OperatorTok"/>
+        </w:rPr>
+        <w:t xml:space="preserve">:::</w:t>
+      </w:r>
+      <w:r>
+        <w:rPr>
+          <w:rStyle w:val="KeywordTok"/>
+        </w:rPr>
+        <w:t xml:space="preserve">home_user</w:t>
+      </w:r>
+      <w:r>
+        <w:rPr>
+          <w:rStyle w:val="NormalTok"/>
+        </w:rPr>
+        <w:t xml:space="preserve">())</w:t>
+      </w:r>
+      <w:r>
+        <w:br/>
+      </w:r>
+      <w:r>
+        <w:rPr>
+          <w:rStyle w:val="CommentTok"/>
+        </w:rPr>
+        <w:t xml:space="preserve">## ID for reply</w:t>
+      </w:r>
+      <w:r>
+        <w:br/>
+      </w:r>
+      <w:r>
+        <w:rPr>
+          <w:rStyle w:val="NormalTok"/>
+        </w:rPr>
+        <w:t xml:space="preserve">reply_id &lt;-</w:t>
+      </w:r>
+      <w:r>
+        <w:rPr>
+          <w:rStyle w:val="StringTok"/>
+        </w:rPr>
+        <w:t xml:space="preserve"> </w:t>
+      </w:r>
+      <w:r>
+        <w:rPr>
+          <w:rStyle w:val="NormalTok"/>
+        </w:rPr>
+        <w:t xml:space="preserve">my_timeline</w:t>
+      </w:r>
+      <w:r>
+        <w:rPr>
+          <w:rStyle w:val="OperatorTok"/>
+        </w:rPr>
+        <w:t xml:space="preserve">$</w:t>
+      </w:r>
+      <w:r>
+        <w:rPr>
+          <w:rStyle w:val="NormalTok"/>
+        </w:rPr>
+        <w:t xml:space="preserve">status_id[</w:t>
+      </w:r>
+      <w:r>
+        <w:rPr>
+          <w:rStyle w:val="DecValTok"/>
+        </w:rPr>
+        <w:t xml:space="preserve">1</w:t>
+      </w:r>
+      <w:r>
+        <w:rPr>
+          <w:rStyle w:val="NormalTok"/>
+        </w:rPr>
+        <w:t xml:space="preserve">]</w:t>
+      </w:r>
+      <w:r>
+        <w:br/>
+      </w:r>
+      <w:r>
+        <w:rPr>
+          <w:rStyle w:val="CommentTok"/>
+        </w:rPr>
+        <w:t xml:space="preserve">## post reply</w:t>
+      </w:r>
+      <w:r>
+        <w:br/>
+      </w:r>
+      <w:r>
+        <w:rPr>
+          <w:rStyle w:val="KeywordTok"/>
+        </w:rPr>
+        <w:t xml:space="preserve">post_tweet</w:t>
+      </w:r>
+      <w:r>
+        <w:rPr>
+          <w:rStyle w:val="NormalTok"/>
+        </w:rPr>
+        <w:t xml:space="preserve">(tweet9,</w:t>
+      </w:r>
+      <w:r>
+        <w:rPr>
+          <w:rStyle w:val="DataTypeTok"/>
+        </w:rPr>
+        <w:t xml:space="preserve">in_reply_to_status_id =</w:t>
+      </w:r>
+      <w:r>
+        <w:rPr>
+          <w:rStyle w:val="NormalTok"/>
+        </w:rPr>
+        <w:t xml:space="preserve"> reply_id)</w:t>
+      </w:r>
+    </w:p>
+    <w:p>
+      <w:pPr>
+        <w:pStyle w:val="SourceCode"/>
+      </w:pPr>
+      <w:r>
+        <w:rPr>
+          <w:rStyle w:val="VerbatimChar"/>
+        </w:rPr>
+        <w:t xml:space="preserve">## your tweet has been posted!</w:t>
+      </w:r>
+    </w:p>
+    <w:p>
+      <w:pPr>
+        <w:pStyle w:val="SourceCode"/>
+      </w:pPr>
+      <w:r>
+        <w:rPr>
+          <w:rStyle w:val="CommentTok"/>
+        </w:rPr>
+        <w:t xml:space="preserve">## lookup status_id</w:t>
+      </w:r>
+      <w:r>
+        <w:br/>
+      </w:r>
+      <w:r>
+        <w:rPr>
+          <w:rStyle w:val="NormalTok"/>
+        </w:rPr>
+        <w:t xml:space="preserve">my_timeline &lt;-</w:t>
+      </w:r>
+      <w:r>
+        <w:rPr>
+          <w:rStyle w:val="StringTok"/>
+        </w:rPr>
+        <w:t xml:space="preserve"> </w:t>
+      </w:r>
+      <w:r>
+        <w:rPr>
+          <w:rStyle w:val="KeywordTok"/>
+        </w:rPr>
+        <w:t xml:space="preserve">get_timeline</w:t>
+      </w:r>
+      <w:r>
+        <w:rPr>
+          <w:rStyle w:val="NormalTok"/>
+        </w:rPr>
+        <w:t xml:space="preserve">(rtweet</w:t>
+      </w:r>
+      <w:r>
+        <w:rPr>
+          <w:rStyle w:val="OperatorTok"/>
+        </w:rPr>
+        <w:t xml:space="preserve">:::</w:t>
+      </w:r>
+      <w:r>
+        <w:rPr>
+          <w:rStyle w:val="KeywordTok"/>
+        </w:rPr>
+        <w:t xml:space="preserve">home_user</w:t>
+      </w:r>
+      <w:r>
+        <w:rPr>
+          <w:rStyle w:val="NormalTok"/>
+        </w:rPr>
+        <w:t xml:space="preserve">())</w:t>
+      </w:r>
+      <w:r>
+        <w:br/>
+      </w:r>
+      <w:r>
+        <w:rPr>
+          <w:rStyle w:val="CommentTok"/>
+        </w:rPr>
+        <w:t xml:space="preserve">## ID for reply</w:t>
+      </w:r>
+      <w:r>
+        <w:br/>
+      </w:r>
+      <w:r>
+        <w:rPr>
+          <w:rStyle w:val="NormalTok"/>
+        </w:rPr>
+        <w:t xml:space="preserve">reply_id &lt;-</w:t>
+      </w:r>
+      <w:r>
+        <w:rPr>
+          <w:rStyle w:val="StringTok"/>
+        </w:rPr>
+        <w:t xml:space="preserve"> </w:t>
+      </w:r>
+      <w:r>
+        <w:rPr>
+          <w:rStyle w:val="NormalTok"/>
+        </w:rPr>
+        <w:t xml:space="preserve">my_timeline</w:t>
+      </w:r>
+      <w:r>
+        <w:rPr>
+          <w:rStyle w:val="OperatorTok"/>
+        </w:rPr>
+        <w:t xml:space="preserve">$</w:t>
+      </w:r>
+      <w:r>
+        <w:rPr>
+          <w:rStyle w:val="NormalTok"/>
+        </w:rPr>
+        <w:t xml:space="preserve">status_id[</w:t>
+      </w:r>
+      <w:r>
+        <w:rPr>
+          <w:rStyle w:val="DecValTok"/>
+        </w:rPr>
+        <w:t xml:space="preserve">1</w:t>
+      </w:r>
+      <w:r>
+        <w:rPr>
+          <w:rStyle w:val="NormalTok"/>
+        </w:rPr>
+        <w:t xml:space="preserve">]</w:t>
+      </w:r>
+      <w:r>
+        <w:br/>
+      </w:r>
+      <w:r>
+        <w:rPr>
+          <w:rStyle w:val="CommentTok"/>
+        </w:rPr>
+        <w:t xml:space="preserve">## post reply</w:t>
+      </w:r>
+      <w:r>
+        <w:br/>
+      </w:r>
+      <w:r>
+        <w:rPr>
+          <w:rStyle w:val="KeywordTok"/>
+        </w:rPr>
+        <w:t xml:space="preserve">post_tweet</w:t>
+      </w:r>
+      <w:r>
+        <w:rPr>
+          <w:rStyle w:val="NormalTok"/>
+        </w:rPr>
+        <w:t xml:space="preserve">(tweet10,</w:t>
+      </w:r>
+      <w:r>
+        <w:rPr>
+          <w:rStyle w:val="DataTypeTok"/>
+        </w:rPr>
+        <w:t xml:space="preserve">in_reply_to_status_id =</w:t>
+      </w:r>
+      <w:r>
+        <w:rPr>
+          <w:rStyle w:val="NormalTok"/>
+        </w:rPr>
+        <w:t xml:space="preserve"> reply_id)</w:t>
+      </w:r>
+    </w:p>
+    <w:p>
+      <w:pPr>
+        <w:pStyle w:val="SourceCode"/>
+      </w:pPr>
+      <w:r>
+        <w:rPr>
+          <w:rStyle w:val="VerbatimChar"/>
+        </w:rPr>
+        <w:t xml:space="preserve">## your tweet has been posted!</w:t>
+      </w:r>
+    </w:p>
+    <w:p>
+      <w:pPr>
+        <w:pStyle w:val="SourceCode"/>
+      </w:pPr>
+      <w:r>
+        <w:rPr>
+          <w:rStyle w:val="CommentTok"/>
+        </w:rPr>
+        <w:t xml:space="preserve">## lookup status_id</w:t>
+      </w:r>
+      <w:r>
+        <w:br/>
+      </w:r>
+      <w:r>
+        <w:rPr>
+          <w:rStyle w:val="NormalTok"/>
+        </w:rPr>
+        <w:t xml:space="preserve">my_timeline &lt;-</w:t>
+      </w:r>
+      <w:r>
+        <w:rPr>
+          <w:rStyle w:val="StringTok"/>
+        </w:rPr>
+        <w:t xml:space="preserve"> </w:t>
+      </w:r>
+      <w:r>
+        <w:rPr>
+          <w:rStyle w:val="KeywordTok"/>
+        </w:rPr>
+        <w:t xml:space="preserve">get_timeline</w:t>
+      </w:r>
+      <w:r>
+        <w:rPr>
+          <w:rStyle w:val="NormalTok"/>
+        </w:rPr>
+        <w:t xml:space="preserve">(rtweet</w:t>
+      </w:r>
+      <w:r>
+        <w:rPr>
+          <w:rStyle w:val="OperatorTok"/>
+        </w:rPr>
+        <w:t xml:space="preserve">:::</w:t>
+      </w:r>
+      <w:r>
+        <w:rPr>
+          <w:rStyle w:val="KeywordTok"/>
+        </w:rPr>
+        <w:t xml:space="preserve">home_user</w:t>
+      </w:r>
+      <w:r>
+        <w:rPr>
+          <w:rStyle w:val="NormalTok"/>
+        </w:rPr>
+        <w:t xml:space="preserve">())</w:t>
+      </w:r>
+      <w:r>
+        <w:br/>
+      </w:r>
+      <w:r>
+        <w:rPr>
+          <w:rStyle w:val="CommentTok"/>
+        </w:rPr>
+        <w:t xml:space="preserve">## ID for reply</w:t>
+      </w:r>
+      <w:r>
+        <w:br/>
+      </w:r>
+      <w:r>
+        <w:rPr>
+          <w:rStyle w:val="NormalTok"/>
+        </w:rPr>
+        <w:t xml:space="preserve">reply_id &lt;-</w:t>
+      </w:r>
+      <w:r>
+        <w:rPr>
+          <w:rStyle w:val="StringTok"/>
+        </w:rPr>
+        <w:t xml:space="preserve"> </w:t>
+      </w:r>
+      <w:r>
+        <w:rPr>
+          <w:rStyle w:val="NormalTok"/>
+        </w:rPr>
+        <w:t xml:space="preserve">my_timeline</w:t>
+      </w:r>
+      <w:r>
+        <w:rPr>
+          <w:rStyle w:val="OperatorTok"/>
+        </w:rPr>
+        <w:t xml:space="preserve">$</w:t>
+      </w:r>
+      <w:r>
+        <w:rPr>
+          <w:rStyle w:val="NormalTok"/>
+        </w:rPr>
+        <w:t xml:space="preserve">status_id[</w:t>
+      </w:r>
+      <w:r>
+        <w:rPr>
+          <w:rStyle w:val="DecValTok"/>
+        </w:rPr>
+        <w:t xml:space="preserve">1</w:t>
+      </w:r>
+      <w:r>
+        <w:rPr>
+          <w:rStyle w:val="NormalTok"/>
+        </w:rPr>
+        <w:t xml:space="preserve">]</w:t>
+      </w:r>
+      <w:r>
+        <w:br/>
+      </w:r>
+      <w:r>
+        <w:rPr>
+          <w:rStyle w:val="CommentTok"/>
+        </w:rPr>
+        <w:t xml:space="preserve">## post reply</w:t>
+      </w:r>
+      <w:r>
+        <w:br/>
+      </w:r>
+      <w:r>
+        <w:rPr>
+          <w:rStyle w:val="KeywordTok"/>
+        </w:rPr>
+        <w:t xml:space="preserve">post_tweet</w:t>
+      </w:r>
+      <w:r>
+        <w:rPr>
+          <w:rStyle w:val="NormalTok"/>
+        </w:rPr>
+        <w:t xml:space="preserve">(tweet11,</w:t>
+      </w:r>
+      <w:r>
+        <w:rPr>
+          <w:rStyle w:val="DataTypeTok"/>
+        </w:rPr>
         <w:t xml:space="preserve">media=</w:t>
       </w:r>
       <w:r>
         <w:rPr>
           <w:rStyle w:val="StringTok"/>
         </w:rPr>
-        <w:t xml:space="preserve">"C:/Users/s379011/surfdrive/projects/2020covid-19/Week25/overledenen_week25.png"</w:t>
+        <w:t xml:space="preserve">"C:/Users/s379011/surfdrive/projects/2020covid-19/graphs_excess_mortality/EuroMOMO_thisweek.png"</w:t>
       </w:r>
       <w:r>
         <w:rPr>
@@ -854,12 +1843,22 @@
         </w:rPr>
         <w:t xml:space="preserve"> reply_id)</w:t>
       </w:r>
-      <w:r>
-        <w:br/>
-      </w:r>
-      <w:r>
-        <w:br/>
-      </w:r>
+    </w:p>
+    <w:p>
+      <w:pPr>
+        <w:pStyle w:val="SourceCode"/>
+      </w:pPr>
+      <w:r>
+        <w:rPr>
+          <w:rStyle w:val="VerbatimChar"/>
+        </w:rPr>
+        <w:t xml:space="preserve">## your tweet has been posted!</w:t>
+      </w:r>
+    </w:p>
+    <w:p>
+      <w:pPr>
+        <w:pStyle w:val="SourceCode"/>
+      </w:pPr>
       <w:r>
         <w:rPr>
           <w:rStyle w:val="CommentTok"/>
@@ -987,7 +1986,7 @@
         <w:rPr>
           <w:rStyle w:val="NormalTok"/>
         </w:rPr>
-        <w:t xml:space="preserve">(tweet6,</w:t>
+        <w:t xml:space="preserve">(tweet12,</w:t>
       </w:r>
       <w:r>
         <w:rPr>
@@ -1001,12 +2000,22 @@
         </w:rPr>
         <w:t xml:space="preserve"> reply_id)</w:t>
       </w:r>
-      <w:r>
-        <w:br/>
-      </w:r>
-      <w:r>
-        <w:br/>
-      </w:r>
+    </w:p>
+    <w:p>
+      <w:pPr>
+        <w:pStyle w:val="SourceCode"/>
+      </w:pPr>
+      <w:r>
+        <w:rPr>
+          <w:rStyle w:val="VerbatimChar"/>
+        </w:rPr>
+        <w:t xml:space="preserve">## your tweet has been posted!</w:t>
+      </w:r>
+    </w:p>
+    <w:p>
+      <w:pPr>
+        <w:pStyle w:val="SourceCode"/>
+      </w:pPr>
       <w:r>
         <w:rPr>
           <w:rStyle w:val="CommentTok"/>
@@ -1134,7 +2143,7 @@
         <w:rPr>
           <w:rStyle w:val="NormalTok"/>
         </w:rPr>
-        <w:t xml:space="preserve">(tweet7,</w:t>
+        <w:t xml:space="preserve">(tweet13,</w:t>
       </w:r>
       <w:r>
         <w:rPr>
@@ -1148,12 +2157,22 @@
         </w:rPr>
         <w:t xml:space="preserve"> reply_id)</w:t>
       </w:r>
-      <w:r>
-        <w:br/>
-      </w:r>
-      <w:r>
-        <w:br/>
-      </w:r>
+    </w:p>
+    <w:p>
+      <w:pPr>
+        <w:pStyle w:val="SourceCode"/>
+      </w:pPr>
+      <w:r>
+        <w:rPr>
+          <w:rStyle w:val="VerbatimChar"/>
+        </w:rPr>
+        <w:t xml:space="preserve">## your tweet has been posted!</w:t>
+      </w:r>
+    </w:p>
+    <w:p>
+      <w:pPr>
+        <w:pStyle w:val="SourceCode"/>
+      </w:pPr>
       <w:r>
         <w:rPr>
           <w:rStyle w:val="CommentTok"/>
@@ -1281,7 +2300,7 @@
         <w:rPr>
           <w:rStyle w:val="NormalTok"/>
         </w:rPr>
-        <w:t xml:space="preserve">(tweet8,</w:t>
+        <w:t xml:space="preserve">(tweet14,</w:t>
       </w:r>
       <w:r>
         <w:rPr>
@@ -1295,12 +2314,22 @@
         </w:rPr>
         <w:t xml:space="preserve"> reply_id)</w:t>
       </w:r>
-      <w:r>
-        <w:br/>
-      </w:r>
-      <w:r>
-        <w:br/>
-      </w:r>
+    </w:p>
+    <w:p>
+      <w:pPr>
+        <w:pStyle w:val="SourceCode"/>
+      </w:pPr>
+      <w:r>
+        <w:rPr>
+          <w:rStyle w:val="VerbatimChar"/>
+        </w:rPr>
+        <w:t xml:space="preserve">## your tweet has been posted!</w:t>
+      </w:r>
+    </w:p>
+    <w:p>
+      <w:pPr>
+        <w:pStyle w:val="SourceCode"/>
+      </w:pPr>
       <w:r>
         <w:rPr>
           <w:rStyle w:val="CommentTok"/>
@@ -1428,7 +2457,7 @@
         <w:rPr>
           <w:rStyle w:val="NormalTok"/>
         </w:rPr>
-        <w:t xml:space="preserve">(tweet9,</w:t>
+        <w:t xml:space="preserve">(tweet15,</w:t>
       </w:r>
       <w:r>
         <w:rPr>
@@ -1442,1052 +2471,16 @@
         </w:rPr>
         <w:t xml:space="preserve"> reply_id)</w:t>
       </w:r>
-      <w:r>
-        <w:br/>
-      </w:r>
-      <w:r>
-        <w:br/>
-      </w:r>
-      <w:r>
-        <w:rPr>
-          <w:rStyle w:val="CommentTok"/>
-        </w:rPr>
-        <w:t xml:space="preserve">## lookup status_id</w:t>
-      </w:r>
-      <w:r>
-        <w:br/>
-      </w:r>
-      <w:r>
-        <w:rPr>
-          <w:rStyle w:val="NormalTok"/>
-        </w:rPr>
-        <w:t xml:space="preserve">my_timeline &lt;-</w:t>
-      </w:r>
-      <w:r>
-        <w:rPr>
-          <w:rStyle w:val="StringTok"/>
-        </w:rPr>
-        <w:t xml:space="preserve"> </w:t>
-      </w:r>
-      <w:r>
-        <w:rPr>
-          <w:rStyle w:val="KeywordTok"/>
-        </w:rPr>
-        <w:t xml:space="preserve">get_timeline</w:t>
-      </w:r>
-      <w:r>
-        <w:rPr>
-          <w:rStyle w:val="NormalTok"/>
-        </w:rPr>
-        <w:t xml:space="preserve">(rtweet</w:t>
-      </w:r>
-      <w:r>
-        <w:rPr>
-          <w:rStyle w:val="OperatorTok"/>
-        </w:rPr>
-        <w:t xml:space="preserve">:::</w:t>
-      </w:r>
-      <w:r>
-        <w:rPr>
-          <w:rStyle w:val="KeywordTok"/>
-        </w:rPr>
-        <w:t xml:space="preserve">home_user</w:t>
-      </w:r>
-      <w:r>
-        <w:rPr>
-          <w:rStyle w:val="NormalTok"/>
-        </w:rPr>
-        <w:t xml:space="preserve">())</w:t>
-      </w:r>
-      <w:r>
-        <w:br/>
-      </w:r>
-      <w:r>
-        <w:rPr>
-          <w:rStyle w:val="CommentTok"/>
-        </w:rPr>
-        <w:t xml:space="preserve">## ID for reply</w:t>
-      </w:r>
-      <w:r>
-        <w:br/>
-      </w:r>
-      <w:r>
-        <w:rPr>
-          <w:rStyle w:val="NormalTok"/>
-        </w:rPr>
-        <w:t xml:space="preserve">reply_id &lt;-</w:t>
-      </w:r>
-      <w:r>
-        <w:rPr>
-          <w:rStyle w:val="StringTok"/>
-        </w:rPr>
-        <w:t xml:space="preserve"> </w:t>
-      </w:r>
-      <w:r>
-        <w:rPr>
-          <w:rStyle w:val="NormalTok"/>
-        </w:rPr>
-        <w:t xml:space="preserve">my_timeline</w:t>
-      </w:r>
-      <w:r>
-        <w:rPr>
-          <w:rStyle w:val="OperatorTok"/>
-        </w:rPr>
-        <w:t xml:space="preserve">$</w:t>
-      </w:r>
-      <w:r>
-        <w:rPr>
-          <w:rStyle w:val="NormalTok"/>
-        </w:rPr>
-        <w:t xml:space="preserve">status_id[</w:t>
-      </w:r>
-      <w:r>
-        <w:rPr>
-          <w:rStyle w:val="DecValTok"/>
-        </w:rPr>
-        <w:t xml:space="preserve">1</w:t>
-      </w:r>
-      <w:r>
-        <w:rPr>
-          <w:rStyle w:val="NormalTok"/>
-        </w:rPr>
-        <w:t xml:space="preserve">]</w:t>
-      </w:r>
-      <w:r>
-        <w:br/>
-      </w:r>
-      <w:r>
-        <w:rPr>
-          <w:rStyle w:val="CommentTok"/>
-        </w:rPr>
-        <w:t xml:space="preserve">## post reply</w:t>
-      </w:r>
-      <w:r>
-        <w:br/>
-      </w:r>
-      <w:r>
-        <w:rPr>
-          <w:rStyle w:val="KeywordTok"/>
-        </w:rPr>
-        <w:t xml:space="preserve">post_tweet</w:t>
-      </w:r>
-      <w:r>
-        <w:rPr>
-          <w:rStyle w:val="NormalTok"/>
-        </w:rPr>
-        <w:t xml:space="preserve">(tweet10,</w:t>
-      </w:r>
-      <w:r>
-        <w:rPr>
-          <w:rStyle w:val="DataTypeTok"/>
-        </w:rPr>
-        <w:t xml:space="preserve">in_reply_to_status_id =</w:t>
-      </w:r>
-      <w:r>
-        <w:rPr>
-          <w:rStyle w:val="NormalTok"/>
-        </w:rPr>
-        <w:t xml:space="preserve"> reply_id)</w:t>
-      </w:r>
-      <w:r>
-        <w:br/>
-      </w:r>
-      <w:r>
-        <w:br/>
-      </w:r>
-      <w:r>
-        <w:rPr>
-          <w:rStyle w:val="CommentTok"/>
-        </w:rPr>
-        <w:t xml:space="preserve">## lookup status_id</w:t>
-      </w:r>
-      <w:r>
-        <w:br/>
-      </w:r>
-      <w:r>
-        <w:rPr>
-          <w:rStyle w:val="NormalTok"/>
-        </w:rPr>
-        <w:t xml:space="preserve">my_timeline &lt;-</w:t>
-      </w:r>
-      <w:r>
-        <w:rPr>
-          <w:rStyle w:val="StringTok"/>
-        </w:rPr>
-        <w:t xml:space="preserve"> </w:t>
-      </w:r>
-      <w:r>
-        <w:rPr>
-          <w:rStyle w:val="KeywordTok"/>
-        </w:rPr>
-        <w:t xml:space="preserve">get_timeline</w:t>
-      </w:r>
-      <w:r>
-        <w:rPr>
-          <w:rStyle w:val="NormalTok"/>
-        </w:rPr>
-        <w:t xml:space="preserve">(rtweet</w:t>
-      </w:r>
-      <w:r>
-        <w:rPr>
-          <w:rStyle w:val="OperatorTok"/>
-        </w:rPr>
-        <w:t xml:space="preserve">:::</w:t>
-      </w:r>
-      <w:r>
-        <w:rPr>
-          <w:rStyle w:val="KeywordTok"/>
-        </w:rPr>
-        <w:t xml:space="preserve">home_user</w:t>
-      </w:r>
-      <w:r>
-        <w:rPr>
-          <w:rStyle w:val="NormalTok"/>
-        </w:rPr>
-        <w:t xml:space="preserve">())</w:t>
-      </w:r>
-      <w:r>
-        <w:br/>
-      </w:r>
-      <w:r>
-        <w:rPr>
-          <w:rStyle w:val="CommentTok"/>
-        </w:rPr>
-        <w:t xml:space="preserve">## ID for reply</w:t>
-      </w:r>
-      <w:r>
-        <w:br/>
-      </w:r>
-      <w:r>
-        <w:rPr>
-          <w:rStyle w:val="NormalTok"/>
-        </w:rPr>
-        <w:t xml:space="preserve">reply_id &lt;-</w:t>
-      </w:r>
-      <w:r>
-        <w:rPr>
-          <w:rStyle w:val="StringTok"/>
-        </w:rPr>
-        <w:t xml:space="preserve"> </w:t>
-      </w:r>
-      <w:r>
-        <w:rPr>
-          <w:rStyle w:val="NormalTok"/>
-        </w:rPr>
-        <w:t xml:space="preserve">my_timeline</w:t>
-      </w:r>
-      <w:r>
-        <w:rPr>
-          <w:rStyle w:val="OperatorTok"/>
-        </w:rPr>
-        <w:t xml:space="preserve">$</w:t>
-      </w:r>
-      <w:r>
-        <w:rPr>
-          <w:rStyle w:val="NormalTok"/>
-        </w:rPr>
-        <w:t xml:space="preserve">status_id[</w:t>
-      </w:r>
-      <w:r>
-        <w:rPr>
-          <w:rStyle w:val="DecValTok"/>
-        </w:rPr>
-        <w:t xml:space="preserve">1</w:t>
-      </w:r>
-      <w:r>
-        <w:rPr>
-          <w:rStyle w:val="NormalTok"/>
-        </w:rPr>
-        <w:t xml:space="preserve">]</w:t>
-      </w:r>
-      <w:r>
-        <w:br/>
-      </w:r>
-      <w:r>
-        <w:rPr>
-          <w:rStyle w:val="CommentTok"/>
-        </w:rPr>
-        <w:t xml:space="preserve">## post reply</w:t>
-      </w:r>
-      <w:r>
-        <w:br/>
-      </w:r>
-      <w:r>
-        <w:rPr>
-          <w:rStyle w:val="KeywordTok"/>
-        </w:rPr>
-        <w:t xml:space="preserve">post_tweet</w:t>
-      </w:r>
-      <w:r>
-        <w:rPr>
-          <w:rStyle w:val="NormalTok"/>
-        </w:rPr>
-        <w:t xml:space="preserve">(tweet11,</w:t>
-      </w:r>
-      <w:r>
-        <w:rPr>
-          <w:rStyle w:val="DataTypeTok"/>
-        </w:rPr>
-        <w:t xml:space="preserve">media=</w:t>
-      </w:r>
-      <w:r>
-        <w:rPr>
-          <w:rStyle w:val="StringTok"/>
-        </w:rPr>
-        <w:t xml:space="preserve">"C:/Users/s379011/surfdrive/projects/2020covid-19/Week25/EuroMOMO.png"</w:t>
-      </w:r>
-      <w:r>
-        <w:rPr>
-          <w:rStyle w:val="NormalTok"/>
-        </w:rPr>
-        <w:t xml:space="preserve">,</w:t>
-      </w:r>
-      <w:r>
-        <w:rPr>
-          <w:rStyle w:val="DataTypeTok"/>
-        </w:rPr>
-        <w:t xml:space="preserve">in_reply_to_status_id =</w:t>
-      </w:r>
-      <w:r>
-        <w:rPr>
-          <w:rStyle w:val="NormalTok"/>
-        </w:rPr>
-        <w:t xml:space="preserve"> reply_id)</w:t>
-      </w:r>
-      <w:r>
-        <w:br/>
-      </w:r>
-      <w:r>
-        <w:br/>
-      </w:r>
-      <w:r>
-        <w:rPr>
-          <w:rStyle w:val="CommentTok"/>
-        </w:rPr>
-        <w:t xml:space="preserve">## lookup status_id</w:t>
-      </w:r>
-      <w:r>
-        <w:br/>
-      </w:r>
-      <w:r>
-        <w:rPr>
-          <w:rStyle w:val="NormalTok"/>
-        </w:rPr>
-        <w:t xml:space="preserve">my_timeline &lt;-</w:t>
-      </w:r>
-      <w:r>
-        <w:rPr>
-          <w:rStyle w:val="StringTok"/>
-        </w:rPr>
-        <w:t xml:space="preserve"> </w:t>
-      </w:r>
-      <w:r>
-        <w:rPr>
-          <w:rStyle w:val="KeywordTok"/>
-        </w:rPr>
-        <w:t xml:space="preserve">get_timeline</w:t>
-      </w:r>
-      <w:r>
-        <w:rPr>
-          <w:rStyle w:val="NormalTok"/>
-        </w:rPr>
-        <w:t xml:space="preserve">(rtweet</w:t>
-      </w:r>
-      <w:r>
-        <w:rPr>
-          <w:rStyle w:val="OperatorTok"/>
-        </w:rPr>
-        <w:t xml:space="preserve">:::</w:t>
-      </w:r>
-      <w:r>
-        <w:rPr>
-          <w:rStyle w:val="KeywordTok"/>
-        </w:rPr>
-        <w:t xml:space="preserve">home_user</w:t>
-      </w:r>
-      <w:r>
-        <w:rPr>
-          <w:rStyle w:val="NormalTok"/>
-        </w:rPr>
-        <w:t xml:space="preserve">())</w:t>
-      </w:r>
-      <w:r>
-        <w:br/>
-      </w:r>
-      <w:r>
-        <w:rPr>
-          <w:rStyle w:val="CommentTok"/>
-        </w:rPr>
-        <w:t xml:space="preserve">## ID for reply</w:t>
-      </w:r>
-      <w:r>
-        <w:br/>
-      </w:r>
-      <w:r>
-        <w:rPr>
-          <w:rStyle w:val="NormalTok"/>
-        </w:rPr>
-        <w:t xml:space="preserve">reply_id &lt;-</w:t>
-      </w:r>
-      <w:r>
-        <w:rPr>
-          <w:rStyle w:val="StringTok"/>
-        </w:rPr>
-        <w:t xml:space="preserve"> </w:t>
-      </w:r>
-      <w:r>
-        <w:rPr>
-          <w:rStyle w:val="NormalTok"/>
-        </w:rPr>
-        <w:t xml:space="preserve">my_timeline</w:t>
-      </w:r>
-      <w:r>
-        <w:rPr>
-          <w:rStyle w:val="OperatorTok"/>
-        </w:rPr>
-        <w:t xml:space="preserve">$</w:t>
-      </w:r>
-      <w:r>
-        <w:rPr>
-          <w:rStyle w:val="NormalTok"/>
-        </w:rPr>
-        <w:t xml:space="preserve">status_id[</w:t>
-      </w:r>
-      <w:r>
-        <w:rPr>
-          <w:rStyle w:val="DecValTok"/>
-        </w:rPr>
-        <w:t xml:space="preserve">1</w:t>
-      </w:r>
-      <w:r>
-        <w:rPr>
-          <w:rStyle w:val="NormalTok"/>
-        </w:rPr>
-        <w:t xml:space="preserve">]</w:t>
-      </w:r>
-      <w:r>
-        <w:br/>
-      </w:r>
-      <w:r>
-        <w:rPr>
-          <w:rStyle w:val="CommentTok"/>
-        </w:rPr>
-        <w:t xml:space="preserve">## post reply</w:t>
-      </w:r>
-      <w:r>
-        <w:br/>
-      </w:r>
-      <w:r>
-        <w:rPr>
-          <w:rStyle w:val="KeywordTok"/>
-        </w:rPr>
-        <w:t xml:space="preserve">post_tweet</w:t>
-      </w:r>
-      <w:r>
-        <w:rPr>
-          <w:rStyle w:val="NormalTok"/>
-        </w:rPr>
-        <w:t xml:space="preserve">(tweet12,</w:t>
-      </w:r>
-      <w:r>
-        <w:rPr>
-          <w:rStyle w:val="DataTypeTok"/>
-        </w:rPr>
-        <w:t xml:space="preserve">in_reply_to_status_id =</w:t>
-      </w:r>
-      <w:r>
-        <w:rPr>
-          <w:rStyle w:val="NormalTok"/>
-        </w:rPr>
-        <w:t xml:space="preserve"> reply_id)</w:t>
-      </w:r>
-      <w:r>
-        <w:br/>
-      </w:r>
-      <w:r>
-        <w:br/>
-      </w:r>
-      <w:r>
-        <w:rPr>
-          <w:rStyle w:val="CommentTok"/>
-        </w:rPr>
-        <w:t xml:space="preserve">## lookup status_id</w:t>
-      </w:r>
-      <w:r>
-        <w:br/>
-      </w:r>
-      <w:r>
-        <w:rPr>
-          <w:rStyle w:val="NormalTok"/>
-        </w:rPr>
-        <w:t xml:space="preserve">my_timeline &lt;-</w:t>
-      </w:r>
-      <w:r>
-        <w:rPr>
-          <w:rStyle w:val="StringTok"/>
-        </w:rPr>
-        <w:t xml:space="preserve"> </w:t>
-      </w:r>
-      <w:r>
-        <w:rPr>
-          <w:rStyle w:val="KeywordTok"/>
-        </w:rPr>
-        <w:t xml:space="preserve">get_timeline</w:t>
-      </w:r>
-      <w:r>
-        <w:rPr>
-          <w:rStyle w:val="NormalTok"/>
-        </w:rPr>
-        <w:t xml:space="preserve">(rtweet</w:t>
-      </w:r>
-      <w:r>
-        <w:rPr>
-          <w:rStyle w:val="OperatorTok"/>
-        </w:rPr>
-        <w:t xml:space="preserve">:::</w:t>
-      </w:r>
-      <w:r>
-        <w:rPr>
-          <w:rStyle w:val="KeywordTok"/>
-        </w:rPr>
-        <w:t xml:space="preserve">home_user</w:t>
-      </w:r>
-      <w:r>
-        <w:rPr>
-          <w:rStyle w:val="NormalTok"/>
-        </w:rPr>
-        <w:t xml:space="preserve">())</w:t>
-      </w:r>
-      <w:r>
-        <w:br/>
-      </w:r>
-      <w:r>
-        <w:rPr>
-          <w:rStyle w:val="CommentTok"/>
-        </w:rPr>
-        <w:t xml:space="preserve">## ID for reply</w:t>
-      </w:r>
-      <w:r>
-        <w:br/>
-      </w:r>
-      <w:r>
-        <w:rPr>
-          <w:rStyle w:val="NormalTok"/>
-        </w:rPr>
-        <w:t xml:space="preserve">reply_id &lt;-</w:t>
-      </w:r>
-      <w:r>
-        <w:rPr>
-          <w:rStyle w:val="StringTok"/>
-        </w:rPr>
-        <w:t xml:space="preserve"> </w:t>
-      </w:r>
-      <w:r>
-        <w:rPr>
-          <w:rStyle w:val="NormalTok"/>
-        </w:rPr>
-        <w:t xml:space="preserve">my_timeline</w:t>
-      </w:r>
-      <w:r>
-        <w:rPr>
-          <w:rStyle w:val="OperatorTok"/>
-        </w:rPr>
-        <w:t xml:space="preserve">$</w:t>
-      </w:r>
-      <w:r>
-        <w:rPr>
-          <w:rStyle w:val="NormalTok"/>
-        </w:rPr>
-        <w:t xml:space="preserve">status_id[</w:t>
-      </w:r>
-      <w:r>
-        <w:rPr>
-          <w:rStyle w:val="DecValTok"/>
-        </w:rPr>
-        <w:t xml:space="preserve">1</w:t>
-      </w:r>
-      <w:r>
-        <w:rPr>
-          <w:rStyle w:val="NormalTok"/>
-        </w:rPr>
-        <w:t xml:space="preserve">]</w:t>
-      </w:r>
-      <w:r>
-        <w:br/>
-      </w:r>
-      <w:r>
-        <w:rPr>
-          <w:rStyle w:val="CommentTok"/>
-        </w:rPr>
-        <w:t xml:space="preserve">## post reply</w:t>
-      </w:r>
-      <w:r>
-        <w:br/>
-      </w:r>
-      <w:r>
-        <w:rPr>
-          <w:rStyle w:val="KeywordTok"/>
-        </w:rPr>
-        <w:t xml:space="preserve">post_tweet</w:t>
-      </w:r>
-      <w:r>
-        <w:rPr>
-          <w:rStyle w:val="NormalTok"/>
-        </w:rPr>
-        <w:t xml:space="preserve">(tweet13,</w:t>
-      </w:r>
-      <w:r>
-        <w:rPr>
-          <w:rStyle w:val="DataTypeTok"/>
-        </w:rPr>
-        <w:t xml:space="preserve">in_reply_to_status_id =</w:t>
-      </w:r>
-      <w:r>
-        <w:rPr>
-          <w:rStyle w:val="NormalTok"/>
-        </w:rPr>
-        <w:t xml:space="preserve"> reply_id)</w:t>
-      </w:r>
-      <w:r>
-        <w:br/>
-      </w:r>
-      <w:r>
-        <w:br/>
-      </w:r>
-      <w:r>
-        <w:rPr>
-          <w:rStyle w:val="CommentTok"/>
-        </w:rPr>
-        <w:t xml:space="preserve">## lookup status_id</w:t>
-      </w:r>
-      <w:r>
-        <w:br/>
-      </w:r>
-      <w:r>
-        <w:rPr>
-          <w:rStyle w:val="NormalTok"/>
-        </w:rPr>
-        <w:t xml:space="preserve">my_timeline &lt;-</w:t>
-      </w:r>
-      <w:r>
-        <w:rPr>
-          <w:rStyle w:val="StringTok"/>
-        </w:rPr>
-        <w:t xml:space="preserve"> </w:t>
-      </w:r>
-      <w:r>
-        <w:rPr>
-          <w:rStyle w:val="KeywordTok"/>
-        </w:rPr>
-        <w:t xml:space="preserve">get_timeline</w:t>
-      </w:r>
-      <w:r>
-        <w:rPr>
-          <w:rStyle w:val="NormalTok"/>
-        </w:rPr>
-        <w:t xml:space="preserve">(rtweet</w:t>
-      </w:r>
-      <w:r>
-        <w:rPr>
-          <w:rStyle w:val="OperatorTok"/>
-        </w:rPr>
-        <w:t xml:space="preserve">:::</w:t>
-      </w:r>
-      <w:r>
-        <w:rPr>
-          <w:rStyle w:val="KeywordTok"/>
-        </w:rPr>
-        <w:t xml:space="preserve">home_user</w:t>
-      </w:r>
-      <w:r>
-        <w:rPr>
-          <w:rStyle w:val="NormalTok"/>
-        </w:rPr>
-        <w:t xml:space="preserve">())</w:t>
-      </w:r>
-      <w:r>
-        <w:br/>
-      </w:r>
-      <w:r>
-        <w:rPr>
-          <w:rStyle w:val="CommentTok"/>
-        </w:rPr>
-        <w:t xml:space="preserve">## ID for reply</w:t>
-      </w:r>
-      <w:r>
-        <w:br/>
-      </w:r>
-      <w:r>
-        <w:rPr>
-          <w:rStyle w:val="NormalTok"/>
-        </w:rPr>
-        <w:t xml:space="preserve">reply_id &lt;-</w:t>
-      </w:r>
-      <w:r>
-        <w:rPr>
-          <w:rStyle w:val="StringTok"/>
-        </w:rPr>
-        <w:t xml:space="preserve"> </w:t>
-      </w:r>
-      <w:r>
-        <w:rPr>
-          <w:rStyle w:val="NormalTok"/>
-        </w:rPr>
-        <w:t xml:space="preserve">my_timeline</w:t>
-      </w:r>
-      <w:r>
-        <w:rPr>
-          <w:rStyle w:val="OperatorTok"/>
-        </w:rPr>
-        <w:t xml:space="preserve">$</w:t>
-      </w:r>
-      <w:r>
-        <w:rPr>
-          <w:rStyle w:val="NormalTok"/>
-        </w:rPr>
-        <w:t xml:space="preserve">status_id[</w:t>
-      </w:r>
-      <w:r>
-        <w:rPr>
-          <w:rStyle w:val="DecValTok"/>
-        </w:rPr>
-        <w:t xml:space="preserve">1</w:t>
-      </w:r>
-      <w:r>
-        <w:rPr>
-          <w:rStyle w:val="NormalTok"/>
-        </w:rPr>
-        <w:t xml:space="preserve">]</w:t>
-      </w:r>
-      <w:r>
-        <w:br/>
-      </w:r>
-      <w:r>
-        <w:rPr>
-          <w:rStyle w:val="CommentTok"/>
-        </w:rPr>
-        <w:t xml:space="preserve">## post reply</w:t>
-      </w:r>
-      <w:r>
-        <w:br/>
-      </w:r>
-      <w:r>
-        <w:rPr>
-          <w:rStyle w:val="KeywordTok"/>
-        </w:rPr>
-        <w:t xml:space="preserve">post_tweet</w:t>
-      </w:r>
-      <w:r>
-        <w:rPr>
-          <w:rStyle w:val="NormalTok"/>
-        </w:rPr>
-        <w:t xml:space="preserve">(tweet14,</w:t>
-      </w:r>
-      <w:r>
-        <w:rPr>
-          <w:rStyle w:val="DataTypeTok"/>
-        </w:rPr>
-        <w:t xml:space="preserve">in_reply_to_status_id =</w:t>
-      </w:r>
-      <w:r>
-        <w:rPr>
-          <w:rStyle w:val="NormalTok"/>
-        </w:rPr>
-        <w:t xml:space="preserve"> reply_id)</w:t>
-      </w:r>
-      <w:r>
-        <w:br/>
-      </w:r>
-      <w:r>
-        <w:br/>
-      </w:r>
-      <w:r>
-        <w:rPr>
-          <w:rStyle w:val="CommentTok"/>
-        </w:rPr>
-        <w:t xml:space="preserve">## lookup status_id</w:t>
-      </w:r>
-      <w:r>
-        <w:br/>
-      </w:r>
-      <w:r>
-        <w:rPr>
-          <w:rStyle w:val="NormalTok"/>
-        </w:rPr>
-        <w:t xml:space="preserve">my_timeline &lt;-</w:t>
-      </w:r>
-      <w:r>
-        <w:rPr>
-          <w:rStyle w:val="StringTok"/>
-        </w:rPr>
-        <w:t xml:space="preserve"> </w:t>
-      </w:r>
-      <w:r>
-        <w:rPr>
-          <w:rStyle w:val="KeywordTok"/>
-        </w:rPr>
-        <w:t xml:space="preserve">get_timeline</w:t>
-      </w:r>
-      <w:r>
-        <w:rPr>
-          <w:rStyle w:val="NormalTok"/>
-        </w:rPr>
-        <w:t xml:space="preserve">(rtweet</w:t>
-      </w:r>
-      <w:r>
-        <w:rPr>
-          <w:rStyle w:val="OperatorTok"/>
-        </w:rPr>
-        <w:t xml:space="preserve">:::</w:t>
-      </w:r>
-      <w:r>
-        <w:rPr>
-          <w:rStyle w:val="KeywordTok"/>
-        </w:rPr>
-        <w:t xml:space="preserve">home_user</w:t>
-      </w:r>
-      <w:r>
-        <w:rPr>
-          <w:rStyle w:val="NormalTok"/>
-        </w:rPr>
-        <w:t xml:space="preserve">())</w:t>
-      </w:r>
-      <w:r>
-        <w:br/>
-      </w:r>
-      <w:r>
-        <w:rPr>
-          <w:rStyle w:val="CommentTok"/>
-        </w:rPr>
-        <w:t xml:space="preserve">## ID for reply</w:t>
-      </w:r>
-      <w:r>
-        <w:br/>
-      </w:r>
-      <w:r>
-        <w:rPr>
-          <w:rStyle w:val="NormalTok"/>
-        </w:rPr>
-        <w:t xml:space="preserve">reply_id &lt;-</w:t>
-      </w:r>
-      <w:r>
-        <w:rPr>
-          <w:rStyle w:val="StringTok"/>
-        </w:rPr>
-        <w:t xml:space="preserve"> </w:t>
-      </w:r>
-      <w:r>
-        <w:rPr>
-          <w:rStyle w:val="NormalTok"/>
-        </w:rPr>
-        <w:t xml:space="preserve">my_timeline</w:t>
-      </w:r>
-      <w:r>
-        <w:rPr>
-          <w:rStyle w:val="OperatorTok"/>
-        </w:rPr>
-        <w:t xml:space="preserve">$</w:t>
-      </w:r>
-      <w:r>
-        <w:rPr>
-          <w:rStyle w:val="NormalTok"/>
-        </w:rPr>
-        <w:t xml:space="preserve">status_id[</w:t>
-      </w:r>
-      <w:r>
-        <w:rPr>
-          <w:rStyle w:val="DecValTok"/>
-        </w:rPr>
-        <w:t xml:space="preserve">1</w:t>
-      </w:r>
-      <w:r>
-        <w:rPr>
-          <w:rStyle w:val="NormalTok"/>
-        </w:rPr>
-        <w:t xml:space="preserve">]</w:t>
-      </w:r>
-      <w:r>
-        <w:br/>
-      </w:r>
-      <w:r>
-        <w:rPr>
-          <w:rStyle w:val="CommentTok"/>
-        </w:rPr>
-        <w:t xml:space="preserve">## post reply</w:t>
-      </w:r>
-      <w:r>
-        <w:br/>
-      </w:r>
-      <w:r>
-        <w:rPr>
-          <w:rStyle w:val="KeywordTok"/>
-        </w:rPr>
-        <w:t xml:space="preserve">post_tweet</w:t>
-      </w:r>
-      <w:r>
-        <w:rPr>
-          <w:rStyle w:val="NormalTok"/>
-        </w:rPr>
-        <w:t xml:space="preserve">(tweet15,</w:t>
-      </w:r>
-      <w:r>
-        <w:rPr>
-          <w:rStyle w:val="DataTypeTok"/>
-        </w:rPr>
-        <w:t xml:space="preserve">in_reply_to_status_id =</w:t>
-      </w:r>
-      <w:r>
-        <w:rPr>
-          <w:rStyle w:val="NormalTok"/>
-        </w:rPr>
-        <w:t xml:space="preserve"> reply_id)</w:t>
-      </w:r>
-      <w:r>
-        <w:br/>
-      </w:r>
-      <w:r>
-        <w:br/>
-      </w:r>
-      <w:r>
-        <w:rPr>
-          <w:rStyle w:val="CommentTok"/>
-        </w:rPr>
-        <w:t xml:space="preserve">## lookup status_id</w:t>
-      </w:r>
-      <w:r>
-        <w:br/>
-      </w:r>
-      <w:r>
-        <w:rPr>
-          <w:rStyle w:val="NormalTok"/>
-        </w:rPr>
-        <w:t xml:space="preserve">my_timeline &lt;-</w:t>
-      </w:r>
-      <w:r>
-        <w:rPr>
-          <w:rStyle w:val="StringTok"/>
-        </w:rPr>
-        <w:t xml:space="preserve"> </w:t>
-      </w:r>
-      <w:r>
-        <w:rPr>
-          <w:rStyle w:val="KeywordTok"/>
-        </w:rPr>
-        <w:t xml:space="preserve">get_timeline</w:t>
-      </w:r>
-      <w:r>
-        <w:rPr>
-          <w:rStyle w:val="NormalTok"/>
-        </w:rPr>
-        <w:t xml:space="preserve">(rtweet</w:t>
-      </w:r>
-      <w:r>
-        <w:rPr>
-          <w:rStyle w:val="OperatorTok"/>
-        </w:rPr>
-        <w:t xml:space="preserve">:::</w:t>
-      </w:r>
-      <w:r>
-        <w:rPr>
-          <w:rStyle w:val="KeywordTok"/>
-        </w:rPr>
-        <w:t xml:space="preserve">home_user</w:t>
-      </w:r>
-      <w:r>
-        <w:rPr>
-          <w:rStyle w:val="NormalTok"/>
-        </w:rPr>
-        <w:t xml:space="preserve">())</w:t>
-      </w:r>
-      <w:r>
-        <w:br/>
-      </w:r>
-      <w:r>
-        <w:rPr>
-          <w:rStyle w:val="CommentTok"/>
-        </w:rPr>
-        <w:t xml:space="preserve">## ID for reply</w:t>
-      </w:r>
-      <w:r>
-        <w:br/>
-      </w:r>
-      <w:r>
-        <w:rPr>
-          <w:rStyle w:val="NormalTok"/>
-        </w:rPr>
-        <w:t xml:space="preserve">reply_id &lt;-</w:t>
-      </w:r>
-      <w:r>
-        <w:rPr>
-          <w:rStyle w:val="StringTok"/>
-        </w:rPr>
-        <w:t xml:space="preserve"> </w:t>
-      </w:r>
-      <w:r>
-        <w:rPr>
-          <w:rStyle w:val="NormalTok"/>
-        </w:rPr>
-        <w:t xml:space="preserve">my_timeline</w:t>
-      </w:r>
-      <w:r>
-        <w:rPr>
-          <w:rStyle w:val="OperatorTok"/>
-        </w:rPr>
-        <w:t xml:space="preserve">$</w:t>
-      </w:r>
-      <w:r>
-        <w:rPr>
-          <w:rStyle w:val="NormalTok"/>
-        </w:rPr>
-        <w:t xml:space="preserve">status_id[</w:t>
-      </w:r>
-      <w:r>
-        <w:rPr>
-          <w:rStyle w:val="DecValTok"/>
-        </w:rPr>
-        <w:t xml:space="preserve">1</w:t>
-      </w:r>
-      <w:r>
-        <w:rPr>
-          <w:rStyle w:val="NormalTok"/>
-        </w:rPr>
-        <w:t xml:space="preserve">]</w:t>
-      </w:r>
-      <w:r>
-        <w:br/>
-      </w:r>
-      <w:r>
-        <w:rPr>
-          <w:rStyle w:val="CommentTok"/>
-        </w:rPr>
-        <w:t xml:space="preserve">## post reply</w:t>
-      </w:r>
-      <w:r>
-        <w:br/>
-      </w:r>
-      <w:r>
-        <w:rPr>
-          <w:rStyle w:val="KeywordTok"/>
-        </w:rPr>
-        <w:t xml:space="preserve">post_tweet</w:t>
-      </w:r>
-      <w:r>
-        <w:rPr>
-          <w:rStyle w:val="NormalTok"/>
-        </w:rPr>
-        <w:t xml:space="preserve">(tweet16,</w:t>
-      </w:r>
-      <w:r>
-        <w:rPr>
-          <w:rStyle w:val="DataTypeTok"/>
-        </w:rPr>
-        <w:t xml:space="preserve">in_reply_to_status_id =</w:t>
-      </w:r>
-      <w:r>
-        <w:rPr>
-          <w:rStyle w:val="NormalTok"/>
-        </w:rPr>
-        <w:t xml:space="preserve"> reply_id)</w:t>
+    </w:p>
+    <w:p>
+      <w:pPr>
+        <w:pStyle w:val="SourceCode"/>
+      </w:pPr>
+      <w:r>
+        <w:rPr>
+          <w:rStyle w:val="VerbatimChar"/>
+        </w:rPr>
+        <w:t xml:space="preserve">## your tweet has been posted!</w:t>
       </w:r>
     </w:p>
     <w:sectPr/>

</xml_diff>

<commit_message>
Update weekly excess mortality analyses
Former-commit-id: c9f4275d15a4a002d0c397b08bca5681b8b608f9
</commit_message>
<xml_diff>
--- a/twitter_thread.docx
+++ b/twitter_thread.docx
@@ -52,7 +52,7 @@
         <w:rPr>
           <w:rStyle w:val="VerbatimChar"/>
         </w:rPr>
-        <w:t xml:space="preserve">## [1] "CBS heeft het aantal overlijdensgevallen bijgewerkt t/m week 27 van dit jaar. Deze week combineer ik de grafieken over sterfte per week (alleen totaal) met een uitgebreide ondersterfte vergelijking tussen 2018 en 2020. Ik kijk ook naar de oversterfte in Europa."</w:t>
+        <w:t xml:space="preserve">## [1] "CBS heeft het aantal overlijdensgevallen bijgewerkt t/m week 28 van dit jaar. Deze week combineer ik de grafieken over sterfte per week (alleen totaal) met een uitgebreide ondersterfte vergelijking tussen 2018 en 2020. Ik kijk ook naar de oversterfte in Europa."</w:t>
       </w:r>
     </w:p>
     <w:p>
@@ -96,7 +96,7 @@
         <w:rPr>
           <w:rStyle w:val="VerbatimChar"/>
         </w:rPr>
-        <w:t xml:space="preserve">## [1] "Sterfte per week: De blauwe piek die je ziet is 2020. Gemiddeld aantal overledenen in week 27 (2015-2019) is 2791, 2020 = 2607. RIVM zegt nu 12 in week 27. Er is dus ondersterfte in week 27, zelfs met 12 officiële corona-overledenen (wat waarschijnlijk niet eens alles is)."</w:t>
+        <w:t xml:space="preserve">## [1] "Sterfte per week: De blauwe piek die je ziet is 2020. Gemiddeld aantal overledenen in week 28 (2015-2019) is 2684, 2020 = 2581. RIVM zegt nu 5 in week 28. Er is dus ondersterfte in week 28, zelfs met 5 officiële corona-overledenen (wat waarschijnlijk niet eens alles is)."</w:t>
       </w:r>
     </w:p>
     <w:p>
@@ -107,7 +107,7 @@
         <w:rPr>
           <w:rStyle w:val="VerbatimChar"/>
         </w:rPr>
-        <w:t xml:space="preserve">## [1] "Oversterfte NL: Voor week 12 t/m 19 voorspelden de verschillende methodes dit: (1) 9236, (2) 8189, en (3) 8617. Ik houd de oversterfte in de 'heftige' periode dus op 8189-9236."</w:t>
+        <w:t xml:space="preserve">## [1] "Oversterfte NL: Voor week 12 t/m 19 voorspelden de verschillende methodes dit: (1) 9239, (2) 8192, en (3) 8617. Ik houd de oversterfte in de 'heftige' periode dus op 8192-9239."</w:t>
       </w:r>
     </w:p>
     <w:p>
@@ -118,7 +118,7 @@
         <w:rPr>
           <w:rStyle w:val="VerbatimChar"/>
         </w:rPr>
-        <w:t xml:space="preserve">## [1] "Op basis van methode (2) is in week 27 de ondersterfte -308. Ondersterfte vanaf week 20 t/m 27: (1) -305, (2) -1271 en (3) -1577. Ik houd de totale sterfte (week 12 t/m 27) op dit moment tussen de 6918-8931."</w:t>
+        <w:t xml:space="preserve">## [1] "Op basis van methode (2) is in week 28 de ondersterfte -220. Ondersterfte vanaf week 20 t/m 28: (1) -377, (2) -1462 en (3) -1824. Ik houd de totale sterfte (week 12 t/m 28) op dit moment tussen de 6730-8862."</w:t>
       </w:r>
     </w:p>
     <w:p>
@@ -140,7 +140,7 @@
         <w:rPr>
           <w:rStyle w:val="VerbatimChar"/>
         </w:rPr>
-        <w:t xml:space="preserve">## [1] "De ondersterfte begon in 2018 vanaf week 14 voor alle leeftijdsgroepen. De ondersterfte van week 14 t/m 27 was -1966 (flink hoger dan in 2020). Maar dat is uiteraard ondersterfte over meer weken, namelijk 13. Dus wat als we net als in 2020 de eerste 8 weken van 2018 pakken?"</w:t>
+        <w:t xml:space="preserve">## [1] "De ondersterfte begon in 2018 vanaf week 14 voor alle leeftijdsgroepen. De ondersterfte van week 14 t/m 28 was -2003 (flink hoger dan in 2020). Maar dat is uiteraard ondersterfte over meer weken, namelijk 14. Dus wat als we net als in 2020 de eerste 9 weken van 2018 pakken?"</w:t>
       </w:r>
     </w:p>
     <w:p>
@@ -151,7 +151,7 @@
         <w:rPr>
           <w:rStyle w:val="VerbatimChar"/>
         </w:rPr>
-        <w:t xml:space="preserve">## [1] "Als we het aantal weken ondersterfte gelijkzetten (zodat we de 'snelheid' waarmee oversterfte 'gecorrigeerd' wordt kunnen vergelijken), gebruiken we nu 8 weken. De ondersterfte in 2020 gaat nu dus sneller dan in 2018 (-1271 vs. -1037). Het is afwachten of deze trend doorzet."</w:t>
+        <w:t xml:space="preserve">## [1] "Als we het aantal weken ondersterfte gelijkzetten (zodat we de 'snelheid' waarmee oversterfte 'gecorrigeerd' wordt kunnen vergelijken), gebruiken we nu 9 weken. De ondersterfte in 2020 gaat nu dus sneller dan in 2018 (-1462 vs. -1037). Het is afwachten of deze trend doorzet."</w:t>
       </w:r>
     </w:p>
     <w:p>
@@ -162,7 +162,7 @@
         <w:rPr>
           <w:rStyle w:val="VerbatimChar"/>
         </w:rPr>
-        <w:t xml:space="preserve">## [1] "Europa week 28: EuroMOMO lijkt wat correcties doorgevoerd te hebben en heeft de oversterfte afgelopen week onderschat. De dalende trend was dus iets te voorbarig, het blijft vrij stabiel. Totale oversterfte week 12 t/m 28 = 169000"</w:t>
+        <w:t xml:space="preserve">## [1] "Europa week 29: Een aantal landen laten weer wat oversterfte zien (Belgie, Zweden, Spanje, en zeker Portugal), maar Europees breed blijft het gelijk. Totale oversterfte week 12 t/m 29 = 170000"</w:t>
       </w:r>
     </w:p>
     <w:p>
@@ -173,7 +173,7 @@
         <w:rPr>
           <w:rStyle w:val="VerbatimChar"/>
         </w:rPr>
-        <w:t xml:space="preserve">## [1] "Conclusie na week 27: we zitten in een periode van ondersterfte (dat is normaal na een heftige epidemie, zoals ik deze week cijfermatig laat zien), waarbij de ondersterfte snel toeneemt. Afhankelijk van het type zomer kan dit ook wel flink doorzetten, maar dat is afwachten."</w:t>
+        <w:t xml:space="preserve">## [1] "Conclusie na week 28: we zitten in een periode van ondersterfte (dat is normaal na een heftige epidemie, zoals ik deze week cijfermatig laat zien), waarbij de ondersterfte snel toeneemt. Afhankelijk van het type zomer kan dit ook wel flink doorzetten, maar dat is afwachten."</w:t>
       </w:r>
     </w:p>
     <w:p>

</xml_diff>